<commit_message>
Presentation and report added
</commit_message>
<xml_diff>
--- a/reports/Report.docx
+++ b/reports/Report.docx
@@ -2,47 +2,587 @@
 <file path=word/document.xml><?xml version="1.0" encoding="utf-8"?>
 <w:document xmlns:wpc="http://schemas.microsoft.com/office/word/2010/wordprocessingCanvas" xmlns:cx="http://schemas.microsoft.com/office/drawing/2014/chartex" xmlns:cx1="http://schemas.microsoft.com/office/drawing/2015/9/8/chartex" xmlns:cx2="http://schemas.microsoft.com/office/drawing/2015/10/21/chartex" xmlns:cx3="http://schemas.microsoft.com/office/drawing/2016/5/9/chartex" xmlns:cx4="http://schemas.microsoft.com/office/drawing/2016/5/10/chartex" xmlns:cx5="http://schemas.microsoft.com/office/drawing/2016/5/11/chartex" xmlns:cx6="http://schemas.microsoft.com/office/drawing/2016/5/12/chartex" xmlns:cx7="http://schemas.microsoft.com/office/drawing/2016/5/13/chartex" xmlns:cx8="http://schemas.microsoft.com/office/drawing/2016/5/14/chartex" xmlns:mc="http://schemas.openxmlformats.org/markup-compatibility/2006" xmlns:aink="http://schemas.microsoft.com/office/drawing/2016/ink" xmlns:am3d="http://schemas.microsoft.com/office/drawing/2017/model3d" xmlns:o="urn:schemas-microsoft-com:office:office" xmlns:oel="http://schemas.microsoft.com/office/2019/extlst" xmlns:r="http://schemas.openxmlformats.org/officeDocument/2006/relationships" xmlns:m="http://schemas.openxmlformats.org/officeDocument/2006/math" xmlns:v="urn:schemas-microsoft-com:vml" xmlns:wp14="http://schemas.microsoft.com/office/word/2010/wordprocessingDrawing" xmlns:wp="http://schemas.openxmlformats.org/drawingml/2006/wordprocessingDrawing" xmlns:w10="urn:schemas-microsoft-com:office:word" xmlns:w="http://schemas.openxmlformats.org/wordprocessingml/2006/main" xmlns:w14="http://schemas.microsoft.com/office/word/2010/wordml" xmlns:w15="http://schemas.microsoft.com/office/word/2012/wordml" xmlns:w16cex="http://schemas.microsoft.com/office/word/2018/wordml/cex" xmlns:w16cid="http://schemas.microsoft.com/office/word/2016/wordml/cid" xmlns:w16="http://schemas.microsoft.com/office/word/2018/wordml" xmlns:w16sdtdh="http://schemas.microsoft.com/office/word/2020/wordml/sdtdatahash" xmlns:w16se="http://schemas.microsoft.com/office/word/2015/wordml/symex" xmlns:wpg="http://schemas.microsoft.com/office/word/2010/wordprocessingGroup" xmlns:wpi="http://schemas.microsoft.com/office/word/2010/wordprocessingInk" xmlns:wne="http://schemas.microsoft.com/office/word/2006/wordml" xmlns:wps="http://schemas.microsoft.com/office/word/2010/wordprocessingShape" mc:Ignorable="w14 w15 w16se w16cid w16 w16cex w16sdtdh wp14">
   <w:body>
-    <w:p>
-      <w:pPr>
-        <w:pStyle w:val="Heading1"/>
-        <w:spacing w:before="0" w:afterLines="120" w:after="288" w:line="360" w:lineRule="auto"/>
-        <w:rPr>
-          <w:rFonts w:ascii="Times New Roman" w:hAnsi="Times New Roman" w:cs="Times New Roman"/>
-          <w:sz w:val="24"/>
-          <w:szCs w:val="24"/>
-        </w:rPr>
-      </w:pPr>
-      <w:r>
-        <w:rPr>
-          <w:rFonts w:ascii="Times New Roman" w:hAnsi="Times New Roman" w:cs="Times New Roman"/>
-          <w:sz w:val="24"/>
-          <w:szCs w:val="24"/>
-        </w:rPr>
-        <w:t xml:space="preserve">Capstone 2: </w:t>
-      </w:r>
-      <w:r>
-        <w:rPr>
-          <w:rFonts w:ascii="Times New Roman" w:hAnsi="Times New Roman" w:cs="Times New Roman"/>
-          <w:sz w:val="24"/>
-          <w:szCs w:val="24"/>
-        </w:rPr>
-        <w:t>Recommendations</w:t>
-      </w:r>
-      <w:r>
-        <w:rPr>
-          <w:rFonts w:ascii="Times New Roman" w:hAnsi="Times New Roman" w:cs="Times New Roman"/>
-          <w:sz w:val="24"/>
-          <w:szCs w:val="24"/>
-        </w:rPr>
-        <w:t xml:space="preserve"> engine </w:t>
-      </w:r>
-      <w:r>
-        <w:rPr>
-          <w:rFonts w:ascii="Times New Roman" w:hAnsi="Times New Roman" w:cs="Times New Roman"/>
-          <w:sz w:val="24"/>
-          <w:szCs w:val="24"/>
-        </w:rPr>
-        <w:t>for Sephora</w:t>
+    <w:sdt>
+      <w:sdtPr>
+        <w:id w:val="-114987880"/>
+        <w:docPartObj>
+          <w:docPartGallery w:val="Cover Pages"/>
+          <w:docPartUnique/>
+        </w:docPartObj>
+      </w:sdtPr>
+      <w:sdtEndPr>
+        <w:rPr>
+          <w:rFonts w:ascii="Times New Roman" w:hAnsi="Times New Roman" w:cs="Times New Roman"/>
+        </w:rPr>
+      </w:sdtEndPr>
+      <w:sdtContent>
+        <w:p>
+          <w:r>
+            <w:rPr>
+              <w:noProof/>
+            </w:rPr>
+            <mc:AlternateContent>
+              <mc:Choice Requires="wpg">
+                <w:drawing>
+                  <wp:anchor distT="0" distB="0" distL="114300" distR="114300" simplePos="0" relativeHeight="251659264" behindDoc="1" locked="0" layoutInCell="1" allowOverlap="1" wp14:anchorId="6111B014" wp14:editId="0785A066">
+                    <wp:simplePos x="0" y="0"/>
+                    <wp:positionH relativeFrom="page">
+                      <wp:posOffset>463550</wp:posOffset>
+                    </wp:positionH>
+                    <wp:positionV relativeFrom="page">
+                      <wp:posOffset>457200</wp:posOffset>
+                    </wp:positionV>
+                    <wp:extent cx="6852920" cy="9142730"/>
+                    <wp:effectExtent l="0" t="0" r="2540" b="127635"/>
+                    <wp:wrapNone/>
+                    <wp:docPr id="119" name="Group 1"/>
+                    <wp:cNvGraphicFramePr/>
+                    <a:graphic xmlns:a="http://schemas.openxmlformats.org/drawingml/2006/main">
+                      <a:graphicData uri="http://schemas.microsoft.com/office/word/2010/wordprocessingGroup">
+                        <wpg:wgp>
+                          <wpg:cNvGrpSpPr/>
+                          <wpg:grpSpPr>
+                            <a:xfrm>
+                              <a:off x="0" y="0"/>
+                              <a:ext cx="6852920" cy="9142730"/>
+                              <a:chOff x="0" y="0"/>
+                              <a:chExt cx="6858000" cy="9271750"/>
+                            </a:xfrm>
+                          </wpg:grpSpPr>
+                          <wps:wsp>
+                            <wps:cNvPr id="120" name="Rectangle 120"/>
+                            <wps:cNvSpPr/>
+                            <wps:spPr>
+                              <a:xfrm>
+                                <a:off x="0" y="7315200"/>
+                                <a:ext cx="6858000" cy="143182"/>
+                              </a:xfrm>
+                              <a:prstGeom prst="rect">
+                                <a:avLst/>
+                              </a:prstGeom>
+                              <a:solidFill>
+                                <a:schemeClr val="accent1"/>
+                              </a:solidFill>
+                              <a:ln>
+                                <a:noFill/>
+                              </a:ln>
+                            </wps:spPr>
+                            <wps:style>
+                              <a:lnRef idx="2">
+                                <a:schemeClr val="accent1">
+                                  <a:shade val="50000"/>
+                                </a:schemeClr>
+                              </a:lnRef>
+                              <a:fillRef idx="1">
+                                <a:schemeClr val="accent1"/>
+                              </a:fillRef>
+                              <a:effectRef idx="0">
+                                <a:schemeClr val="accent1"/>
+                              </a:effectRef>
+                              <a:fontRef idx="minor">
+                                <a:schemeClr val="lt1"/>
+                              </a:fontRef>
+                            </wps:style>
+                            <wps:bodyPr rot="0" spcFirstLastPara="0" vertOverflow="overflow" horzOverflow="overflow" vert="horz" wrap="square" lIns="91440" tIns="45720" rIns="91440" bIns="45720" numCol="1" spcCol="0" rtlCol="0" fromWordArt="0" anchor="ctr" anchorCtr="0" forceAA="0" compatLnSpc="1">
+                              <a:prstTxWarp prst="textNoShape">
+                                <a:avLst/>
+                              </a:prstTxWarp>
+                              <a:noAutofit/>
+                            </wps:bodyPr>
+                          </wps:wsp>
+                          <wps:wsp>
+                            <wps:cNvPr id="121" name="Rectangle 121"/>
+                            <wps:cNvSpPr/>
+                            <wps:spPr>
+                              <a:xfrm>
+                                <a:off x="0" y="7439025"/>
+                                <a:ext cx="6858000" cy="1832725"/>
+                              </a:xfrm>
+                              <a:prstGeom prst="rect">
+                                <a:avLst/>
+                              </a:prstGeom>
+                              <a:solidFill>
+                                <a:schemeClr val="accent2"/>
+                              </a:solidFill>
+                              <a:ln>
+                                <a:noFill/>
+                              </a:ln>
+                            </wps:spPr>
+                            <wps:style>
+                              <a:lnRef idx="2">
+                                <a:schemeClr val="accent1">
+                                  <a:shade val="50000"/>
+                                </a:schemeClr>
+                              </a:lnRef>
+                              <a:fillRef idx="1">
+                                <a:schemeClr val="accent1"/>
+                              </a:fillRef>
+                              <a:effectRef idx="0">
+                                <a:schemeClr val="accent1"/>
+                              </a:effectRef>
+                              <a:fontRef idx="minor">
+                                <a:schemeClr val="lt1"/>
+                              </a:fontRef>
+                            </wps:style>
+                            <wps:txbx>
+                              <w:txbxContent>
+                                <w:sdt>
+                                  <w:sdtPr>
+                                    <w:rPr>
+                                      <w:color w:val="FFFFFF" w:themeColor="background1"/>
+                                      <w:sz w:val="32"/>
+                                      <w:szCs w:val="32"/>
+                                    </w:rPr>
+                                    <w:alias w:val="Author"/>
+                                    <w:tag w:val=""/>
+                                    <w:id w:val="884141857"/>
+                                    <w:dataBinding w:prefixMappings="xmlns:ns0='http://purl.org/dc/elements/1.1/' xmlns:ns1='http://schemas.openxmlformats.org/package/2006/metadata/core-properties' " w:xpath="/ns1:coreProperties[1]/ns0:creator[1]" w:storeItemID="{6C3C8BC8-F283-45AE-878A-BAB7291924A1}"/>
+                                    <w:text/>
+                                  </w:sdtPr>
+                                  <w:sdtContent>
+                                    <w:p>
+                                      <w:pPr>
+                                        <w:pStyle w:val="NoSpacing"/>
+                                        <w:rPr>
+                                          <w:color w:val="FFFFFF" w:themeColor="background1"/>
+                                          <w:sz w:val="32"/>
+                                          <w:szCs w:val="32"/>
+                                        </w:rPr>
+                                      </w:pPr>
+                                      <w:r>
+                                        <w:rPr>
+                                          <w:color w:val="FFFFFF" w:themeColor="background1"/>
+                                          <w:sz w:val="32"/>
+                                          <w:szCs w:val="32"/>
+                                        </w:rPr>
+                                        <w:t>Benazir Rowe</w:t>
+                                      </w:r>
+                                    </w:p>
+                                  </w:sdtContent>
+                                </w:sdt>
+                                <w:p>
+                                  <w:pPr>
+                                    <w:pStyle w:val="NoSpacing"/>
+                                    <w:rPr>
+                                      <w:caps/>
+                                      <w:color w:val="FFFFFF" w:themeColor="background1"/>
+                                    </w:rPr>
+                                  </w:pPr>
+                                  <w:sdt>
+                                    <w:sdtPr>
+                                      <w:rPr>
+                                        <w:caps/>
+                                        <w:color w:val="FFFFFF" w:themeColor="background1"/>
+                                      </w:rPr>
+                                      <w:alias w:val="Company"/>
+                                      <w:tag w:val=""/>
+                                      <w:id w:val="922067218"/>
+                                      <w:dataBinding w:prefixMappings="xmlns:ns0='http://schemas.openxmlformats.org/officeDocument/2006/extended-properties' " w:xpath="/ns0:Properties[1]/ns0:Company[1]" w:storeItemID="{6668398D-A668-4E3E-A5EB-62B293D839F1}"/>
+                                      <w:text/>
+                                    </w:sdtPr>
+                                    <w:sdtContent>
+                                      <w:r>
+                                        <w:rPr>
+                                          <w:caps/>
+                                          <w:color w:val="FFFFFF" w:themeColor="background1"/>
+                                        </w:rPr>
+                                        <w:t>springboard</w:t>
+                                      </w:r>
+                                    </w:sdtContent>
+                                  </w:sdt>
+                                  <w:r>
+                                    <w:rPr>
+                                      <w:caps/>
+                                      <w:color w:val="FFFFFF" w:themeColor="background1"/>
+                                    </w:rPr>
+                                    <w:t xml:space="preserve"> | </w:t>
+                                  </w:r>
+                                  <w:sdt>
+                                    <w:sdtPr>
+                                      <w:rPr>
+                                        <w:caps/>
+                                        <w:color w:val="FFFFFF" w:themeColor="background1"/>
+                                      </w:rPr>
+                                      <w:alias w:val="Address"/>
+                                      <w:tag w:val=""/>
+                                      <w:id w:val="2113163453"/>
+                                      <w:dataBinding w:prefixMappings="xmlns:ns0='http://schemas.microsoft.com/office/2006/coverPageProps' " w:xpath="/ns0:CoverPageProperties[1]/ns0:CompanyAddress[1]" w:storeItemID="{55AF091B-3C7A-41E3-B477-F2FDAA23CFDA}"/>
+                                      <w:text/>
+                                    </w:sdtPr>
+                                    <w:sdtContent>
+                                      <w:r>
+                                        <w:rPr>
+                                          <w:caps/>
+                                          <w:color w:val="FFFFFF" w:themeColor="background1"/>
+                                        </w:rPr>
+                                        <w:t>online data science bootcamp</w:t>
+                                      </w:r>
+                                    </w:sdtContent>
+                                  </w:sdt>
+                                </w:p>
+                              </w:txbxContent>
+                            </wps:txbx>
+                            <wps:bodyPr rot="0" spcFirstLastPara="0" vertOverflow="overflow" horzOverflow="overflow" vert="horz" wrap="square" lIns="457200" tIns="182880" rIns="457200" bIns="457200" numCol="1" spcCol="0" rtlCol="0" fromWordArt="0" anchor="b" anchorCtr="0" forceAA="0" compatLnSpc="1">
+                              <a:prstTxWarp prst="textNoShape">
+                                <a:avLst/>
+                              </a:prstTxWarp>
+                              <a:noAutofit/>
+                            </wps:bodyPr>
+                          </wps:wsp>
+                          <wps:wsp>
+                            <wps:cNvPr id="122" name="Text Box 122"/>
+                            <wps:cNvSpPr txBox="1"/>
+                            <wps:spPr>
+                              <a:xfrm>
+                                <a:off x="0" y="0"/>
+                                <a:ext cx="6858000" cy="7315200"/>
+                              </a:xfrm>
+                              <a:prstGeom prst="rect">
+                                <a:avLst/>
+                              </a:prstGeom>
+                              <a:noFill/>
+                              <a:ln w="6350">
+                                <a:noFill/>
+                              </a:ln>
+                              <a:effectLst/>
+                            </wps:spPr>
+                            <wps:style>
+                              <a:lnRef idx="0">
+                                <a:schemeClr val="accent1"/>
+                              </a:lnRef>
+                              <a:fillRef idx="0">
+                                <a:schemeClr val="accent1"/>
+                              </a:fillRef>
+                              <a:effectRef idx="0">
+                                <a:schemeClr val="accent1"/>
+                              </a:effectRef>
+                              <a:fontRef idx="minor">
+                                <a:schemeClr val="dk1"/>
+                              </a:fontRef>
+                            </wps:style>
+                            <wps:txbx>
+                              <w:txbxContent>
+                                <w:sdt>
+                                  <w:sdtPr>
+                                    <w:rPr>
+                                      <w:rFonts w:asciiTheme="majorHAnsi" w:eastAsiaTheme="majorEastAsia" w:hAnsiTheme="majorHAnsi" w:cstheme="majorBidi"/>
+                                      <w:color w:val="595959" w:themeColor="text1" w:themeTint="A6"/>
+                                      <w:sz w:val="108"/>
+                                      <w:szCs w:val="108"/>
+                                    </w:rPr>
+                                    <w:alias w:val="Title"/>
+                                    <w:tag w:val=""/>
+                                    <w:id w:val="-1476986296"/>
+                                    <w:dataBinding w:prefixMappings="xmlns:ns0='http://purl.org/dc/elements/1.1/' xmlns:ns1='http://schemas.openxmlformats.org/package/2006/metadata/core-properties' " w:xpath="/ns1:coreProperties[1]/ns0:title[1]" w:storeItemID="{6C3C8BC8-F283-45AE-878A-BAB7291924A1}"/>
+                                    <w:text/>
+                                  </w:sdtPr>
+                                  <w:sdtContent>
+                                    <w:p>
+                                      <w:pPr>
+                                        <w:pStyle w:val="NoSpacing"/>
+                                        <w:pBdr>
+                                          <w:bottom w:val="single" w:sz="6" w:space="4" w:color="7F7F7F" w:themeColor="text1" w:themeTint="80"/>
+                                        </w:pBdr>
+                                        <w:rPr>
+                                          <w:rFonts w:asciiTheme="majorHAnsi" w:eastAsiaTheme="majorEastAsia" w:hAnsiTheme="majorHAnsi" w:cstheme="majorBidi"/>
+                                          <w:color w:val="595959" w:themeColor="text1" w:themeTint="A6"/>
+                                          <w:sz w:val="108"/>
+                                          <w:szCs w:val="108"/>
+                                        </w:rPr>
+                                      </w:pPr>
+                                      <w:r>
+                                        <w:rPr>
+                                          <w:rFonts w:asciiTheme="majorHAnsi" w:eastAsiaTheme="majorEastAsia" w:hAnsiTheme="majorHAnsi" w:cstheme="majorBidi"/>
+                                          <w:color w:val="595959" w:themeColor="text1" w:themeTint="A6"/>
+                                          <w:sz w:val="108"/>
+                                          <w:szCs w:val="108"/>
+                                        </w:rPr>
+                                        <w:t>Recommendation system for Sephora</w:t>
+                                      </w:r>
+                                    </w:p>
+                                  </w:sdtContent>
+                                </w:sdt>
+                                <w:sdt>
+                                  <w:sdtPr>
+                                    <w:rPr>
+                                      <w:caps/>
+                                      <w:color w:val="44546A" w:themeColor="text2"/>
+                                      <w:sz w:val="36"/>
+                                      <w:szCs w:val="36"/>
+                                    </w:rPr>
+                                    <w:alias w:val="Subtitle"/>
+                                    <w:tag w:val=""/>
+                                    <w:id w:val="157346227"/>
+                                    <w:dataBinding w:prefixMappings="xmlns:ns0='http://purl.org/dc/elements/1.1/' xmlns:ns1='http://schemas.openxmlformats.org/package/2006/metadata/core-properties' " w:xpath="/ns1:coreProperties[1]/ns0:subject[1]" w:storeItemID="{6C3C8BC8-F283-45AE-878A-BAB7291924A1}"/>
+                                    <w:text/>
+                                  </w:sdtPr>
+                                  <w:sdtContent>
+                                    <w:p>
+                                      <w:pPr>
+                                        <w:pStyle w:val="NoSpacing"/>
+                                        <w:spacing w:before="240"/>
+                                        <w:rPr>
+                                          <w:caps/>
+                                          <w:color w:val="44546A" w:themeColor="text2"/>
+                                          <w:sz w:val="36"/>
+                                          <w:szCs w:val="36"/>
+                                        </w:rPr>
+                                      </w:pPr>
+                                      <w:r>
+                                        <w:rPr>
+                                          <w:caps/>
+                                          <w:color w:val="44546A" w:themeColor="text2"/>
+                                          <w:sz w:val="36"/>
+                                          <w:szCs w:val="36"/>
+                                        </w:rPr>
+                                        <w:t>Capstone 2</w:t>
+                                      </w:r>
+                                    </w:p>
+                                  </w:sdtContent>
+                                </w:sdt>
+                              </w:txbxContent>
+                            </wps:txbx>
+                            <wps:bodyPr rot="0" spcFirstLastPara="0" vertOverflow="overflow" horzOverflow="overflow" vert="horz" wrap="square" lIns="457200" tIns="457200" rIns="457200" bIns="457200" numCol="1" spcCol="0" rtlCol="0" fromWordArt="0" anchor="ctr" anchorCtr="0" forceAA="0" compatLnSpc="1">
+                              <a:prstTxWarp prst="textNoShape">
+                                <a:avLst/>
+                              </a:prstTxWarp>
+                              <a:noAutofit/>
+                            </wps:bodyPr>
+                          </wps:wsp>
+                        </wpg:wgp>
+                      </a:graphicData>
+                    </a:graphic>
+                    <wp14:sizeRelH relativeFrom="page">
+                      <wp14:pctWidth>88200</wp14:pctWidth>
+                    </wp14:sizeRelH>
+                    <wp14:sizeRelV relativeFrom="page">
+                      <wp14:pctHeight>90900</wp14:pctHeight>
+                    </wp14:sizeRelV>
+                  </wp:anchor>
+                </w:drawing>
+              </mc:Choice>
+              <mc:Fallback>
+                <w:pict>
+                  <v:group w14:anchorId="6111B014" id="Group 1" o:spid="_x0000_s1026" style="position:absolute;margin-left:36.5pt;margin-top:36pt;width:539.6pt;height:719.9pt;z-index:-251657216;mso-width-percent:882;mso-height-percent:909;mso-position-horizontal-relative:page;mso-position-vertical-relative:page;mso-width-percent:882;mso-height-percent:909" coordsize="68580,92717" o:gfxdata="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">
+                    <v:rect id="Rectangle 120" o:spid="_x0000_s1027" style="position:absolute;top:73152;width:68580;height:1431;visibility:visible;mso-wrap-style:square;v-text-anchor:middle" o:gfxdata="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" fillcolor="#4472c4 [3204]" stroked="f" strokeweight="1pt"/>
+                    <v:rect id="Rectangle 121" o:spid="_x0000_s1028" style="position:absolute;top:74390;width:68580;height:18327;visibility:visible;mso-wrap-style:square;v-text-anchor:bottom" o:gfxdata="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" fillcolor="#ed7d31 [3205]" stroked="f" strokeweight="1pt">
+                      <v:textbox inset="36pt,14.4pt,36pt,36pt">
+                        <w:txbxContent>
+                          <w:sdt>
+                            <w:sdtPr>
+                              <w:rPr>
+                                <w:color w:val="FFFFFF" w:themeColor="background1"/>
+                                <w:sz w:val="32"/>
+                                <w:szCs w:val="32"/>
+                              </w:rPr>
+                              <w:alias w:val="Author"/>
+                              <w:tag w:val=""/>
+                              <w:id w:val="884141857"/>
+                              <w:dataBinding w:prefixMappings="xmlns:ns0='http://purl.org/dc/elements/1.1/' xmlns:ns1='http://schemas.openxmlformats.org/package/2006/metadata/core-properties' " w:xpath="/ns1:coreProperties[1]/ns0:creator[1]" w:storeItemID="{6C3C8BC8-F283-45AE-878A-BAB7291924A1}"/>
+                              <w:text/>
+                            </w:sdtPr>
+                            <w:sdtContent>
+                              <w:p>
+                                <w:pPr>
+                                  <w:pStyle w:val="NoSpacing"/>
+                                  <w:rPr>
+                                    <w:color w:val="FFFFFF" w:themeColor="background1"/>
+                                    <w:sz w:val="32"/>
+                                    <w:szCs w:val="32"/>
+                                  </w:rPr>
+                                </w:pPr>
+                                <w:r>
+                                  <w:rPr>
+                                    <w:color w:val="FFFFFF" w:themeColor="background1"/>
+                                    <w:sz w:val="32"/>
+                                    <w:szCs w:val="32"/>
+                                  </w:rPr>
+                                  <w:t>Benazir Rowe</w:t>
+                                </w:r>
+                              </w:p>
+                            </w:sdtContent>
+                          </w:sdt>
+                          <w:p>
+                            <w:pPr>
+                              <w:pStyle w:val="NoSpacing"/>
+                              <w:rPr>
+                                <w:caps/>
+                                <w:color w:val="FFFFFF" w:themeColor="background1"/>
+                              </w:rPr>
+                            </w:pPr>
+                            <w:sdt>
+                              <w:sdtPr>
+                                <w:rPr>
+                                  <w:caps/>
+                                  <w:color w:val="FFFFFF" w:themeColor="background1"/>
+                                </w:rPr>
+                                <w:alias w:val="Company"/>
+                                <w:tag w:val=""/>
+                                <w:id w:val="922067218"/>
+                                <w:dataBinding w:prefixMappings="xmlns:ns0='http://schemas.openxmlformats.org/officeDocument/2006/extended-properties' " w:xpath="/ns0:Properties[1]/ns0:Company[1]" w:storeItemID="{6668398D-A668-4E3E-A5EB-62B293D839F1}"/>
+                                <w:text/>
+                              </w:sdtPr>
+                              <w:sdtContent>
+                                <w:r>
+                                  <w:rPr>
+                                    <w:caps/>
+                                    <w:color w:val="FFFFFF" w:themeColor="background1"/>
+                                  </w:rPr>
+                                  <w:t>springboard</w:t>
+                                </w:r>
+                              </w:sdtContent>
+                            </w:sdt>
+                            <w:r>
+                              <w:rPr>
+                                <w:caps/>
+                                <w:color w:val="FFFFFF" w:themeColor="background1"/>
+                              </w:rPr>
+                              <w:t xml:space="preserve"> | </w:t>
+                            </w:r>
+                            <w:sdt>
+                              <w:sdtPr>
+                                <w:rPr>
+                                  <w:caps/>
+                                  <w:color w:val="FFFFFF" w:themeColor="background1"/>
+                                </w:rPr>
+                                <w:alias w:val="Address"/>
+                                <w:tag w:val=""/>
+                                <w:id w:val="2113163453"/>
+                                <w:dataBinding w:prefixMappings="xmlns:ns0='http://schemas.microsoft.com/office/2006/coverPageProps' " w:xpath="/ns0:CoverPageProperties[1]/ns0:CompanyAddress[1]" w:storeItemID="{55AF091B-3C7A-41E3-B477-F2FDAA23CFDA}"/>
+                                <w:text/>
+                              </w:sdtPr>
+                              <w:sdtContent>
+                                <w:r>
+                                  <w:rPr>
+                                    <w:caps/>
+                                    <w:color w:val="FFFFFF" w:themeColor="background1"/>
+                                  </w:rPr>
+                                  <w:t>online data science bootcamp</w:t>
+                                </w:r>
+                              </w:sdtContent>
+                            </w:sdt>
+                          </w:p>
+                        </w:txbxContent>
+                      </v:textbox>
+                    </v:rect>
+                    <v:shapetype id="_x0000_t202" coordsize="21600,21600" o:spt="202" path="m,l,21600r21600,l21600,xe">
+                      <v:stroke joinstyle="miter"/>
+                      <v:path gradientshapeok="t" o:connecttype="rect"/>
+                    </v:shapetype>
+                    <v:shape id="Text Box 122" o:spid="_x0000_s1029" type="#_x0000_t202" style="position:absolute;width:68580;height:73152;visibility:visible;mso-wrap-style:square;v-text-anchor:middle" o:gfxdata="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" filled="f" stroked="f" strokeweight=".5pt">
+                      <v:textbox inset="36pt,36pt,36pt,36pt">
+                        <w:txbxContent>
+                          <w:sdt>
+                            <w:sdtPr>
+                              <w:rPr>
+                                <w:rFonts w:asciiTheme="majorHAnsi" w:eastAsiaTheme="majorEastAsia" w:hAnsiTheme="majorHAnsi" w:cstheme="majorBidi"/>
+                                <w:color w:val="595959" w:themeColor="text1" w:themeTint="A6"/>
+                                <w:sz w:val="108"/>
+                                <w:szCs w:val="108"/>
+                              </w:rPr>
+                              <w:alias w:val="Title"/>
+                              <w:tag w:val=""/>
+                              <w:id w:val="-1476986296"/>
+                              <w:dataBinding w:prefixMappings="xmlns:ns0='http://purl.org/dc/elements/1.1/' xmlns:ns1='http://schemas.openxmlformats.org/package/2006/metadata/core-properties' " w:xpath="/ns1:coreProperties[1]/ns0:title[1]" w:storeItemID="{6C3C8BC8-F283-45AE-878A-BAB7291924A1}"/>
+                              <w:text/>
+                            </w:sdtPr>
+                            <w:sdtContent>
+                              <w:p>
+                                <w:pPr>
+                                  <w:pStyle w:val="NoSpacing"/>
+                                  <w:pBdr>
+                                    <w:bottom w:val="single" w:sz="6" w:space="4" w:color="7F7F7F" w:themeColor="text1" w:themeTint="80"/>
+                                  </w:pBdr>
+                                  <w:rPr>
+                                    <w:rFonts w:asciiTheme="majorHAnsi" w:eastAsiaTheme="majorEastAsia" w:hAnsiTheme="majorHAnsi" w:cstheme="majorBidi"/>
+                                    <w:color w:val="595959" w:themeColor="text1" w:themeTint="A6"/>
+                                    <w:sz w:val="108"/>
+                                    <w:szCs w:val="108"/>
+                                  </w:rPr>
+                                </w:pPr>
+                                <w:r>
+                                  <w:rPr>
+                                    <w:rFonts w:asciiTheme="majorHAnsi" w:eastAsiaTheme="majorEastAsia" w:hAnsiTheme="majorHAnsi" w:cstheme="majorBidi"/>
+                                    <w:color w:val="595959" w:themeColor="text1" w:themeTint="A6"/>
+                                    <w:sz w:val="108"/>
+                                    <w:szCs w:val="108"/>
+                                  </w:rPr>
+                                  <w:t>Recommendation system for Sephora</w:t>
+                                </w:r>
+                              </w:p>
+                            </w:sdtContent>
+                          </w:sdt>
+                          <w:sdt>
+                            <w:sdtPr>
+                              <w:rPr>
+                                <w:caps/>
+                                <w:color w:val="44546A" w:themeColor="text2"/>
+                                <w:sz w:val="36"/>
+                                <w:szCs w:val="36"/>
+                              </w:rPr>
+                              <w:alias w:val="Subtitle"/>
+                              <w:tag w:val=""/>
+                              <w:id w:val="157346227"/>
+                              <w:dataBinding w:prefixMappings="xmlns:ns0='http://purl.org/dc/elements/1.1/' xmlns:ns1='http://schemas.openxmlformats.org/package/2006/metadata/core-properties' " w:xpath="/ns1:coreProperties[1]/ns0:subject[1]" w:storeItemID="{6C3C8BC8-F283-45AE-878A-BAB7291924A1}"/>
+                              <w:text/>
+                            </w:sdtPr>
+                            <w:sdtContent>
+                              <w:p>
+                                <w:pPr>
+                                  <w:pStyle w:val="NoSpacing"/>
+                                  <w:spacing w:before="240"/>
+                                  <w:rPr>
+                                    <w:caps/>
+                                    <w:color w:val="44546A" w:themeColor="text2"/>
+                                    <w:sz w:val="36"/>
+                                    <w:szCs w:val="36"/>
+                                  </w:rPr>
+                                </w:pPr>
+                                <w:r>
+                                  <w:rPr>
+                                    <w:caps/>
+                                    <w:color w:val="44546A" w:themeColor="text2"/>
+                                    <w:sz w:val="36"/>
+                                    <w:szCs w:val="36"/>
+                                  </w:rPr>
+                                  <w:t>Capstone 2</w:t>
+                                </w:r>
+                              </w:p>
+                            </w:sdtContent>
+                          </w:sdt>
+                        </w:txbxContent>
+                      </v:textbox>
+                    </v:shape>
+                    <w10:wrap anchorx="page" anchory="page"/>
+                  </v:group>
+                </w:pict>
+              </mc:Fallback>
+            </mc:AlternateContent>
+          </w:r>
+        </w:p>
+        <w:p>
+          <w:pPr>
+            <w:rPr>
+              <w:rFonts w:ascii="Times New Roman" w:eastAsiaTheme="majorEastAsia" w:hAnsi="Times New Roman" w:cs="Times New Roman"/>
+              <w:color w:val="2F5496" w:themeColor="accent1" w:themeShade="BF"/>
+            </w:rPr>
+          </w:pPr>
+          <w:r>
+            <w:rPr>
+              <w:rFonts w:ascii="Times New Roman" w:hAnsi="Times New Roman" w:cs="Times New Roman"/>
+            </w:rPr>
+            <w:br w:type="page"/>
+          </w:r>
+        </w:p>
+      </w:sdtContent>
+    </w:sdt>
+    <w:p>
+      <w:pPr>
+        <w:pStyle w:val="Heading2"/>
+      </w:pPr>
+      <w:r>
+        <w:lastRenderedPageBreak/>
+        <w:t>Introduction</w:t>
       </w:r>
     </w:p>
     <w:p>
@@ -51,24 +591,28 @@
         <w:jc w:val="both"/>
         <w:rPr>
           <w:rFonts w:ascii="Times New Roman" w:hAnsi="Times New Roman" w:cs="Times New Roman"/>
-        </w:rPr>
-      </w:pPr>
-    </w:p>
-    <w:p>
-      <w:pPr>
-        <w:pStyle w:val="Heading2"/>
-        <w:spacing w:before="0" w:beforeAutospacing="0" w:afterLines="120" w:after="288" w:afterAutospacing="0" w:line="360" w:lineRule="auto"/>
-        <w:rPr>
-          <w:sz w:val="24"/>
-          <w:szCs w:val="24"/>
-        </w:rPr>
-      </w:pPr>
-      <w:r>
-        <w:rPr>
-          <w:sz w:val="24"/>
-          <w:szCs w:val="24"/>
-        </w:rPr>
-        <w:t>Problem</w:t>
+          <w:color w:val="000000"/>
+        </w:rPr>
+      </w:pPr>
+      <w:r>
+        <w:rPr>
+          <w:rFonts w:ascii="Times New Roman" w:hAnsi="Times New Roman" w:cs="Times New Roman"/>
+        </w:rPr>
+        <w:t>The power of personalization in retail is increasingly recognized, and the beauty industry is no exception. With a vast array of products to choose from, consumers can often feel overwhelmed and uncertain about their purchase decisions. This is where recommender systems come into play.</w:t>
+      </w:r>
+      <w:r>
+        <w:rPr>
+          <w:rFonts w:ascii="Times New Roman" w:hAnsi="Times New Roman" w:cs="Times New Roman"/>
+          <w:color w:val="000000"/>
+        </w:rPr>
+        <w:t xml:space="preserve"> </w:t>
+      </w:r>
+      <w:r>
+        <w:rPr>
+          <w:rFonts w:ascii="Times New Roman" w:hAnsi="Times New Roman" w:cs="Times New Roman"/>
+          <w:color w:val="000000"/>
+        </w:rPr>
+        <w:t>In essence, a recommender system functions as a search ranking system, where the input comprises user and contextual data, and the output delivers a ranked list of items. The objective of a recommendation task, given a query, is to locate relevant items in a database and rank them according to specific goals, like clicks or purchases.</w:t>
       </w:r>
     </w:p>
     <w:p>
@@ -77,512 +621,90 @@
         <w:jc w:val="both"/>
         <w:rPr>
           <w:rFonts w:ascii="Times New Roman" w:hAnsi="Times New Roman" w:cs="Times New Roman"/>
-        </w:rPr>
-      </w:pPr>
-      <w:r>
-        <w:rPr>
-          <w:rFonts w:ascii="Times New Roman" w:hAnsi="Times New Roman" w:cs="Times New Roman"/>
-        </w:rPr>
-        <w:t>The power of personalization in retail is increasingly recognized, and the beauty industry is no exception. With a vast array of products to choose from, consumers can often feel overwhelmed and uncertain about their purchase decisions. This is where recommender systems come into play.</w:t>
+          <w:color w:val="000000"/>
+        </w:rPr>
+      </w:pPr>
+      <w:r>
+        <w:rPr>
+          <w:rFonts w:ascii="Times New Roman" w:hAnsi="Times New Roman" w:cs="Times New Roman"/>
+        </w:rPr>
+        <w:t>We want to build recommendation models capable of suggesting users the products based on various</w:t>
+      </w:r>
+      <w:r>
+        <w:rPr>
+          <w:rFonts w:ascii="Times New Roman" w:hAnsi="Times New Roman" w:cs="Times New Roman"/>
+        </w:rPr>
+        <w:t xml:space="preserve"> </w:t>
+      </w:r>
+      <w:r>
+        <w:rPr>
+          <w:rFonts w:ascii="Times New Roman" w:hAnsi="Times New Roman" w:cs="Times New Roman"/>
+        </w:rPr>
+        <w:t>features</w:t>
+      </w:r>
+      <w:r>
+        <w:rPr>
+          <w:rFonts w:ascii="Times New Roman" w:hAnsi="Times New Roman" w:cs="Times New Roman"/>
+        </w:rPr>
+        <w:t xml:space="preserve">, starting with </w:t>
+      </w:r>
+      <w:r>
+        <w:rPr>
+          <w:rFonts w:ascii="Times New Roman" w:hAnsi="Times New Roman" w:cs="Times New Roman"/>
+        </w:rPr>
+        <w:t>just ratings, and later possibly incorporating user and item features into our model.</w:t>
+      </w:r>
+      <w:r>
+        <w:rPr>
+          <w:rFonts w:ascii="Times New Roman" w:hAnsi="Times New Roman" w:cs="Times New Roman"/>
+        </w:rPr>
+        <w:t xml:space="preserve"> </w:t>
+      </w:r>
+      <w:r>
+        <w:rPr>
+          <w:rFonts w:ascii="Times New Roman" w:hAnsi="Times New Roman" w:cs="Times New Roman"/>
+          <w:color w:val="000000"/>
+        </w:rPr>
+        <w:t xml:space="preserve">The developed recommender system is expected to </w:t>
+      </w:r>
+      <w:r>
+        <w:rPr>
+          <w:rFonts w:ascii="Times New Roman" w:hAnsi="Times New Roman" w:cs="Times New Roman"/>
+        </w:rPr>
+        <w:t>improve customer satisfaction</w:t>
+      </w:r>
+      <w:r>
+        <w:rPr>
+          <w:rFonts w:ascii="Times New Roman" w:hAnsi="Times New Roman" w:cs="Times New Roman"/>
+          <w:color w:val="000000"/>
+        </w:rPr>
+        <w:t xml:space="preserve">, </w:t>
+      </w:r>
+      <w:r>
+        <w:rPr>
+          <w:rFonts w:ascii="Times New Roman" w:hAnsi="Times New Roman" w:cs="Times New Roman"/>
+          <w:color w:val="000000"/>
+        </w:rPr>
+        <w:t>user engagement and conversion rates</w:t>
+      </w:r>
+      <w:r>
+        <w:rPr>
+          <w:rFonts w:ascii="Times New Roman" w:hAnsi="Times New Roman" w:cs="Times New Roman"/>
+          <w:color w:val="000000"/>
+        </w:rPr>
+        <w:t>.</w:t>
       </w:r>
     </w:p>
     <w:p>
       <w:pPr>
         <w:spacing w:afterLines="120" w:after="288" w:line="360" w:lineRule="auto"/>
         <w:jc w:val="both"/>
-        <w:rPr>
-          <w:rFonts w:ascii="Times New Roman" w:hAnsi="Times New Roman" w:cs="Times New Roman"/>
-        </w:rPr>
-      </w:pPr>
-      <w:r>
-        <w:rPr>
-          <w:rFonts w:ascii="Times New Roman" w:hAnsi="Times New Roman" w:cs="Times New Roman"/>
-        </w:rPr>
-        <w:t xml:space="preserve">We want to build recommendation models capable of suggesting users the products based on various features. This should improve customer satisfaction, boost </w:t>
-      </w:r>
-      <w:proofErr w:type="gramStart"/>
-      <w:r>
-        <w:rPr>
-          <w:rFonts w:ascii="Times New Roman" w:hAnsi="Times New Roman" w:cs="Times New Roman"/>
-        </w:rPr>
-        <w:t>sales</w:t>
-      </w:r>
-      <w:proofErr w:type="gramEnd"/>
-      <w:r>
-        <w:rPr>
-          <w:rFonts w:ascii="Times New Roman" w:hAnsi="Times New Roman" w:cs="Times New Roman"/>
-        </w:rPr>
-        <w:t xml:space="preserve"> and improve the overall shopping experience. </w:t>
-      </w:r>
-    </w:p>
-    <w:p>
-      <w:pPr>
-        <w:spacing w:afterLines="120" w:after="288" w:line="360" w:lineRule="auto"/>
-        <w:jc w:val="both"/>
-        <w:rPr>
-          <w:rFonts w:ascii="Times New Roman" w:hAnsi="Times New Roman" w:cs="Times New Roman"/>
-          <w:color w:val="000000"/>
-        </w:rPr>
-      </w:pPr>
-      <w:r>
-        <w:rPr>
-          <w:rFonts w:ascii="Times New Roman" w:hAnsi="Times New Roman" w:cs="Times New Roman"/>
-          <w:color w:val="000000"/>
-        </w:rPr>
-        <w:t>In essence, a recommender system functions as a search ranking system, where the input comprises user and contextual data, and the output delivers a ranked list of items. The objective of a recommendation task, given a query, is to locate relevant items in a database and rank them according to specific goals, like clicks or purchases.</w:t>
-      </w:r>
-    </w:p>
-    <w:p>
-      <w:pPr>
-        <w:spacing w:afterLines="120" w:after="288" w:line="360" w:lineRule="auto"/>
-        <w:jc w:val="both"/>
-        <w:rPr>
-          <w:rFonts w:ascii="Times New Roman" w:hAnsi="Times New Roman" w:cs="Times New Roman"/>
-          <w:color w:val="000000"/>
-        </w:rPr>
-      </w:pPr>
-      <w:r>
-        <w:rPr>
-          <w:rFonts w:ascii="Times New Roman" w:hAnsi="Times New Roman" w:cs="Times New Roman"/>
-          <w:color w:val="000000"/>
-        </w:rPr>
-        <w:t>The developed recommender system is expected to improve user engagement and conversion rates, which should be measurable by an increase of at least 10% in these metrics within six months after implementation. Given the large size of the dataset (over 1 million reviews) and advancements in recommender algorithms, it is a realistic and achievable goal.</w:t>
-      </w:r>
-    </w:p>
-    <w:p>
-      <w:pPr>
-        <w:spacing w:afterLines="120" w:after="288" w:line="360" w:lineRule="auto"/>
-        <w:jc w:val="both"/>
-        <w:rPr>
-          <w:rFonts w:ascii="Times New Roman" w:hAnsi="Times New Roman" w:cs="Times New Roman"/>
-        </w:rPr>
-      </w:pPr>
-    </w:p>
-    <w:p>
-      <w:pPr>
-        <w:spacing w:afterLines="120" w:after="288" w:line="360" w:lineRule="auto"/>
-        <w:jc w:val="both"/>
-        <w:rPr>
-          <w:rFonts w:ascii="Times New Roman" w:hAnsi="Times New Roman" w:cs="Times New Roman"/>
-        </w:rPr>
-      </w:pPr>
-    </w:p>
-    <w:p>
-      <w:pPr>
-        <w:spacing w:afterLines="120" w:after="288" w:line="360" w:lineRule="auto"/>
-        <w:jc w:val="both"/>
-        <w:rPr>
-          <w:rFonts w:ascii="Times New Roman" w:hAnsi="Times New Roman" w:cs="Times New Roman"/>
-        </w:rPr>
-      </w:pPr>
-      <w:r>
-        <w:rPr>
-          <w:rFonts w:ascii="Times New Roman" w:hAnsi="Times New Roman" w:cs="Times New Roman"/>
-          <w:b/>
-          <w:bCs/>
-        </w:rPr>
-        <w:t>About Sephora</w:t>
-      </w:r>
-    </w:p>
-    <w:p>
-      <w:pPr>
-        <w:spacing w:afterLines="120" w:after="288" w:line="360" w:lineRule="auto"/>
-        <w:jc w:val="both"/>
-        <w:rPr>
-          <w:rFonts w:ascii="Times New Roman" w:hAnsi="Times New Roman" w:cs="Times New Roman"/>
-        </w:rPr>
-      </w:pPr>
-      <w:r>
-        <w:rPr>
-          <w:rFonts w:ascii="Times New Roman" w:hAnsi="Times New Roman" w:cs="Times New Roman"/>
-        </w:rPr>
-        <w:t xml:space="preserve">Sephora, a leading beauty retailer, offers an extensive selection of cosmetics, skincare, body, fragrance, nail color, and hair care products. Founded in France in 1969 and currently owned by luxury conglomerate LVMH, Sephora has grown into an internationally recognized brand with a </w:t>
-      </w:r>
-      <w:r>
-        <w:rPr>
-          <w:rFonts w:ascii="Times New Roman" w:hAnsi="Times New Roman" w:cs="Times New Roman"/>
-        </w:rPr>
-        <w:lastRenderedPageBreak/>
-        <w:t>significant online presence. With almost 340 brands, including its private label Sephora Collection, the retailer caters to a diverse clientele with varied beauty preferences and needs.</w:t>
-      </w:r>
-    </w:p>
-    <w:p>
-      <w:pPr>
-        <w:spacing w:afterLines="120" w:after="288" w:line="360" w:lineRule="auto"/>
-        <w:jc w:val="both"/>
-        <w:rPr>
-          <w:rFonts w:ascii="Times New Roman" w:hAnsi="Times New Roman" w:cs="Times New Roman"/>
-        </w:rPr>
-      </w:pPr>
-    </w:p>
-    <w:p>
-      <w:pPr>
-        <w:pStyle w:val="Heading1"/>
-        <w:spacing w:before="0" w:afterLines="120" w:after="288" w:line="360" w:lineRule="auto"/>
-        <w:rPr>
-          <w:rFonts w:ascii="Times New Roman" w:hAnsi="Times New Roman" w:cs="Times New Roman"/>
-          <w:sz w:val="24"/>
-          <w:szCs w:val="24"/>
-        </w:rPr>
-      </w:pPr>
-      <w:r>
-        <w:rPr>
-          <w:rFonts w:ascii="Times New Roman" w:hAnsi="Times New Roman" w:cs="Times New Roman"/>
-          <w:sz w:val="24"/>
-          <w:szCs w:val="24"/>
-        </w:rPr>
-        <w:t>Recommender Systems</w:t>
-      </w:r>
-    </w:p>
-    <w:p>
-      <w:pPr>
-        <w:spacing w:afterLines="120" w:after="288" w:line="360" w:lineRule="auto"/>
-        <w:jc w:val="both"/>
-        <w:rPr>
-          <w:rFonts w:ascii="Times New Roman" w:hAnsi="Times New Roman" w:cs="Times New Roman"/>
-        </w:rPr>
-      </w:pPr>
-      <w:r>
-        <w:rPr>
-          <w:rFonts w:ascii="Times New Roman" w:hAnsi="Times New Roman" w:cs="Times New Roman"/>
-        </w:rPr>
-        <w:t>Recommender systems have become integral to how businesses operate online, used extensively across various sectors, including retail, entertainment, and even news media. They aim to guide users in a personalized way to discover relevant content or products from a large pool of possibilities.</w:t>
-      </w:r>
-    </w:p>
-    <w:p>
-      <w:pPr>
-        <w:spacing w:afterLines="120" w:after="288" w:line="360" w:lineRule="auto"/>
-        <w:jc w:val="both"/>
-        <w:rPr>
-          <w:rFonts w:ascii="Times New Roman" w:hAnsi="Times New Roman" w:cs="Times New Roman"/>
-        </w:rPr>
-      </w:pPr>
-      <w:r>
-        <w:rPr>
-          <w:rFonts w:ascii="Times New Roman" w:hAnsi="Times New Roman" w:cs="Times New Roman"/>
-        </w:rPr>
-        <w:t>Recommender systems utilize various methodologies to generate these recommendations:</w:t>
-      </w:r>
-    </w:p>
-    <w:p>
-      <w:pPr>
-        <w:spacing w:afterLines="120" w:after="288" w:line="360" w:lineRule="auto"/>
-        <w:jc w:val="both"/>
-        <w:rPr>
-          <w:rFonts w:ascii="Times New Roman" w:hAnsi="Times New Roman" w:cs="Times New Roman"/>
-        </w:rPr>
-      </w:pPr>
-      <w:r>
-        <w:rPr>
-          <w:rFonts w:ascii="Times New Roman" w:hAnsi="Times New Roman" w:cs="Times New Roman"/>
-          <w:b/>
-          <w:bCs/>
-        </w:rPr>
-        <w:t>Collaborative Filtering (CF)</w:t>
-      </w:r>
-      <w:r>
-        <w:rPr>
-          <w:rFonts w:ascii="Times New Roman" w:hAnsi="Times New Roman" w:cs="Times New Roman"/>
-        </w:rPr>
-        <w:t>: This method uses the past behavior of users, such as their ratings, preferences, or purchasing history, to make recommendations. Collaborative Filtering assumes that users who have agreed in the past tend to agree in the future. There are two types of CF - User-based (recommendations based on users who are similar to the target user) and Item-based (recommendations based on items that are similar to those that the target user rated).</w:t>
-      </w:r>
-    </w:p>
-    <w:p>
-      <w:pPr>
-        <w:spacing w:afterLines="120" w:after="288" w:line="360" w:lineRule="auto"/>
-        <w:jc w:val="both"/>
-        <w:rPr>
-          <w:rFonts w:ascii="Times New Roman" w:hAnsi="Times New Roman" w:cs="Times New Roman"/>
-        </w:rPr>
-      </w:pPr>
-      <w:r>
-        <w:rPr>
-          <w:rFonts w:ascii="Times New Roman" w:hAnsi="Times New Roman" w:cs="Times New Roman"/>
-          <w:b/>
-          <w:bCs/>
-        </w:rPr>
-        <w:t>Content-based Filtering</w:t>
-      </w:r>
-      <w:r>
-        <w:rPr>
-          <w:rFonts w:ascii="Times New Roman" w:hAnsi="Times New Roman" w:cs="Times New Roman"/>
-        </w:rPr>
-        <w:t>: This method uses features of items and user profiles to make recommendations. For instance, if a user showed interest in a particular genre of movies, the system would recommend other movies of the same genre. Here, the focus is on the properties of items rather than on the behavior of users.</w:t>
-      </w:r>
-    </w:p>
-    <w:p>
-      <w:pPr>
-        <w:spacing w:afterLines="120" w:after="288" w:line="360" w:lineRule="auto"/>
-        <w:jc w:val="both"/>
-        <w:rPr>
-          <w:rFonts w:ascii="Times New Roman" w:hAnsi="Times New Roman" w:cs="Times New Roman"/>
-        </w:rPr>
-      </w:pPr>
-      <w:r>
-        <w:rPr>
-          <w:rFonts w:ascii="Times New Roman" w:hAnsi="Times New Roman" w:cs="Times New Roman"/>
-          <w:b/>
-          <w:bCs/>
-        </w:rPr>
-        <w:t>Hybrid Methods</w:t>
-      </w:r>
-      <w:r>
-        <w:rPr>
-          <w:rFonts w:ascii="Times New Roman" w:hAnsi="Times New Roman" w:cs="Times New Roman"/>
-        </w:rPr>
-        <w:t>: These methods combine both collaborative and content-based filtering to leverage the strengths of both methods. Hybrid models can provide more accurate recommendations by overcoming the shortcomings of individual methods. For example, collaborative filtering might suffer from the cold start problem where it can't make accurate recommendations for new users due to lack of past behavior. In contrast, content-based filtering can address this problem as it doesn't require past user behavior data.</w:t>
-      </w:r>
-    </w:p>
-    <w:p>
-      <w:pPr>
-        <w:spacing w:afterLines="120" w:after="288" w:line="360" w:lineRule="auto"/>
-        <w:jc w:val="both"/>
-        <w:rPr>
-          <w:rFonts w:ascii="Times New Roman" w:hAnsi="Times New Roman" w:cs="Times New Roman"/>
-        </w:rPr>
-      </w:pPr>
-      <w:r>
-        <w:rPr>
-          <w:rFonts w:ascii="Times New Roman" w:hAnsi="Times New Roman" w:cs="Times New Roman"/>
-          <w:b/>
-          <w:bCs/>
-        </w:rPr>
-        <w:t>Matrix Factorization</w:t>
-      </w:r>
-      <w:r>
-        <w:rPr>
-          <w:rFonts w:ascii="Times New Roman" w:hAnsi="Times New Roman" w:cs="Times New Roman"/>
-        </w:rPr>
-        <w:t xml:space="preserve">: This is a class of collaborative filtering algorithms used in recommender systems. Matrix factorization algorithms work by decomposing the user-item interaction matrix </w:t>
-      </w:r>
-      <w:r>
-        <w:rPr>
-          <w:rFonts w:ascii="Times New Roman" w:hAnsi="Times New Roman" w:cs="Times New Roman"/>
-        </w:rPr>
-        <w:lastRenderedPageBreak/>
-        <w:t>into the product of two lower-dimensionality rectangular matrices. Singular Value Decomposition (SVD) and Non-negative Matrix Factorization (NMF) are two commonly used matrix factorization methods in recommender systems.</w:t>
-      </w:r>
-    </w:p>
-    <w:p>
-      <w:pPr>
-        <w:spacing w:afterLines="120" w:after="288" w:line="360" w:lineRule="auto"/>
-        <w:jc w:val="both"/>
-        <w:rPr>
-          <w:rFonts w:ascii="Times New Roman" w:hAnsi="Times New Roman" w:cs="Times New Roman"/>
-        </w:rPr>
-      </w:pPr>
-      <w:r>
-        <w:rPr>
-          <w:rFonts w:ascii="Times New Roman" w:hAnsi="Times New Roman" w:cs="Times New Roman"/>
-          <w:b/>
-          <w:bCs/>
-        </w:rPr>
-        <w:t>Deep Learning-Based Methods</w:t>
-      </w:r>
-      <w:r>
-        <w:rPr>
-          <w:rFonts w:ascii="Times New Roman" w:hAnsi="Times New Roman" w:cs="Times New Roman"/>
-        </w:rPr>
-        <w:t>: With the rise of deep learning, neural network-based models have also been applied to recommendation problems. These models can learn complex non-linear relationships and also deal with large-scale data.</w:t>
-      </w:r>
-    </w:p>
-    <w:p>
-      <w:pPr>
-        <w:spacing w:afterLines="120" w:after="288" w:line="360" w:lineRule="auto"/>
-        <w:jc w:val="both"/>
-        <w:rPr>
-          <w:rFonts w:ascii="Times New Roman" w:hAnsi="Times New Roman" w:cs="Times New Roman"/>
-        </w:rPr>
-      </w:pPr>
-      <w:r>
-        <w:rPr>
-          <w:rFonts w:ascii="Times New Roman" w:hAnsi="Times New Roman" w:cs="Times New Roman"/>
-          <w:b/>
-          <w:bCs/>
-        </w:rPr>
-        <w:t>Evaluation of Recommender Systems</w:t>
-      </w:r>
-      <w:r>
-        <w:rPr>
-          <w:rFonts w:ascii="Times New Roman" w:hAnsi="Times New Roman" w:cs="Times New Roman"/>
-        </w:rPr>
-        <w:t xml:space="preserve">: Accuracy of recommender systems is typically evaluated using measures like RMSE (Root Mean Square Error), MAE (Mean Absolute Error), Precision, Recall, F1-score, ROC-AUC, etc. Moreover, metrics like </w:t>
-      </w:r>
-      <w:proofErr w:type="spellStart"/>
-      <w:r>
-        <w:rPr>
-          <w:rFonts w:ascii="Times New Roman" w:hAnsi="Times New Roman" w:cs="Times New Roman"/>
-        </w:rPr>
-        <w:t>precision@k</w:t>
-      </w:r>
-      <w:proofErr w:type="spellEnd"/>
-      <w:r>
-        <w:rPr>
-          <w:rFonts w:ascii="Times New Roman" w:hAnsi="Times New Roman" w:cs="Times New Roman"/>
-        </w:rPr>
-        <w:t xml:space="preserve"> and </w:t>
-      </w:r>
-      <w:proofErr w:type="spellStart"/>
-      <w:r>
-        <w:rPr>
-          <w:rFonts w:ascii="Times New Roman" w:hAnsi="Times New Roman" w:cs="Times New Roman"/>
-        </w:rPr>
-        <w:t>recall@k</w:t>
-      </w:r>
-      <w:proofErr w:type="spellEnd"/>
-      <w:r>
-        <w:rPr>
-          <w:rFonts w:ascii="Times New Roman" w:hAnsi="Times New Roman" w:cs="Times New Roman"/>
-        </w:rPr>
-        <w:t xml:space="preserve"> are used to assess the quality of top-k recommendations.</w:t>
-      </w:r>
-    </w:p>
-    <w:p>
-      <w:pPr>
-        <w:spacing w:afterLines="120" w:after="288" w:line="360" w:lineRule="auto"/>
-        <w:jc w:val="both"/>
-        <w:rPr>
-          <w:rFonts w:ascii="Times New Roman" w:hAnsi="Times New Roman" w:cs="Times New Roman"/>
-        </w:rPr>
-      </w:pPr>
-      <w:r>
-        <w:rPr>
-          <w:rFonts w:ascii="Times New Roman" w:hAnsi="Times New Roman" w:cs="Times New Roman"/>
-        </w:rPr>
-        <w:t>Recommender systems are a vital tool for enhancing user experience, driving business growth by boosting sales, and increasing customer retention. By providing personalized recommendations, they help users navigate through the vast choice of products, offering a more tailored and satisfying experience.</w:t>
-      </w:r>
-    </w:p>
-    <w:p>
-      <w:pPr>
-        <w:pStyle w:val="Heading1"/>
-        <w:spacing w:before="0" w:afterLines="120" w:after="288" w:line="360" w:lineRule="auto"/>
-        <w:rPr>
-          <w:rFonts w:ascii="Times New Roman" w:hAnsi="Times New Roman" w:cs="Times New Roman"/>
-          <w:sz w:val="24"/>
-          <w:szCs w:val="24"/>
-        </w:rPr>
-      </w:pPr>
-      <w:r>
-        <w:rPr>
-          <w:rFonts w:ascii="Times New Roman" w:hAnsi="Times New Roman" w:cs="Times New Roman"/>
-          <w:sz w:val="24"/>
-          <w:szCs w:val="24"/>
-        </w:rPr>
-        <w:t>The Business Problem</w:t>
-      </w:r>
-    </w:p>
-    <w:p>
-      <w:pPr>
-        <w:spacing w:afterLines="120" w:after="288" w:line="360" w:lineRule="auto"/>
-        <w:rPr>
-          <w:rFonts w:ascii="Times New Roman" w:hAnsi="Times New Roman" w:cs="Times New Roman"/>
-        </w:rPr>
-      </w:pPr>
-    </w:p>
-    <w:p>
-      <w:pPr>
-        <w:spacing w:afterLines="120" w:after="288" w:line="360" w:lineRule="auto"/>
-        <w:jc w:val="both"/>
-        <w:rPr>
-          <w:rFonts w:ascii="Times New Roman" w:hAnsi="Times New Roman" w:cs="Times New Roman"/>
-        </w:rPr>
-      </w:pPr>
-      <w:r>
-        <w:rPr>
-          <w:rFonts w:ascii="Times New Roman" w:hAnsi="Times New Roman" w:cs="Times New Roman"/>
-        </w:rPr>
-        <w:t>For Sephora, a key business problem is how to personalize the user experience in a way that assists customers in discovering products they might love but aren't aware of. With over 8000+ products and more than a million user reviews in the Skincare category alone, the challenge lies in effectively leveraging this wealth of data to provide meaningful product recommendations.</w:t>
-      </w:r>
-    </w:p>
-    <w:p>
-      <w:pPr>
-        <w:spacing w:afterLines="120" w:after="288" w:line="360" w:lineRule="auto"/>
-        <w:jc w:val="both"/>
-        <w:rPr>
-          <w:rFonts w:ascii="Times New Roman" w:hAnsi="Times New Roman" w:cs="Times New Roman"/>
-        </w:rPr>
-      </w:pPr>
-      <w:r>
-        <w:rPr>
-          <w:rFonts w:ascii="Times New Roman" w:hAnsi="Times New Roman" w:cs="Times New Roman"/>
-        </w:rPr>
-        <w:t>As users interact with the Sephora platform by browsing products, writing reviews, and making purchases, they leave behind a trail of data that can be analyzed and used to understand their preferences and behaviors. This project aims to use this explicit feedback from user reviews to build a robust recommender system that can provide personalized product recommendations, enhancing the shopping experience for each user and potentially driving additional sales for Sephora.</w:t>
-      </w:r>
-    </w:p>
-    <w:p>
-      <w:pPr>
-        <w:spacing w:afterLines="120" w:after="288" w:line="360" w:lineRule="auto"/>
-        <w:jc w:val="both"/>
-        <w:rPr>
-          <w:rFonts w:ascii="Times New Roman" w:hAnsi="Times New Roman" w:cs="Times New Roman"/>
-        </w:rPr>
-      </w:pPr>
-      <w:r>
-        <w:rPr>
-          <w:rFonts w:ascii="Times New Roman" w:hAnsi="Times New Roman" w:cs="Times New Roman"/>
-        </w:rPr>
-        <w:lastRenderedPageBreak/>
-        <w:t xml:space="preserve">By exploring various machine learning algorithms, such as Matrix Factorization techniques like SVD and NMF, neighborhood-based methods like KNN, and hybrid models like </w:t>
-      </w:r>
-      <w:proofErr w:type="spellStart"/>
-      <w:r>
-        <w:rPr>
-          <w:rFonts w:ascii="Times New Roman" w:hAnsi="Times New Roman" w:cs="Times New Roman"/>
-        </w:rPr>
-        <w:t>LightFM</w:t>
-      </w:r>
-      <w:proofErr w:type="spellEnd"/>
-      <w:r>
-        <w:rPr>
-          <w:rFonts w:ascii="Times New Roman" w:hAnsi="Times New Roman" w:cs="Times New Roman"/>
-        </w:rPr>
-        <w:t>, we aim to create an effective model that can scale with the size of Sephora's extensive product range and user base. The ultimate goal is to develop a system capable of offering top-notch product recommendations that resonate with individual user's needs and preferences, thereby enhancing their shopping experience at Sephora.</w:t>
-      </w:r>
-    </w:p>
-    <w:p>
-      <w:pPr>
-        <w:spacing w:afterLines="120" w:after="288" w:line="360" w:lineRule="auto"/>
-        <w:jc w:val="both"/>
-        <w:rPr>
-          <w:rFonts w:ascii="Times New Roman" w:hAnsi="Times New Roman" w:cs="Times New Roman"/>
-          <w:color w:val="000000"/>
-        </w:rPr>
-      </w:pPr>
-      <w:r>
         <w:rPr>
           <w:rFonts w:ascii="Times New Roman" w:hAnsi="Times New Roman" w:cs="Times New Roman"/>
           <w:b/>
           <w:bCs/>
           <w:color w:val="000000"/>
         </w:rPr>
-        <w:t>Success Criteria:</w:t>
-      </w:r>
-    </w:p>
-    <w:p>
-      <w:pPr>
-        <w:spacing w:afterLines="120" w:after="288" w:line="360" w:lineRule="auto"/>
-        <w:jc w:val="both"/>
-        <w:rPr>
-          <w:rFonts w:ascii="Times New Roman" w:hAnsi="Times New Roman" w:cs="Times New Roman"/>
-          <w:color w:val="000000"/>
-        </w:rPr>
-      </w:pPr>
-      <w:r>
-        <w:rPr>
-          <w:rFonts w:ascii="Times New Roman" w:hAnsi="Times New Roman" w:cs="Times New Roman"/>
-          <w:color w:val="000000"/>
-        </w:rPr>
-        <w:t>The ability to effectively suggest products to users based on their reviews and individual characteristics signifies the success of our initiative.</w:t>
-      </w:r>
-    </w:p>
-    <w:p>
-      <w:pPr>
-        <w:spacing w:afterLines="120" w:after="288" w:line="360" w:lineRule="auto"/>
-        <w:jc w:val="both"/>
-        <w:rPr>
-          <w:rFonts w:ascii="Times New Roman" w:hAnsi="Times New Roman" w:cs="Times New Roman"/>
-          <w:color w:val="000000"/>
-        </w:rPr>
       </w:pPr>
       <w:r>
         <w:rPr>
@@ -591,7 +713,7 @@
           <w:bCs/>
           <w:color w:val="000000"/>
         </w:rPr>
-        <w:t>Solution Space Scope:</w:t>
+        <w:t>The data</w:t>
       </w:r>
     </w:p>
     <w:p>
@@ -606,12 +728,108 @@
       <w:r>
         <w:rPr>
           <w:rFonts w:ascii="Times New Roman" w:hAnsi="Times New Roman" w:cs="Times New Roman"/>
+          <w:color w:val="000000"/>
+        </w:rPr>
+        <w:t xml:space="preserve">The data was obtained from Kaggle.com </w:t>
+      </w:r>
+      <w:r>
+        <w:rPr>
+          <w:rStyle w:val="FootnoteReference"/>
+          <w:rFonts w:ascii="Times New Roman" w:hAnsi="Times New Roman" w:cs="Times New Roman"/>
+          <w:color w:val="000000"/>
+        </w:rPr>
+        <w:footnoteReference w:id="1"/>
+      </w:r>
+      <w:r>
+        <w:rPr>
+          <w:rFonts w:ascii="Times New Roman" w:hAnsi="Times New Roman" w:cs="Times New Roman"/>
+          <w:color w:val="000000"/>
+        </w:rPr>
+        <w:t>containing about 8000+ products and over 1 million user reviews from the skincare category. This dataset was collected via </w:t>
+      </w:r>
+      <w:hyperlink r:id="rId9" w:tgtFrame="_blank" w:history="1">
+        <w:r>
+          <w:rPr>
+            <w:rFonts w:ascii="Times New Roman" w:hAnsi="Times New Roman" w:cs="Times New Roman"/>
+            <w:color w:val="000000"/>
+          </w:rPr>
+          <w:t>Python scraper</w:t>
+        </w:r>
+      </w:hyperlink>
+      <w:r>
+        <w:rPr>
+          <w:rFonts w:ascii="Times New Roman" w:hAnsi="Times New Roman" w:cs="Times New Roman"/>
+          <w:color w:val="000000"/>
+        </w:rPr>
+        <w:t> in March 2023 and contains:</w:t>
+      </w:r>
+    </w:p>
+    <w:p>
+      <w:pPr>
+        <w:numPr>
+          <w:ilvl w:val="0"/>
+          <w:numId w:val="3"/>
+        </w:numPr>
+        <w:spacing w:afterLines="120" w:after="288" w:line="360" w:lineRule="auto"/>
+        <w:jc w:val="both"/>
+        <w:rPr>
+          <w:rFonts w:ascii="Times New Roman" w:hAnsi="Times New Roman" w:cs="Times New Roman"/>
+        </w:rPr>
+      </w:pPr>
+      <w:r>
+        <w:rPr>
+          <w:rFonts w:ascii="Times New Roman" w:hAnsi="Times New Roman" w:cs="Times New Roman"/>
+        </w:rPr>
+        <w:t>information about all beauty products (over 8,000) from the Sephora online store, including product and brand names, prices, ingredients, ratings, and all features. </w:t>
+      </w:r>
+    </w:p>
+    <w:p>
+      <w:pPr>
+        <w:numPr>
+          <w:ilvl w:val="0"/>
+          <w:numId w:val="3"/>
+        </w:numPr>
+        <w:spacing w:afterLines="120" w:after="288" w:line="360" w:lineRule="auto"/>
+        <w:jc w:val="both"/>
+        <w:rPr>
+          <w:rFonts w:ascii="Times New Roman" w:hAnsi="Times New Roman" w:cs="Times New Roman"/>
+        </w:rPr>
+      </w:pPr>
+      <w:r>
+        <w:rPr>
+          <w:rFonts w:ascii="Times New Roman" w:hAnsi="Times New Roman" w:cs="Times New Roman"/>
+        </w:rPr>
+        <w:t xml:space="preserve">user reviews (over 1 million on over 2,000 products) of all products from the </w:t>
+      </w:r>
+      <w:r>
+        <w:rPr>
+          <w:rFonts w:ascii="Times New Roman" w:hAnsi="Times New Roman" w:cs="Times New Roman"/>
+        </w:rPr>
+        <w:t>s</w:t>
+      </w:r>
+      <w:r>
+        <w:rPr>
+          <w:rFonts w:ascii="Times New Roman" w:hAnsi="Times New Roman" w:cs="Times New Roman"/>
+        </w:rPr>
+        <w:t>kincare category, including user appearances, and review ratings by other users</w:t>
+      </w:r>
+      <w:r>
+        <w:rPr>
+          <w:rFonts w:ascii="Times New Roman" w:hAnsi="Times New Roman" w:cs="Times New Roman"/>
+        </w:rPr>
+        <w:t>.</w:t>
+      </w:r>
+    </w:p>
+    <w:p>
+      <w:pPr>
+        <w:spacing w:afterLines="120" w:after="288" w:line="360" w:lineRule="auto"/>
+        <w:jc w:val="both"/>
+        <w:rPr>
+          <w:rFonts w:ascii="Times New Roman" w:hAnsi="Times New Roman" w:cs="Times New Roman"/>
           <w:b/>
           <w:bCs/>
-          <w:color w:val="000000"/>
-        </w:rPr>
-        <w:t>Solution Space Constraints:</w:t>
-      </w:r>
+        </w:rPr>
+      </w:pPr>
     </w:p>
     <w:p>
       <w:pPr>
@@ -619,16 +837,10 @@
         <w:jc w:val="both"/>
         <w:rPr>
           <w:rFonts w:ascii="Times New Roman" w:hAnsi="Times New Roman" w:cs="Times New Roman"/>
-          <w:color w:val="000000"/>
-        </w:rPr>
-      </w:pPr>
-      <w:r>
-        <w:rPr>
-          <w:rFonts w:ascii="Times New Roman" w:hAnsi="Times New Roman" w:cs="Times New Roman"/>
-          <w:color w:val="000000"/>
-        </w:rPr>
-        <w:t>One potential limitation is the well-known appetite of deep learning for abundant data to fully leverage its rich parameterization. However, compared to other domains (such as language or vision) where labeled data might be scarce, it's considerably more straightforward to gather substantial amounts of data in the context of recommender systems research. Datasets on the scale of millions or billions are not uncommon, both in the industry and within academic datasets.</w:t>
-      </w:r>
+          <w:b/>
+          <w:bCs/>
+        </w:rPr>
+      </w:pPr>
     </w:p>
     <w:p>
       <w:pPr>
@@ -636,9 +848,17 @@
         <w:jc w:val="both"/>
         <w:rPr>
           <w:rFonts w:ascii="Times New Roman" w:hAnsi="Times New Roman" w:cs="Times New Roman"/>
-          <w:color w:val="000000"/>
-        </w:rPr>
-      </w:pPr>
+        </w:rPr>
+      </w:pPr>
+      <w:r>
+        <w:rPr>
+          <w:rFonts w:ascii="Times New Roman" w:hAnsi="Times New Roman" w:cs="Times New Roman"/>
+          <w:b/>
+          <w:bCs/>
+        </w:rPr>
+        <w:lastRenderedPageBreak/>
+        <w:t>About Sephora</w:t>
+      </w:r>
     </w:p>
     <w:p>
       <w:pPr>
@@ -646,112 +866,251 @@
         <w:jc w:val="both"/>
         <w:rPr>
           <w:rFonts w:ascii="Times New Roman" w:hAnsi="Times New Roman" w:cs="Times New Roman"/>
-          <w:color w:val="000000"/>
-        </w:rPr>
-      </w:pPr>
-      <w:r>
+        </w:rPr>
+      </w:pPr>
+      <w:r>
+        <w:rPr>
+          <w:rFonts w:ascii="Times New Roman" w:hAnsi="Times New Roman" w:cs="Times New Roman"/>
+        </w:rPr>
+        <w:t>Sephora, a leading beauty retailer, offers an extensive selection of cosmetics, skincare, body, fragrance, nail color, and hair care products. Founded in France in 1969 and currently owned by luxury conglomerate LVMH, Sephora has grown into an internationally recognized brand with a significant online presence. With almost 340 brands, including its private label Sephora Collection, the retailer caters to a diverse clientele with varied beauty preferences and needs.</w:t>
+      </w:r>
+    </w:p>
+    <w:p>
+      <w:pPr>
+        <w:spacing w:afterLines="120" w:after="288" w:line="360" w:lineRule="auto"/>
+        <w:jc w:val="both"/>
         <w:rPr>
           <w:rFonts w:ascii="Times New Roman" w:hAnsi="Times New Roman" w:cs="Times New Roman"/>
           <w:b/>
           <w:bCs/>
-          <w:color w:val="000000"/>
-        </w:rPr>
-        <w:t>Primary Data Sources:</w:t>
-      </w:r>
-    </w:p>
-    <w:p>
-      <w:pPr>
-        <w:pStyle w:val="Heading3"/>
-        <w:spacing w:before="0" w:afterLines="120" w:after="288" w:line="360" w:lineRule="auto"/>
-        <w:rPr>
-          <w:rFonts w:ascii="Times New Roman" w:hAnsi="Times New Roman" w:cs="Times New Roman"/>
-          <w:color w:val="000000"/>
-        </w:rPr>
-      </w:pPr>
-      <w:r>
-        <w:rPr>
-          <w:rFonts w:ascii="Times New Roman" w:hAnsi="Times New Roman" w:cs="Times New Roman"/>
-          <w:color w:val="000000"/>
-        </w:rPr>
-        <w:t>About Dataset</w:t>
-      </w:r>
-    </w:p>
-    <w:p>
-      <w:pPr>
-        <w:pStyle w:val="NormalWeb"/>
-        <w:spacing w:before="0" w:beforeAutospacing="0" w:afterLines="120" w:after="288" w:afterAutospacing="0" w:line="360" w:lineRule="auto"/>
-        <w:rPr>
-          <w:color w:val="000000"/>
-        </w:rPr>
-      </w:pPr>
-      <w:r>
-        <w:rPr>
-          <w:color w:val="000000"/>
-        </w:rPr>
-        <w:t>This dataset was collected via Python scraper in March 2023 and contains:</w:t>
-      </w:r>
-    </w:p>
-    <w:p>
-      <w:pPr>
-        <w:pStyle w:val="NormalWeb"/>
-        <w:spacing w:before="0" w:beforeAutospacing="0" w:afterLines="120" w:after="288" w:afterAutospacing="0" w:line="360" w:lineRule="auto"/>
-        <w:rPr>
-          <w:color w:val="000000"/>
-        </w:rPr>
-      </w:pPr>
-      <w:r>
-        <w:rPr>
-          <w:color w:val="000000"/>
-        </w:rPr>
-        <w:t xml:space="preserve">information about all beauty products (over 8,000) from the Sephora online store, including product and brand names, prices, ingredients, ratings, and all features. user reviews (over 1 million on over 2,000 products) of all products from the Skincare category, including user appearances, and review ratings by other </w:t>
-      </w:r>
-      <w:proofErr w:type="gramStart"/>
-      <w:r>
-        <w:rPr>
-          <w:color w:val="000000"/>
-        </w:rPr>
-        <w:t>users</w:t>
-      </w:r>
-      <w:proofErr w:type="gramEnd"/>
-    </w:p>
-    <w:p>
-      <w:pPr>
-        <w:pStyle w:val="NormalWeb"/>
-        <w:spacing w:before="0" w:beforeAutospacing="0" w:afterLines="120" w:after="288" w:afterAutospacing="0" w:line="360" w:lineRule="auto"/>
-        <w:rPr>
-          <w:color w:val="000000"/>
-        </w:rPr>
-      </w:pPr>
-      <w:r>
-        <w:rPr>
-          <w:color w:val="000000"/>
+        </w:rPr>
+      </w:pPr>
+      <w:r>
+        <w:rPr>
+          <w:rFonts w:ascii="Times New Roman" w:hAnsi="Times New Roman" w:cs="Times New Roman"/>
+          <w:b/>
+          <w:bCs/>
+        </w:rPr>
+        <w:t>Overview of the r</w:t>
+      </w:r>
+      <w:r>
+        <w:rPr>
+          <w:rFonts w:ascii="Times New Roman" w:hAnsi="Times New Roman" w:cs="Times New Roman"/>
+          <w:b/>
+          <w:bCs/>
+        </w:rPr>
+        <w:t xml:space="preserve">ecommender </w:t>
+      </w:r>
+      <w:r>
+        <w:rPr>
+          <w:rFonts w:ascii="Times New Roman" w:hAnsi="Times New Roman" w:cs="Times New Roman"/>
+          <w:b/>
+          <w:bCs/>
+        </w:rPr>
+        <w:t>s</w:t>
+      </w:r>
+      <w:r>
+        <w:rPr>
+          <w:rFonts w:ascii="Times New Roman" w:hAnsi="Times New Roman" w:cs="Times New Roman"/>
+          <w:b/>
+          <w:bCs/>
+        </w:rPr>
+        <w:t>ystems</w:t>
+      </w:r>
+    </w:p>
+    <w:p>
+      <w:pPr>
+        <w:spacing w:afterLines="100" w:after="240" w:line="360" w:lineRule="auto"/>
+        <w:jc w:val="both"/>
+        <w:rPr>
+          <w:rFonts w:ascii="Times New Roman" w:hAnsi="Times New Roman" w:cs="Times New Roman"/>
+        </w:rPr>
+      </w:pPr>
+      <w:r>
+        <w:rPr>
+          <w:rFonts w:ascii="Times New Roman" w:hAnsi="Times New Roman" w:cs="Times New Roman"/>
+        </w:rPr>
+        <w:t>Recommender systems have become integral to how businesses operate online, used extensively across various sectors, including retail, entertainment, and even news media. They aim to guide users in a personalized way to discover relevant content or products from a large pool of possibilities.</w:t>
+      </w:r>
+      <w:r>
+        <w:rPr>
+          <w:rFonts w:ascii="Times New Roman" w:hAnsi="Times New Roman" w:cs="Times New Roman"/>
+        </w:rPr>
+        <w:t xml:space="preserve"> </w:t>
+      </w:r>
+      <w:r>
+        <w:rPr>
+          <w:rFonts w:ascii="Times New Roman" w:hAnsi="Times New Roman" w:cs="Times New Roman"/>
+        </w:rPr>
+        <w:t>Recommender systems utilize various methodologies to generate these recommendations:</w:t>
+      </w:r>
+    </w:p>
+    <w:p>
+      <w:pPr>
+        <w:spacing w:afterLines="100" w:after="240" w:line="360" w:lineRule="auto"/>
+        <w:jc w:val="both"/>
+        <w:rPr>
+          <w:rFonts w:ascii="Times New Roman" w:hAnsi="Times New Roman" w:cs="Times New Roman"/>
+        </w:rPr>
+      </w:pPr>
+      <w:r>
+        <w:rPr>
+          <w:rFonts w:ascii="Times New Roman" w:hAnsi="Times New Roman" w:cs="Times New Roman"/>
+          <w:b/>
+          <w:bCs/>
+        </w:rPr>
+        <w:t>Collaborative Filtering (CF)</w:t>
+      </w:r>
+      <w:r>
+        <w:rPr>
+          <w:rFonts w:ascii="Times New Roman" w:hAnsi="Times New Roman" w:cs="Times New Roman"/>
+        </w:rPr>
+        <w:t>: This method uses the past behavior of users, such as their ratings, preferences, or purchasing history, to make recommendations. Collaborative Filtering assumes that users who have agreed in the past tend to agree in the future. There are two types of CF - User-based (recommendations based on users who are similar to the target user) and Item-based (recommendations based on items that are similar to those that the target user rated).</w:t>
+      </w:r>
+    </w:p>
+    <w:p>
+      <w:pPr>
+        <w:spacing w:afterLines="100" w:after="240" w:line="360" w:lineRule="auto"/>
+        <w:jc w:val="both"/>
+        <w:rPr>
+          <w:rFonts w:ascii="Times New Roman" w:hAnsi="Times New Roman" w:cs="Times New Roman"/>
+        </w:rPr>
+      </w:pPr>
+      <w:r>
+        <w:rPr>
+          <w:rFonts w:ascii="Times New Roman" w:hAnsi="Times New Roman" w:cs="Times New Roman"/>
+          <w:b/>
+          <w:bCs/>
+        </w:rPr>
+        <w:t>Content-based Filtering</w:t>
+      </w:r>
+      <w:r>
+        <w:rPr>
+          <w:rFonts w:ascii="Times New Roman" w:hAnsi="Times New Roman" w:cs="Times New Roman"/>
+        </w:rPr>
+        <w:t>: This method uses features of items and user profiles to make recommendations. For instance, if a user showed interest in a particular genre of movies, the system would recommend other movies of the same genre. Here, the focus is on the properties of items rather than on the behavior of users.</w:t>
+      </w:r>
+    </w:p>
+    <w:p>
+      <w:pPr>
+        <w:spacing w:afterLines="100" w:after="240" w:line="360" w:lineRule="auto"/>
+        <w:jc w:val="both"/>
+        <w:rPr>
+          <w:rFonts w:ascii="Times New Roman" w:hAnsi="Times New Roman" w:cs="Times New Roman"/>
+        </w:rPr>
+      </w:pPr>
+      <w:r>
+        <w:rPr>
+          <w:rFonts w:ascii="Times New Roman" w:hAnsi="Times New Roman" w:cs="Times New Roman"/>
+          <w:b/>
+          <w:bCs/>
+        </w:rPr>
+        <w:t>Hybrid Methods</w:t>
+      </w:r>
+      <w:r>
+        <w:rPr>
+          <w:rFonts w:ascii="Times New Roman" w:hAnsi="Times New Roman" w:cs="Times New Roman"/>
+        </w:rPr>
+        <w:t>: These methods combine both collaborative and content-based filtering to leverage the strengths of both methods. Hybrid models can provide more accurate recommendations by overcoming the shortcomings of individual methods. For example, collaborative filtering might suffer from the cold start problem where it can't make accurate recommendations for new users due to lack of past behavior. In contrast, content-based filtering can address this problem as it doesn't require past user behavior data.</w:t>
+      </w:r>
+    </w:p>
+    <w:p>
+      <w:pPr>
+        <w:spacing w:afterLines="100" w:after="240" w:line="360" w:lineRule="auto"/>
+        <w:jc w:val="both"/>
+        <w:rPr>
+          <w:rFonts w:ascii="Times New Roman" w:hAnsi="Times New Roman" w:cs="Times New Roman"/>
+        </w:rPr>
+      </w:pPr>
+      <w:r>
+        <w:rPr>
+          <w:rFonts w:ascii="Times New Roman" w:hAnsi="Times New Roman" w:cs="Times New Roman"/>
+          <w:b/>
+          <w:bCs/>
         </w:rPr>
         <w:lastRenderedPageBreak/>
-        <w:t>Dataset Usage Examples</w:t>
-      </w:r>
-    </w:p>
-    <w:p>
-      <w:pPr>
-        <w:pStyle w:val="NormalWeb"/>
-        <w:spacing w:before="0" w:beforeAutospacing="0" w:afterLines="120" w:after="288" w:afterAutospacing="0" w:line="360" w:lineRule="auto"/>
-        <w:rPr>
-          <w:color w:val="000000"/>
-        </w:rPr>
-      </w:pPr>
-      <w:r>
-        <w:rPr>
-          <w:color w:val="000000"/>
-        </w:rPr>
-        <w:t xml:space="preserve">Exploratory Data Analysis (EDA): Explore product categories, regular and discount prices, brand popularity, the impact of different characteristics on price, and ingredient </w:t>
-      </w:r>
-      <w:proofErr w:type="gramStart"/>
-      <w:r>
-        <w:rPr>
-          <w:color w:val="000000"/>
-        </w:rPr>
-        <w:t>trends</w:t>
-      </w:r>
-      <w:proofErr w:type="gramEnd"/>
+        <w:t>Matrix Factorization</w:t>
+      </w:r>
+      <w:r>
+        <w:rPr>
+          <w:rFonts w:ascii="Times New Roman" w:hAnsi="Times New Roman" w:cs="Times New Roman"/>
+        </w:rPr>
+        <w:t>: This is a class of collaborative filtering algorithms used in recommender systems. Matrix factorization algorithms work by decomposing the user-item interaction matrix into the product of two lower-dimensionality rectangular matrices. Singular Value Decomposition (SVD) and Non-negative Matrix Factorization (NMF) are two commonly used matrix factorization methods in recommender systems.</w:t>
+      </w:r>
+    </w:p>
+    <w:p>
+      <w:pPr>
+        <w:spacing w:afterLines="100" w:after="240" w:line="360" w:lineRule="auto"/>
+        <w:jc w:val="both"/>
+        <w:rPr>
+          <w:rFonts w:ascii="Times New Roman" w:hAnsi="Times New Roman" w:cs="Times New Roman"/>
+        </w:rPr>
+      </w:pPr>
+      <w:r>
+        <w:rPr>
+          <w:rFonts w:ascii="Times New Roman" w:hAnsi="Times New Roman" w:cs="Times New Roman"/>
+          <w:b/>
+          <w:bCs/>
+        </w:rPr>
+        <w:t>Deep Learning-Based Methods</w:t>
+      </w:r>
+      <w:r>
+        <w:rPr>
+          <w:rFonts w:ascii="Times New Roman" w:hAnsi="Times New Roman" w:cs="Times New Roman"/>
+        </w:rPr>
+        <w:t>: With the rise of deep learning, neural network-based models have also been applied to recommendation problems. These models can learn complex non-linear relationships and also deal with large-scale data.</w:t>
+      </w:r>
+    </w:p>
+    <w:p>
+      <w:pPr>
+        <w:spacing w:afterLines="100" w:after="240" w:line="360" w:lineRule="auto"/>
+        <w:jc w:val="both"/>
+        <w:rPr>
+          <w:rFonts w:ascii="Times New Roman" w:hAnsi="Times New Roman" w:cs="Times New Roman"/>
+        </w:rPr>
+      </w:pPr>
+      <w:r>
+        <w:rPr>
+          <w:rFonts w:ascii="Times New Roman" w:hAnsi="Times New Roman" w:cs="Times New Roman"/>
+          <w:b/>
+          <w:bCs/>
+        </w:rPr>
+        <w:t>Evaluation of Recommender Systems</w:t>
+      </w:r>
+      <w:r>
+        <w:rPr>
+          <w:rFonts w:ascii="Times New Roman" w:hAnsi="Times New Roman" w:cs="Times New Roman"/>
+        </w:rPr>
+        <w:t xml:space="preserve">: Accuracy of recommender systems is typically evaluated using measures like RMSE (Root Mean Square Error), MAE (Mean Absolute Error), Precision, Recall, F1-score, ROC-AUC, etc. Moreover, metrics like </w:t>
+      </w:r>
+      <w:proofErr w:type="spellStart"/>
+      <w:r>
+        <w:rPr>
+          <w:rFonts w:ascii="Times New Roman" w:hAnsi="Times New Roman" w:cs="Times New Roman"/>
+        </w:rPr>
+        <w:t>precision@k</w:t>
+      </w:r>
+      <w:proofErr w:type="spellEnd"/>
+      <w:r>
+        <w:rPr>
+          <w:rFonts w:ascii="Times New Roman" w:hAnsi="Times New Roman" w:cs="Times New Roman"/>
+        </w:rPr>
+        <w:t xml:space="preserve"> and </w:t>
+      </w:r>
+      <w:proofErr w:type="spellStart"/>
+      <w:r>
+        <w:rPr>
+          <w:rFonts w:ascii="Times New Roman" w:hAnsi="Times New Roman" w:cs="Times New Roman"/>
+        </w:rPr>
+        <w:t>recall@k</w:t>
+      </w:r>
+      <w:proofErr w:type="spellEnd"/>
+      <w:r>
+        <w:rPr>
+          <w:rFonts w:ascii="Times New Roman" w:hAnsi="Times New Roman" w:cs="Times New Roman"/>
+        </w:rPr>
+        <w:t xml:space="preserve"> are used to assess the quality of top-k recommendations.</w:t>
+      </w:r>
     </w:p>
     <w:p>
       <w:pPr>
@@ -759,9 +1118,14 @@
         <w:jc w:val="both"/>
         <w:rPr>
           <w:rFonts w:ascii="Times New Roman" w:hAnsi="Times New Roman" w:cs="Times New Roman"/>
-          <w:color w:val="000000"/>
-        </w:rPr>
-      </w:pPr>
+        </w:rPr>
+      </w:pPr>
+      <w:r>
+        <w:rPr>
+          <w:rFonts w:ascii="Times New Roman" w:hAnsi="Times New Roman" w:cs="Times New Roman"/>
+        </w:rPr>
+        <w:t>For Sephora, a key business problem is how to personalize the user experience in a way that assists customers in discovering products they might love but aren't aware of. With over 8000+ products and more than a million user reviews in the Skincare category alone, the challenge lies in effectively leveraging this wealth of data to provide meaningful product recommendations.</w:t>
+      </w:r>
     </w:p>
     <w:p>
       <w:pPr>
@@ -769,40 +1133,36 @@
         <w:jc w:val="both"/>
         <w:rPr>
           <w:rFonts w:ascii="Times New Roman" w:hAnsi="Times New Roman" w:cs="Times New Roman"/>
-          <w:color w:val="000000"/>
-        </w:rPr>
-      </w:pPr>
-      <w:hyperlink r:id="rId8" w:history="1">
-        <w:r>
-          <w:rPr>
-            <w:rStyle w:val="Hyperlink"/>
-            <w:rFonts w:ascii="Times New Roman" w:hAnsi="Times New Roman" w:cs="Times New Roman"/>
-          </w:rPr>
-          <w:t>https://www.kaggle.com/datasets/nadyinky/sephora-products-and-skincare-reviews</w:t>
-        </w:r>
-      </w:hyperlink>
+        </w:rPr>
+      </w:pPr>
+      <w:r>
+        <w:rPr>
+          <w:rFonts w:ascii="Times New Roman" w:hAnsi="Times New Roman" w:cs="Times New Roman"/>
+        </w:rPr>
+        <w:t>As users interact with the Sephora platform by browsing products, writing reviews, and making purchases, they leave behind a trail of data that can be analyzed and used to understand their preferences and behaviors. This project aims to use this explicit feedback from user reviews to build a robust recommender system that can provide personalized product recommendations, enhancing the shopping experience for each user and potentially driving additional sales for Sephora.</w:t>
+      </w:r>
+      <w:r>
+        <w:rPr>
+          <w:rFonts w:ascii="Times New Roman" w:hAnsi="Times New Roman" w:cs="Times New Roman"/>
+        </w:rPr>
+        <w:t xml:space="preserve"> </w:t>
+      </w:r>
+      <w:r>
+        <w:rPr>
+          <w:rFonts w:ascii="Times New Roman" w:hAnsi="Times New Roman" w:cs="Times New Roman"/>
+        </w:rPr>
+        <w:t>By exploring various machine learning algorithms, such as Matrix Factorization techniques like SVD and NMF, neighborhood-based methods like KNN, we aim to create an effective model that can scale with the size of Sephora's extensive product range and user base. The ultimate goal is to develop a system capable of offering product recommendations that resonate with individual user's needs and preferences, thereby enhancing their shopping experience at Sephora.</w:t>
+      </w:r>
+      <w:r>
+        <w:br w:type="page"/>
+      </w:r>
     </w:p>
     <w:p>
       <w:pPr>
         <w:pStyle w:val="Heading2"/>
-        <w:spacing w:before="0" w:beforeAutospacing="0" w:afterLines="120" w:after="288" w:afterAutospacing="0" w:line="360" w:lineRule="auto"/>
-        <w:rPr>
-          <w:sz w:val="24"/>
-          <w:szCs w:val="24"/>
-        </w:rPr>
-      </w:pPr>
-      <w:r>
-        <w:rPr>
-          <w:sz w:val="24"/>
-          <w:szCs w:val="24"/>
-        </w:rPr>
-        <w:br/>
-      </w:r>
-      <w:r>
-        <w:rPr>
-          <w:sz w:val="24"/>
-          <w:szCs w:val="24"/>
-        </w:rPr>
+      </w:pPr>
+      <w:r>
+        <w:lastRenderedPageBreak/>
         <w:t>Exploratory data analysis</w:t>
       </w:r>
     </w:p>
@@ -820,9 +1180,255 @@
           <w:rFonts w:ascii="Times New Roman" w:hAnsi="Times New Roman" w:cs="Times New Roman"/>
           <w:color w:val="000000"/>
         </w:rPr>
-        <w:t>Please note it's crucial to conduct an initial exploratory data analysis to understand the nature of the data, identify any potential limitations, and address any data imbalance or quality issues.</w:t>
-      </w:r>
-    </w:p>
+        <w:t>We</w:t>
+      </w:r>
+      <w:r>
+        <w:rPr>
+          <w:rFonts w:ascii="Times New Roman" w:hAnsi="Times New Roman" w:cs="Times New Roman"/>
+          <w:color w:val="000000"/>
+        </w:rPr>
+        <w:t xml:space="preserve"> conduct an initial exploratory data analysis to understand the nature of the data, identify any potential limitations, and address any data imbalance or quality issues.</w:t>
+      </w:r>
+      <w:r>
+        <w:rPr>
+          <w:rFonts w:ascii="Times New Roman" w:hAnsi="Times New Roman" w:cs="Times New Roman"/>
+          <w:color w:val="000000"/>
+        </w:rPr>
+        <w:t xml:space="preserve"> First, we explore the missing data.</w:t>
+      </w:r>
+    </w:p>
+    <w:p>
+      <w:pPr>
+        <w:spacing w:afterLines="120" w:after="288" w:line="360" w:lineRule="auto"/>
+        <w:jc w:val="both"/>
+        <w:rPr>
+          <w:rFonts w:ascii="Times New Roman" w:hAnsi="Times New Roman" w:cs="Times New Roman"/>
+          <w:color w:val="000000"/>
+        </w:rPr>
+      </w:pPr>
+      <w:r>
+        <w:rPr>
+          <w:noProof/>
+          <w:color w:val="000000"/>
+        </w:rPr>
+        <w:drawing>
+          <wp:inline distT="0" distB="0" distL="0" distR="0" wp14:anchorId="1D7B61A0" wp14:editId="3976D22E">
+            <wp:extent cx="5366759" cy="3613878"/>
+            <wp:effectExtent l="0" t="0" r="5715" b="5715"/>
+            <wp:docPr id="787023171" name="Picture 5" descr="A graph with blue bars&#10;&#10;Description automatically generated"/>
+            <wp:cNvGraphicFramePr>
+              <a:graphicFrameLocks xmlns:a="http://schemas.openxmlformats.org/drawingml/2006/main" noChangeAspect="1"/>
+            </wp:cNvGraphicFramePr>
+            <a:graphic xmlns:a="http://schemas.openxmlformats.org/drawingml/2006/main">
+              <a:graphicData uri="http://schemas.openxmlformats.org/drawingml/2006/picture">
+                <pic:pic xmlns:pic="http://schemas.openxmlformats.org/drawingml/2006/picture">
+                  <pic:nvPicPr>
+                    <pic:cNvPr id="787023171" name="Picture 5" descr="A graph with blue bars&#10;&#10;Description automatically generated"/>
+                    <pic:cNvPicPr>
+                      <a:picLocks noChangeAspect="1" noChangeArrowheads="1"/>
+                    </pic:cNvPicPr>
+                  </pic:nvPicPr>
+                  <pic:blipFill>
+                    <a:blip r:embed="rId10">
+                      <a:extLst>
+                        <a:ext uri="{28A0092B-C50C-407E-A947-70E740481C1C}">
+                          <a14:useLocalDpi xmlns:a14="http://schemas.microsoft.com/office/drawing/2010/main" val="0"/>
+                        </a:ext>
+                      </a:extLst>
+                    </a:blip>
+                    <a:srcRect/>
+                    <a:stretch>
+                      <a:fillRect/>
+                    </a:stretch>
+                  </pic:blipFill>
+                  <pic:spPr bwMode="auto">
+                    <a:xfrm>
+                      <a:off x="0" y="0"/>
+                      <a:ext cx="5391904" cy="3630810"/>
+                    </a:xfrm>
+                    <a:prstGeom prst="rect">
+                      <a:avLst/>
+                    </a:prstGeom>
+                    <a:noFill/>
+                    <a:ln>
+                      <a:noFill/>
+                    </a:ln>
+                  </pic:spPr>
+                </pic:pic>
+              </a:graphicData>
+            </a:graphic>
+          </wp:inline>
+        </w:drawing>
+      </w:r>
+    </w:p>
+    <w:p>
+      <w:pPr>
+        <w:spacing w:afterLines="120" w:after="288" w:line="360" w:lineRule="auto"/>
+        <w:jc w:val="both"/>
+        <w:rPr>
+          <w:rFonts w:ascii="Times New Roman" w:hAnsi="Times New Roman" w:cs="Times New Roman"/>
+          <w:color w:val="000000"/>
+        </w:rPr>
+      </w:pPr>
+      <w:r>
+        <w:rPr>
+          <w:rFonts w:ascii="Times New Roman" w:hAnsi="Times New Roman" w:cs="Times New Roman"/>
+          <w:color w:val="000000"/>
+        </w:rPr>
+        <w:t xml:space="preserve">So many categories do not have values, but they are not exactly missing, more that the field is inapplicable to many products, for example </w:t>
+      </w:r>
+      <w:proofErr w:type="spellStart"/>
+      <w:r>
+        <w:rPr>
+          <w:rFonts w:ascii="Times New Roman" w:hAnsi="Times New Roman" w:cs="Times New Roman"/>
+          <w:color w:val="000000"/>
+        </w:rPr>
+        <w:t>sale_price_usd</w:t>
+      </w:r>
+      <w:proofErr w:type="spellEnd"/>
+      <w:r>
+        <w:rPr>
+          <w:rFonts w:ascii="Times New Roman" w:hAnsi="Times New Roman" w:cs="Times New Roman"/>
+          <w:color w:val="000000"/>
+        </w:rPr>
+        <w:t xml:space="preserve">, </w:t>
+      </w:r>
+      <w:proofErr w:type="spellStart"/>
+      <w:r>
+        <w:rPr>
+          <w:rFonts w:ascii="Times New Roman" w:hAnsi="Times New Roman" w:cs="Times New Roman"/>
+          <w:color w:val="000000"/>
+        </w:rPr>
+        <w:t>value_price_usd</w:t>
+      </w:r>
+      <w:proofErr w:type="spellEnd"/>
+      <w:r>
+        <w:rPr>
+          <w:rFonts w:ascii="Times New Roman" w:hAnsi="Times New Roman" w:cs="Times New Roman"/>
+          <w:color w:val="000000"/>
+        </w:rPr>
+        <w:t xml:space="preserve">, </w:t>
+      </w:r>
+      <w:proofErr w:type="spellStart"/>
+      <w:r>
+        <w:rPr>
+          <w:rFonts w:ascii="Times New Roman" w:hAnsi="Times New Roman" w:cs="Times New Roman"/>
+          <w:color w:val="000000"/>
+        </w:rPr>
+        <w:t>variation_desc</w:t>
+      </w:r>
+      <w:proofErr w:type="spellEnd"/>
+      <w:r>
+        <w:rPr>
+          <w:rFonts w:ascii="Times New Roman" w:hAnsi="Times New Roman" w:cs="Times New Roman"/>
+          <w:color w:val="000000"/>
+        </w:rPr>
+        <w:t xml:space="preserve">, </w:t>
+      </w:r>
+      <w:proofErr w:type="spellStart"/>
+      <w:r>
+        <w:rPr>
+          <w:rFonts w:ascii="Times New Roman" w:hAnsi="Times New Roman" w:cs="Times New Roman"/>
+          <w:color w:val="000000"/>
+        </w:rPr>
+        <w:t>child_min_price</w:t>
+      </w:r>
+      <w:proofErr w:type="spellEnd"/>
+      <w:r>
+        <w:rPr>
+          <w:rFonts w:ascii="Times New Roman" w:hAnsi="Times New Roman" w:cs="Times New Roman"/>
+          <w:color w:val="000000"/>
+        </w:rPr>
+        <w:t xml:space="preserve">, </w:t>
+      </w:r>
+      <w:proofErr w:type="spellStart"/>
+      <w:r>
+        <w:rPr>
+          <w:rFonts w:ascii="Times New Roman" w:hAnsi="Times New Roman" w:cs="Times New Roman"/>
+          <w:color w:val="000000"/>
+        </w:rPr>
+        <w:t>child_max_price</w:t>
+      </w:r>
+      <w:proofErr w:type="spellEnd"/>
+      <w:r>
+        <w:rPr>
+          <w:rFonts w:ascii="Times New Roman" w:hAnsi="Times New Roman" w:cs="Times New Roman"/>
+          <w:color w:val="000000"/>
+        </w:rPr>
+        <w:t xml:space="preserve">, highlights, </w:t>
+      </w:r>
+      <w:proofErr w:type="spellStart"/>
+      <w:r>
+        <w:rPr>
+          <w:rFonts w:ascii="Times New Roman" w:hAnsi="Times New Roman" w:cs="Times New Roman"/>
+          <w:color w:val="000000"/>
+        </w:rPr>
+        <w:t>variation_type</w:t>
+      </w:r>
+      <w:proofErr w:type="spellEnd"/>
+      <w:r>
+        <w:rPr>
+          <w:rFonts w:ascii="Times New Roman" w:hAnsi="Times New Roman" w:cs="Times New Roman"/>
+          <w:color w:val="000000"/>
+        </w:rPr>
+        <w:t xml:space="preserve">, </w:t>
+      </w:r>
+      <w:proofErr w:type="spellStart"/>
+      <w:r>
+        <w:rPr>
+          <w:rFonts w:ascii="Times New Roman" w:hAnsi="Times New Roman" w:cs="Times New Roman"/>
+          <w:color w:val="000000"/>
+        </w:rPr>
+        <w:t>variation_value</w:t>
+      </w:r>
+      <w:proofErr w:type="spellEnd"/>
+      <w:r>
+        <w:rPr>
+          <w:rFonts w:ascii="Times New Roman" w:hAnsi="Times New Roman" w:cs="Times New Roman"/>
+          <w:color w:val="000000"/>
+        </w:rPr>
+        <w:t xml:space="preserve">, </w:t>
+      </w:r>
+      <w:proofErr w:type="spellStart"/>
+      <w:r>
+        <w:rPr>
+          <w:rFonts w:ascii="Times New Roman" w:hAnsi="Times New Roman" w:cs="Times New Roman"/>
+          <w:color w:val="000000"/>
+        </w:rPr>
+        <w:t>tertiary_category</w:t>
+      </w:r>
+      <w:proofErr w:type="spellEnd"/>
+      <w:r>
+        <w:rPr>
+          <w:rFonts w:ascii="Times New Roman" w:hAnsi="Times New Roman" w:cs="Times New Roman"/>
+          <w:color w:val="000000"/>
+        </w:rPr>
+        <w:t xml:space="preserve">. We are not intending to analyze those fields, so we drop those columns. </w:t>
+      </w:r>
+    </w:p>
+    <w:p>
+      <w:pPr>
+        <w:rPr>
+          <w:rFonts w:asciiTheme="majorHAnsi" w:eastAsiaTheme="majorEastAsia" w:hAnsiTheme="majorHAnsi" w:cstheme="majorBidi"/>
+          <w:color w:val="2F5496" w:themeColor="accent1" w:themeShade="BF"/>
+          <w:sz w:val="32"/>
+          <w:szCs w:val="32"/>
+        </w:rPr>
+      </w:pPr>
+      <w:r>
+        <w:br w:type="page"/>
+      </w:r>
+    </w:p>
+    <w:p>
+      <w:pPr>
+        <w:pStyle w:val="Heading1"/>
+      </w:pPr>
+      <w:r>
+        <w:lastRenderedPageBreak/>
+        <w:t>Product features</w:t>
+      </w:r>
+    </w:p>
+    <w:p/>
     <w:p>
       <w:pPr>
         <w:spacing w:afterLines="120" w:after="288" w:line="360" w:lineRule="auto"/>
@@ -854,7 +1460,7 @@
                     </pic:cNvPicPr>
                   </pic:nvPicPr>
                   <pic:blipFill>
-                    <a:blip r:embed="rId9">
+                    <a:blip r:embed="rId11">
                       <a:extLst>
                         <a:ext uri="{28A0092B-C50C-407E-A947-70E740481C1C}">
                           <a14:useLocalDpi xmlns:a14="http://schemas.microsoft.com/office/drawing/2010/main" val="0"/>
@@ -884,6 +1490,48 @@
             </a:graphic>
           </wp:inline>
         </w:drawing>
+      </w:r>
+    </w:p>
+    <w:p>
+      <w:pPr>
+        <w:spacing w:afterLines="120" w:after="288" w:line="360" w:lineRule="auto"/>
+        <w:jc w:val="both"/>
+        <w:rPr>
+          <w:rFonts w:ascii="Times New Roman" w:hAnsi="Times New Roman" w:cs="Times New Roman"/>
+        </w:rPr>
+      </w:pPr>
+      <w:r>
+        <w:rPr>
+          <w:rFonts w:ascii="Times New Roman" w:hAnsi="Times New Roman" w:cs="Times New Roman"/>
+        </w:rPr>
+        <w:t xml:space="preserve">In this dataset, most products are from makeup and skincare category, followed by fragrance, hair, bath </w:t>
+      </w:r>
+      <w:r>
+        <w:rPr>
+          <w:rFonts w:ascii="Times New Roman" w:hAnsi="Times New Roman" w:cs="Times New Roman"/>
+        </w:rPr>
+        <w:t xml:space="preserve">&amp; </w:t>
+      </w:r>
+      <w:r>
+        <w:rPr>
+          <w:rFonts w:ascii="Times New Roman" w:hAnsi="Times New Roman" w:cs="Times New Roman"/>
+        </w:rPr>
+        <w:t xml:space="preserve">body, and mini size. The smallest categories are tools and brushes, Men and Gifts. </w:t>
+      </w:r>
+    </w:p>
+    <w:p>
+      <w:pPr>
+        <w:spacing w:afterLines="120" w:after="288" w:line="360" w:lineRule="auto"/>
+        <w:jc w:val="both"/>
+        <w:rPr>
+          <w:rFonts w:ascii="Times New Roman" w:hAnsi="Times New Roman" w:cs="Times New Roman"/>
+        </w:rPr>
+      </w:pPr>
+      <w:r>
+        <w:rPr>
+          <w:rFonts w:ascii="Times New Roman" w:hAnsi="Times New Roman" w:cs="Times New Roman"/>
+        </w:rPr>
+        <w:t xml:space="preserve">Let’s look at the price distribution for each category. </w:t>
       </w:r>
     </w:p>
     <w:p>
@@ -977,7 +1625,7 @@
           </mc:Choice>
           <mc:Fallback>
             <w:pict>
-              <v:rect w14:anchorId="0CFFB721" id="Rectangle 9" o:spid="_x0000_s1026" style="width:24pt;height:24pt;visibility:visible;mso-wrap-style:square;mso-left-percent:-10001;mso-top-percent:-10001;mso-position-horizontal:absolute;mso-position-horizontal-relative:char;mso-position-vertical:absolute;mso-position-vertical-relative:line;mso-left-percent:-10001;mso-top-percent:-10001;v-text-anchor:top" o:gfxdata="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" filled="f" stroked="f">
+              <v:rect w14:anchorId="4EC98316" id="Rectangle 9" o:spid="_x0000_s1026" style="width:24pt;height:24pt;visibility:visible;mso-wrap-style:square;mso-left-percent:-10001;mso-top-percent:-10001;mso-position-horizontal:absolute;mso-position-horizontal-relative:char;mso-position-vertical:absolute;mso-position-vertical-relative:line;mso-left-percent:-10001;mso-top-percent:-10001;v-text-anchor:top" o:gfxdata="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" filled="f" stroked="f">
                 <o:lock v:ext="edit" aspectratio="t"/>
                 <w10:anchorlock/>
               </v:rect>
@@ -1038,7 +1686,7 @@
                     </pic:cNvPicPr>
                   </pic:nvPicPr>
                   <pic:blipFill>
-                    <a:blip r:embed="rId10">
+                    <a:blip r:embed="rId12">
                       <a:extLst>
                         <a:ext uri="{28A0092B-C50C-407E-A947-70E740481C1C}">
                           <a14:useLocalDpi xmlns:a14="http://schemas.microsoft.com/office/drawing/2010/main" val="0"/>
@@ -1087,12 +1735,56 @@
       <w:r>
         <w:rPr>
           <w:rFonts w:ascii="Times New Roman" w:hAnsi="Times New Roman" w:cs="Times New Roman"/>
+        </w:rPr>
+        <w:t xml:space="preserve">The most expensive category is fragrance, followed by skincare and </w:t>
+      </w:r>
+      <w:proofErr w:type="spellStart"/>
+      <w:r>
+        <w:rPr>
+          <w:rFonts w:ascii="Times New Roman" w:hAnsi="Times New Roman" w:cs="Times New Roman"/>
+        </w:rPr>
+        <w:t>bath&amp;body</w:t>
+      </w:r>
+      <w:proofErr w:type="spellEnd"/>
+      <w:r>
+        <w:rPr>
+          <w:rFonts w:ascii="Times New Roman" w:hAnsi="Times New Roman" w:cs="Times New Roman"/>
+        </w:rPr>
+        <w:t xml:space="preserve">, hair and makeup and other categories. </w:t>
+      </w:r>
+    </w:p>
+    <w:p>
+      <w:pPr>
+        <w:spacing w:afterLines="120" w:after="288" w:line="360" w:lineRule="auto"/>
+        <w:jc w:val="both"/>
+        <w:rPr>
+          <w:rFonts w:ascii="Times New Roman" w:hAnsi="Times New Roman" w:cs="Times New Roman"/>
+        </w:rPr>
+      </w:pPr>
+      <w:r>
+        <w:rPr>
+          <w:rFonts w:ascii="Times New Roman" w:hAnsi="Times New Roman" w:cs="Times New Roman"/>
+        </w:rPr>
+        <w:t xml:space="preserve">If we explore the secondary categories, it gives us more detailed breakdown, for example, for makeup we can see that eye is followed by the face and then lip and cheek etc. </w:t>
+      </w:r>
+    </w:p>
+    <w:p>
+      <w:pPr>
+        <w:spacing w:afterLines="120" w:after="288" w:line="360" w:lineRule="auto"/>
+        <w:jc w:val="both"/>
+        <w:rPr>
+          <w:rFonts w:ascii="Times New Roman" w:hAnsi="Times New Roman" w:cs="Times New Roman"/>
+        </w:rPr>
+      </w:pPr>
+      <w:r>
+        <w:rPr>
+          <w:rFonts w:ascii="Times New Roman" w:hAnsi="Times New Roman" w:cs="Times New Roman"/>
           <w:noProof/>
         </w:rPr>
         <w:drawing>
-          <wp:inline distT="0" distB="0" distL="0" distR="0" wp14:anchorId="2C0C43D5" wp14:editId="07658511">
-            <wp:extent cx="5943230" cy="2697018"/>
-            <wp:effectExtent l="0" t="0" r="635" b="0"/>
+          <wp:inline distT="0" distB="0" distL="0" distR="0" wp14:anchorId="2C0C43D5" wp14:editId="0147E150">
+            <wp:extent cx="5942850" cy="3076486"/>
+            <wp:effectExtent l="0" t="0" r="1270" b="0"/>
             <wp:docPr id="812386119" name="Picture 5" descr="A graph with colorful bars&#10;&#10;Description automatically generated"/>
             <wp:cNvGraphicFramePr>
               <a:graphicFrameLocks xmlns:a="http://schemas.openxmlformats.org/drawingml/2006/main" noChangeAspect="1"/>
@@ -1107,7 +1799,7 @@
                     </pic:cNvPicPr>
                   </pic:nvPicPr>
                   <pic:blipFill>
-                    <a:blip r:embed="rId11">
+                    <a:blip r:embed="rId13">
                       <a:extLst>
                         <a:ext uri="{28A0092B-C50C-407E-A947-70E740481C1C}">
                           <a14:useLocalDpi xmlns:a14="http://schemas.microsoft.com/office/drawing/2010/main" val="0"/>
@@ -1122,7 +1814,7 @@
                   <pic:spPr bwMode="auto">
                     <a:xfrm>
                       <a:off x="0" y="0"/>
-                      <a:ext cx="5958304" cy="2703858"/>
+                      <a:ext cx="5975420" cy="3093347"/>
                     </a:xfrm>
                     <a:prstGeom prst="rect">
                       <a:avLst/>
@@ -1150,9 +1842,24 @@
       <w:r>
         <w:rPr>
           <w:rFonts w:ascii="Times New Roman" w:hAnsi="Times New Roman" w:cs="Times New Roman"/>
+        </w:rPr>
+        <w:lastRenderedPageBreak/>
+        <w:t xml:space="preserve">If we look at 90% of the products, we can see that mode and median are around $30 mark. </w:t>
+      </w:r>
+    </w:p>
+    <w:p>
+      <w:pPr>
+        <w:spacing w:afterLines="120" w:after="288" w:line="360" w:lineRule="auto"/>
+        <w:jc w:val="both"/>
+        <w:rPr>
+          <w:rFonts w:ascii="Times New Roman" w:hAnsi="Times New Roman" w:cs="Times New Roman"/>
+        </w:rPr>
+      </w:pPr>
+      <w:r>
+        <w:rPr>
+          <w:rFonts w:ascii="Times New Roman" w:hAnsi="Times New Roman" w:cs="Times New Roman"/>
           <w:noProof/>
         </w:rPr>
-        <w:lastRenderedPageBreak/>
         <w:drawing>
           <wp:inline distT="0" distB="0" distL="0" distR="0" wp14:anchorId="71506042" wp14:editId="362B9AAE">
             <wp:extent cx="5615709" cy="3003591"/>
@@ -1171,7 +1878,7 @@
                     </pic:cNvPicPr>
                   </pic:nvPicPr>
                   <pic:blipFill>
-                    <a:blip r:embed="rId12">
+                    <a:blip r:embed="rId14">
                       <a:extLst>
                         <a:ext uri="{28A0092B-C50C-407E-A947-70E740481C1C}">
                           <a14:useLocalDpi xmlns:a14="http://schemas.microsoft.com/office/drawing/2010/main" val="0"/>
@@ -1211,6 +1918,74 @@
           <w:rFonts w:ascii="Times New Roman" w:hAnsi="Times New Roman" w:cs="Times New Roman"/>
         </w:rPr>
       </w:pPr>
+      <w:r>
+        <w:rPr>
+          <w:rFonts w:ascii="Times New Roman" w:hAnsi="Times New Roman" w:cs="Times New Roman"/>
+        </w:rPr>
+        <w:t xml:space="preserve">Let’s look at an example of price distribution for a single brand. </w:t>
+      </w:r>
+    </w:p>
+    <w:p>
+      <w:pPr>
+        <w:spacing w:afterLines="120" w:after="288" w:line="360" w:lineRule="auto"/>
+        <w:jc w:val="center"/>
+        <w:rPr>
+          <w:rFonts w:ascii="Times New Roman" w:hAnsi="Times New Roman" w:cs="Times New Roman"/>
+        </w:rPr>
+      </w:pPr>
+      <w:r>
+        <w:rPr>
+          <w:noProof/>
+        </w:rPr>
+        <w:drawing>
+          <wp:inline distT="0" distB="0" distL="0" distR="0" wp14:anchorId="6BE0BD6A" wp14:editId="09C9D0F1">
+            <wp:extent cx="5382871" cy="3564001"/>
+            <wp:effectExtent l="0" t="0" r="2540" b="5080"/>
+            <wp:docPr id="641184261" name="Picture 3" descr="A graph of a number of pink bars&#10;&#10;Description automatically generated"/>
+            <wp:cNvGraphicFramePr>
+              <a:graphicFrameLocks xmlns:a="http://schemas.openxmlformats.org/drawingml/2006/main" noChangeAspect="1"/>
+            </wp:cNvGraphicFramePr>
+            <a:graphic xmlns:a="http://schemas.openxmlformats.org/drawingml/2006/main">
+              <a:graphicData uri="http://schemas.openxmlformats.org/drawingml/2006/picture">
+                <pic:pic xmlns:pic="http://schemas.openxmlformats.org/drawingml/2006/picture">
+                  <pic:nvPicPr>
+                    <pic:cNvPr id="641184261" name="Picture 3" descr="A graph of a number of pink bars&#10;&#10;Description automatically generated"/>
+                    <pic:cNvPicPr>
+                      <a:picLocks noChangeAspect="1" noChangeArrowheads="1"/>
+                    </pic:cNvPicPr>
+                  </pic:nvPicPr>
+                  <pic:blipFill>
+                    <a:blip r:embed="rId15">
+                      <a:extLst>
+                        <a:ext uri="{28A0092B-C50C-407E-A947-70E740481C1C}">
+                          <a14:useLocalDpi xmlns:a14="http://schemas.microsoft.com/office/drawing/2010/main" val="0"/>
+                        </a:ext>
+                      </a:extLst>
+                    </a:blip>
+                    <a:srcRect/>
+                    <a:stretch>
+                      <a:fillRect/>
+                    </a:stretch>
+                  </pic:blipFill>
+                  <pic:spPr bwMode="auto">
+                    <a:xfrm>
+                      <a:off x="0" y="0"/>
+                      <a:ext cx="5473114" cy="3623751"/>
+                    </a:xfrm>
+                    <a:prstGeom prst="rect">
+                      <a:avLst/>
+                    </a:prstGeom>
+                    <a:noFill/>
+                    <a:ln>
+                      <a:noFill/>
+                    </a:ln>
+                  </pic:spPr>
+                </pic:pic>
+              </a:graphicData>
+            </a:graphic>
+          </wp:inline>
+        </w:drawing>
+      </w:r>
     </w:p>
     <w:p>
       <w:pPr>
@@ -1220,21 +1995,207 @@
           <w:rFonts w:ascii="Times New Roman" w:hAnsi="Times New Roman" w:cs="Times New Roman"/>
         </w:rPr>
       </w:pPr>
-      <w:r>
-        <w:rPr>
-          <w:rFonts w:ascii="Times New Roman" w:hAnsi="Times New Roman" w:cs="Times New Roman"/>
-        </w:rPr>
+    </w:p>
+    <w:p>
+      <w:pPr>
+        <w:pStyle w:val="Heading1"/>
+      </w:pPr>
+      <w:r>
+        <w:lastRenderedPageBreak/>
+        <w:t>User features</w:t>
+      </w:r>
+    </w:p>
+    <w:p/>
+    <w:p>
+      <w:pPr>
+        <w:rPr>
+          <w:rFonts w:ascii="Times New Roman" w:hAnsi="Times New Roman" w:cs="Times New Roman"/>
+        </w:rPr>
+      </w:pPr>
+      <w:r>
+        <w:rPr>
+          <w:rFonts w:ascii="Times New Roman" w:hAnsi="Times New Roman" w:cs="Times New Roman"/>
+        </w:rPr>
+        <w:t xml:space="preserve">There are </w:t>
+      </w:r>
+      <w:r>
+        <w:rPr>
+          <w:rFonts w:ascii="Times New Roman" w:hAnsi="Times New Roman" w:cs="Times New Roman"/>
+        </w:rPr>
+        <w:t xml:space="preserve">many user features potentially relevant to the recommender engine, like skin tone, skin type, eye color and hair color. </w:t>
+      </w:r>
+    </w:p>
+    <w:p>
+      <w:pPr>
+        <w:rPr>
+          <w:rFonts w:ascii="Times New Roman" w:hAnsi="Times New Roman" w:cs="Times New Roman"/>
+        </w:rPr>
+      </w:pPr>
+      <w:r>
         <w:fldChar w:fldCharType="begin"/>
       </w:r>
       <w:r>
-        <w:rPr>
-          <w:rFonts w:ascii="Times New Roman" w:hAnsi="Times New Roman" w:cs="Times New Roman"/>
+        <w:instrText xml:space="preserve"> INCLUDEPICTURE "/Users/benazirrowe/Library/Group Containers/UBF8T346G9.ms/WebArchiveCopyPasteTempFiles/com.microsoft.Word/yJphW76rENrAAAAAElFTkSuQmCC" \* MERGEFORMATINET </w:instrText>
+      </w:r>
+      <w:r>
+        <w:fldChar w:fldCharType="separate"/>
+      </w:r>
+      <w:r>
+        <w:rPr>
+          <w:noProof/>
+        </w:rPr>
+        <w:drawing>
+          <wp:inline distT="0" distB="0" distL="0" distR="0" wp14:anchorId="7958F4BB" wp14:editId="586869DB">
+            <wp:extent cx="5943600" cy="5292090"/>
+            <wp:effectExtent l="0" t="0" r="0" b="3810"/>
+            <wp:docPr id="1148187489" name="Picture 2" descr="A diagram of different colors&#10;&#10;Description automatically generated"/>
+            <wp:cNvGraphicFramePr>
+              <a:graphicFrameLocks xmlns:a="http://schemas.openxmlformats.org/drawingml/2006/main" noChangeAspect="1"/>
+            </wp:cNvGraphicFramePr>
+            <a:graphic xmlns:a="http://schemas.openxmlformats.org/drawingml/2006/main">
+              <a:graphicData uri="http://schemas.openxmlformats.org/drawingml/2006/picture">
+                <pic:pic xmlns:pic="http://schemas.openxmlformats.org/drawingml/2006/picture">
+                  <pic:nvPicPr>
+                    <pic:cNvPr id="1148187489" name="Picture 2" descr="A diagram of different colors&#10;&#10;Description automatically generated"/>
+                    <pic:cNvPicPr>
+                      <a:picLocks noChangeAspect="1" noChangeArrowheads="1"/>
+                    </pic:cNvPicPr>
+                  </pic:nvPicPr>
+                  <pic:blipFill>
+                    <a:blip r:embed="rId16">
+                      <a:extLst>
+                        <a:ext uri="{28A0092B-C50C-407E-A947-70E740481C1C}">
+                          <a14:useLocalDpi xmlns:a14="http://schemas.microsoft.com/office/drawing/2010/main" val="0"/>
+                        </a:ext>
+                      </a:extLst>
+                    </a:blip>
+                    <a:srcRect/>
+                    <a:stretch>
+                      <a:fillRect/>
+                    </a:stretch>
+                  </pic:blipFill>
+                  <pic:spPr bwMode="auto">
+                    <a:xfrm>
+                      <a:off x="0" y="0"/>
+                      <a:ext cx="5943600" cy="5292090"/>
+                    </a:xfrm>
+                    <a:prstGeom prst="rect">
+                      <a:avLst/>
+                    </a:prstGeom>
+                    <a:noFill/>
+                    <a:ln>
+                      <a:noFill/>
+                    </a:ln>
+                  </pic:spPr>
+                </pic:pic>
+              </a:graphicData>
+            </a:graphic>
+          </wp:inline>
+        </w:drawing>
+      </w:r>
+      <w:r>
+        <w:fldChar w:fldCharType="end"/>
+      </w:r>
+    </w:p>
+    <w:p>
+      <w:pPr>
+        <w:spacing w:afterLines="120" w:after="288" w:line="360" w:lineRule="auto"/>
+        <w:jc w:val="both"/>
+        <w:rPr>
+          <w:rFonts w:ascii="Times New Roman" w:hAnsi="Times New Roman" w:cs="Times New Roman"/>
+        </w:rPr>
+      </w:pPr>
+    </w:p>
+    <w:p>
+      <w:pPr>
+        <w:spacing w:afterLines="120" w:after="288" w:line="360" w:lineRule="auto"/>
+        <w:jc w:val="both"/>
+        <w:rPr>
+          <w:rFonts w:ascii="Times New Roman" w:hAnsi="Times New Roman" w:cs="Times New Roman"/>
+        </w:rPr>
+      </w:pPr>
+      <w:r>
+        <w:rPr>
+          <w:rFonts w:ascii="Times New Roman" w:hAnsi="Times New Roman" w:cs="Times New Roman"/>
+        </w:rPr>
+        <w:t>There are several dominant categories in each user feature. For example, w</w:t>
+      </w:r>
+      <w:r>
+        <w:rPr>
+          <w:rFonts w:ascii="Times New Roman" w:hAnsi="Times New Roman" w:cs="Times New Roman"/>
+        </w:rPr>
+        <w:t xml:space="preserve">e can see that around 75% of the users are in light/ fair/light medium skin tone category. </w:t>
+      </w:r>
+      <w:r>
+        <w:rPr>
+          <w:rFonts w:ascii="Times New Roman" w:hAnsi="Times New Roman" w:cs="Times New Roman"/>
+        </w:rPr>
+        <w:t>Additionally,</w:t>
+      </w:r>
+      <w:r>
+        <w:rPr>
+          <w:rFonts w:ascii="Times New Roman" w:hAnsi="Times New Roman" w:cs="Times New Roman"/>
+        </w:rPr>
+        <w:t xml:space="preserve"> 52.6% of users whose info we have available have brown eyes, with other lighter eye color comprising the remainder. Next, most users have combination skin, followed by dry, </w:t>
+      </w:r>
+      <w:r>
+        <w:rPr>
+          <w:rFonts w:ascii="Times New Roman" w:hAnsi="Times New Roman" w:cs="Times New Roman"/>
+        </w:rPr>
+        <w:t>normal,</w:t>
+      </w:r>
+      <w:r>
+        <w:rPr>
+          <w:rFonts w:ascii="Times New Roman" w:hAnsi="Times New Roman" w:cs="Times New Roman"/>
+        </w:rPr>
+        <w:t xml:space="preserve"> and oily. </w:t>
+      </w:r>
+      <w:r>
+        <w:rPr>
+          <w:rFonts w:ascii="Times New Roman" w:hAnsi="Times New Roman" w:cs="Times New Roman"/>
+        </w:rPr>
+        <w:t xml:space="preserve">As for hair color, brown is at 47.3% with other large categories being blonde and black. </w:t>
+      </w:r>
+    </w:p>
+    <w:p>
+      <w:pPr>
+        <w:pStyle w:val="Heading1"/>
+      </w:pPr>
+      <w:r>
+        <w:lastRenderedPageBreak/>
+        <w:t xml:space="preserve">Ratings </w:t>
+      </w:r>
+    </w:p>
+    <w:p>
+      <w:pPr>
+        <w:pStyle w:val="Heading1"/>
+        <w:rPr>
+          <w:rFonts w:ascii="Times New Roman" w:hAnsi="Times New Roman" w:cs="Times New Roman"/>
+          <w:sz w:val="24"/>
+          <w:szCs w:val="24"/>
+        </w:rPr>
+      </w:pPr>
+      <w:r>
+        <w:rPr>
+          <w:rFonts w:ascii="Times New Roman" w:hAnsi="Times New Roman" w:cs="Times New Roman"/>
+          <w:sz w:val="24"/>
+          <w:szCs w:val="24"/>
+        </w:rPr>
+        <w:fldChar w:fldCharType="begin"/>
+      </w:r>
+      <w:r>
+        <w:rPr>
+          <w:rFonts w:ascii="Times New Roman" w:hAnsi="Times New Roman" w:cs="Times New Roman"/>
+          <w:sz w:val="24"/>
+          <w:szCs w:val="24"/>
         </w:rPr>
         <w:instrText xml:space="preserve"> INCLUDEPICTURE "/Users/benazirrowe/Library/Group Containers/UBF8T346G9.ms/WebArchiveCopyPasteTempFiles/com.microsoft.Word/D6C5SGRU5ggqAAAAAElFTkSuQmCC" \* MERGEFORMATINET </w:instrText>
       </w:r>
       <w:r>
         <w:rPr>
           <w:rFonts w:ascii="Times New Roman" w:hAnsi="Times New Roman" w:cs="Times New Roman"/>
+          <w:sz w:val="24"/>
+          <w:szCs w:val="24"/>
         </w:rPr>
         <w:fldChar w:fldCharType="separate"/>
       </w:r>
@@ -1242,10 +2203,12 @@
         <w:rPr>
           <w:rFonts w:ascii="Times New Roman" w:hAnsi="Times New Roman" w:cs="Times New Roman"/>
           <w:noProof/>
+          <w:sz w:val="24"/>
+          <w:szCs w:val="24"/>
         </w:rPr>
         <w:drawing>
-          <wp:inline distT="0" distB="0" distL="0" distR="0" wp14:anchorId="0A9B54BE" wp14:editId="1DE227C9">
-            <wp:extent cx="5943600" cy="3222625"/>
+          <wp:inline distT="0" distB="0" distL="0" distR="0" wp14:anchorId="386BCD47" wp14:editId="3B7FACF2">
+            <wp:extent cx="5593222" cy="3032650"/>
             <wp:effectExtent l="0" t="0" r="0" b="3175"/>
             <wp:docPr id="1605803575" name="Picture 20" descr="A graph with green bars&#10;&#10;Description automatically generated"/>
             <wp:cNvGraphicFramePr>
@@ -1261,7 +2224,7 @@
                     </pic:cNvPicPr>
                   </pic:nvPicPr>
                   <pic:blipFill>
-                    <a:blip r:embed="rId13">
+                    <a:blip r:embed="rId17">
                       <a:extLst>
                         <a:ext uri="{28A0092B-C50C-407E-A947-70E740481C1C}">
                           <a14:useLocalDpi xmlns:a14="http://schemas.microsoft.com/office/drawing/2010/main" val="0"/>
@@ -1276,7 +2239,7 @@
                   <pic:spPr bwMode="auto">
                     <a:xfrm>
                       <a:off x="0" y="0"/>
-                      <a:ext cx="5943600" cy="3222625"/>
+                      <a:ext cx="5608767" cy="3041078"/>
                     </a:xfrm>
                     <a:prstGeom prst="rect">
                       <a:avLst/>
@@ -1295,107 +2258,54 @@
       <w:r>
         <w:rPr>
           <w:rFonts w:ascii="Times New Roman" w:hAnsi="Times New Roman" w:cs="Times New Roman"/>
+          <w:sz w:val="24"/>
+          <w:szCs w:val="24"/>
         </w:rPr>
         <w:fldChar w:fldCharType="end"/>
       </w:r>
     </w:p>
     <w:p>
       <w:pPr>
-        <w:spacing w:afterLines="120" w:after="288" w:line="360" w:lineRule="auto"/>
-        <w:jc w:val="both"/>
-        <w:rPr>
-          <w:rFonts w:ascii="Times New Roman" w:hAnsi="Times New Roman" w:cs="Times New Roman"/>
-        </w:rPr>
-      </w:pPr>
-    </w:p>
-    <w:p>
-      <w:pPr>
-        <w:spacing w:afterLines="120" w:after="288" w:line="360" w:lineRule="auto"/>
-        <w:jc w:val="both"/>
-        <w:rPr>
-          <w:rFonts w:ascii="Times New Roman" w:hAnsi="Times New Roman" w:cs="Times New Roman"/>
-        </w:rPr>
-      </w:pPr>
+        <w:spacing w:after="240" w:line="360" w:lineRule="auto"/>
+        <w:rPr>
+          <w:rFonts w:ascii="Times New Roman" w:hAnsi="Times New Roman" w:cs="Times New Roman"/>
+        </w:rPr>
+      </w:pPr>
+      <w:r>
+        <w:rPr>
+          <w:rFonts w:ascii="Times New Roman" w:hAnsi="Times New Roman" w:cs="Times New Roman"/>
+        </w:rPr>
+        <w:t>I</w:t>
+      </w:r>
+      <w:r>
+        <w:rPr>
+          <w:rFonts w:ascii="Times New Roman" w:hAnsi="Times New Roman" w:cs="Times New Roman"/>
+        </w:rPr>
+        <w:t xml:space="preserve">f we look at average rating for all products, it looks like most products are around </w:t>
+      </w:r>
+      <w:proofErr w:type="gramStart"/>
+      <w:r>
+        <w:rPr>
+          <w:rFonts w:ascii="Times New Roman" w:hAnsi="Times New Roman" w:cs="Times New Roman"/>
+        </w:rPr>
+        <w:t>4-4.5 star</w:t>
+      </w:r>
+      <w:proofErr w:type="gramEnd"/>
+      <w:r>
+        <w:rPr>
+          <w:rFonts w:ascii="Times New Roman" w:hAnsi="Times New Roman" w:cs="Times New Roman"/>
+        </w:rPr>
+        <w:t xml:space="preserve"> ratings, next there are many products with 5-star ratings, however, we do not see many low ratings, especially below 3 stars. </w:t>
+      </w:r>
+    </w:p>
+    <w:p>
       <w:r>
         <w:rPr>
           <w:rFonts w:ascii="Times New Roman" w:hAnsi="Times New Roman" w:cs="Times New Roman"/>
           <w:noProof/>
         </w:rPr>
-        <w:lastRenderedPageBreak/>
         <w:drawing>
-          <wp:inline distT="0" distB="0" distL="0" distR="0" wp14:anchorId="505E86EF" wp14:editId="02FC499C">
-            <wp:extent cx="4525645" cy="2807970"/>
-            <wp:effectExtent l="0" t="0" r="0" b="0"/>
-            <wp:docPr id="1036729900" name="Picture 21" descr="A diagram of a violin plot&#10;&#10;Description automatically generated"/>
-            <wp:cNvGraphicFramePr>
-              <a:graphicFrameLocks xmlns:a="http://schemas.openxmlformats.org/drawingml/2006/main" noChangeAspect="1"/>
-            </wp:cNvGraphicFramePr>
-            <a:graphic xmlns:a="http://schemas.openxmlformats.org/drawingml/2006/main">
-              <a:graphicData uri="http://schemas.openxmlformats.org/drawingml/2006/picture">
-                <pic:pic xmlns:pic="http://schemas.openxmlformats.org/drawingml/2006/picture">
-                  <pic:nvPicPr>
-                    <pic:cNvPr id="1036729900" name="Picture 21" descr="A diagram of a violin plot&#10;&#10;Description automatically generated"/>
-                    <pic:cNvPicPr>
-                      <a:picLocks noChangeAspect="1" noChangeArrowheads="1"/>
-                    </pic:cNvPicPr>
-                  </pic:nvPicPr>
-                  <pic:blipFill>
-                    <a:blip r:embed="rId14">
-                      <a:extLst>
-                        <a:ext uri="{28A0092B-C50C-407E-A947-70E740481C1C}">
-                          <a14:useLocalDpi xmlns:a14="http://schemas.microsoft.com/office/drawing/2010/main" val="0"/>
-                        </a:ext>
-                      </a:extLst>
-                    </a:blip>
-                    <a:srcRect/>
-                    <a:stretch>
-                      <a:fillRect/>
-                    </a:stretch>
-                  </pic:blipFill>
-                  <pic:spPr bwMode="auto">
-                    <a:xfrm>
-                      <a:off x="0" y="0"/>
-                      <a:ext cx="4525645" cy="2807970"/>
-                    </a:xfrm>
-                    <a:prstGeom prst="rect">
-                      <a:avLst/>
-                    </a:prstGeom>
-                    <a:noFill/>
-                    <a:ln>
-                      <a:noFill/>
-                    </a:ln>
-                  </pic:spPr>
-                </pic:pic>
-              </a:graphicData>
-            </a:graphic>
-          </wp:inline>
-        </w:drawing>
-      </w:r>
-    </w:p>
-    <w:p>
-      <w:pPr>
-        <w:spacing w:afterLines="120" w:after="288" w:line="360" w:lineRule="auto"/>
-        <w:jc w:val="both"/>
-        <w:rPr>
-          <w:rFonts w:ascii="Times New Roman" w:hAnsi="Times New Roman" w:cs="Times New Roman"/>
-        </w:rPr>
-      </w:pPr>
-    </w:p>
-    <w:p>
-      <w:pPr>
-        <w:spacing w:afterLines="120" w:after="288" w:line="360" w:lineRule="auto"/>
-        <w:jc w:val="both"/>
-        <w:rPr>
-          <w:rFonts w:ascii="Times New Roman" w:hAnsi="Times New Roman" w:cs="Times New Roman"/>
-        </w:rPr>
-      </w:pPr>
-      <w:r>
-        <w:rPr>
-          <w:rFonts w:ascii="Times New Roman" w:hAnsi="Times New Roman" w:cs="Times New Roman"/>
-          <w:noProof/>
-        </w:rPr>
-        <w:drawing>
-          <wp:inline distT="0" distB="0" distL="0" distR="0" wp14:anchorId="342A2544" wp14:editId="0DC4D3A9">
+          <wp:inline distT="0" distB="0" distL="0" distR="0" wp14:anchorId="36EBBA53" wp14:editId="0C57D627">
             <wp:extent cx="5597236" cy="2993710"/>
             <wp:effectExtent l="0" t="0" r="3810" b="3810"/>
             <wp:docPr id="1272994439" name="Picture 22" descr="A graph of a bar&#10;&#10;Description automatically generated"/>
@@ -1412,7 +2322,7 @@
                     </pic:cNvPicPr>
                   </pic:nvPicPr>
                   <pic:blipFill>
-                    <a:blip r:embed="rId15">
+                    <a:blip r:embed="rId18">
                       <a:extLst>
                         <a:ext uri="{28A0092B-C50C-407E-A947-70E740481C1C}">
                           <a14:useLocalDpi xmlns:a14="http://schemas.microsoft.com/office/drawing/2010/main" val="0"/>
@@ -1446,459 +2356,21 @@
     </w:p>
     <w:p>
       <w:pPr>
-        <w:spacing w:afterLines="120" w:after="288" w:line="360" w:lineRule="auto"/>
-        <w:jc w:val="both"/>
-        <w:rPr>
-          <w:rFonts w:ascii="Times New Roman" w:hAnsi="Times New Roman" w:cs="Times New Roman"/>
-        </w:rPr>
-      </w:pPr>
-    </w:p>
-    <w:p>
-      <w:pPr>
-        <w:spacing w:afterLines="120" w:after="288" w:line="360" w:lineRule="auto"/>
-        <w:jc w:val="both"/>
-        <w:rPr>
-          <w:rFonts w:ascii="Times New Roman" w:hAnsi="Times New Roman" w:cs="Times New Roman"/>
-        </w:rPr>
-      </w:pPr>
-    </w:p>
-    <w:p>
-      <w:pPr>
-        <w:spacing w:afterLines="120" w:after="288" w:line="360" w:lineRule="auto"/>
-        <w:jc w:val="both"/>
-        <w:rPr>
-          <w:rFonts w:ascii="Times New Roman" w:hAnsi="Times New Roman" w:cs="Times New Roman"/>
-        </w:rPr>
-      </w:pPr>
-    </w:p>
-    <w:p>
-      <w:pPr>
-        <w:spacing w:afterLines="120" w:after="288" w:line="360" w:lineRule="auto"/>
-        <w:jc w:val="both"/>
-        <w:rPr>
-          <w:rFonts w:ascii="Times New Roman" w:hAnsi="Times New Roman" w:cs="Times New Roman"/>
-        </w:rPr>
-      </w:pPr>
-      <w:r>
-        <w:rPr>
-          <w:rFonts w:ascii="Times New Roman" w:hAnsi="Times New Roman" w:cs="Times New Roman"/>
-        </w:rPr>
-        <w:lastRenderedPageBreak/>
-        <w:t xml:space="preserve"> </w:t>
-      </w:r>
-      <w:r>
-        <w:rPr>
-          <w:rFonts w:ascii="Times New Roman" w:hAnsi="Times New Roman" w:cs="Times New Roman"/>
-        </w:rPr>
-        <w:fldChar w:fldCharType="begin"/>
-      </w:r>
-      <w:r>
-        <w:rPr>
-          <w:rFonts w:ascii="Times New Roman" w:hAnsi="Times New Roman" w:cs="Times New Roman"/>
-        </w:rPr>
-        <w:instrText xml:space="preserve"> INCLUDEPICTURE "/Users/benazirrowe/Library/Group Containers/UBF8T346G9.ms/WebArchiveCopyPasteTempFiles/com.microsoft.Word/AX4AHyE+3ljeAAAAAElFTkSuQmCC" \* MERGEFORMATINET </w:instrText>
-      </w:r>
-      <w:r>
-        <w:rPr>
-          <w:rFonts w:ascii="Times New Roman" w:hAnsi="Times New Roman" w:cs="Times New Roman"/>
-        </w:rPr>
-        <w:fldChar w:fldCharType="separate"/>
-      </w:r>
-      <w:r>
-        <w:rPr>
-          <w:rFonts w:ascii="Times New Roman" w:hAnsi="Times New Roman" w:cs="Times New Roman"/>
-          <w:noProof/>
-        </w:rPr>
-        <w:drawing>
-          <wp:inline distT="0" distB="0" distL="0" distR="0" wp14:anchorId="6C640573" wp14:editId="6DD01A99">
-            <wp:extent cx="4050597" cy="3897745"/>
-            <wp:effectExtent l="0" t="0" r="1270" b="1270"/>
-            <wp:docPr id="222429813" name="Picture 24" descr="A pie chart with different shades of skin tone&#10;&#10;Description automatically generated"/>
-            <wp:cNvGraphicFramePr>
-              <a:graphicFrameLocks xmlns:a="http://schemas.openxmlformats.org/drawingml/2006/main" noChangeAspect="1"/>
-            </wp:cNvGraphicFramePr>
-            <a:graphic xmlns:a="http://schemas.openxmlformats.org/drawingml/2006/main">
-              <a:graphicData uri="http://schemas.openxmlformats.org/drawingml/2006/picture">
-                <pic:pic xmlns:pic="http://schemas.openxmlformats.org/drawingml/2006/picture">
-                  <pic:nvPicPr>
-                    <pic:cNvPr id="222429813" name="Picture 24" descr="A pie chart with different shades of skin tone&#10;&#10;Description automatically generated"/>
-                    <pic:cNvPicPr>
-                      <a:picLocks noChangeAspect="1" noChangeArrowheads="1"/>
-                    </pic:cNvPicPr>
-                  </pic:nvPicPr>
-                  <pic:blipFill>
-                    <a:blip r:embed="rId16">
-                      <a:extLst>
-                        <a:ext uri="{28A0092B-C50C-407E-A947-70E740481C1C}">
-                          <a14:useLocalDpi xmlns:a14="http://schemas.microsoft.com/office/drawing/2010/main" val="0"/>
-                        </a:ext>
-                      </a:extLst>
-                    </a:blip>
-                    <a:srcRect/>
-                    <a:stretch>
-                      <a:fillRect/>
-                    </a:stretch>
-                  </pic:blipFill>
-                  <pic:spPr bwMode="auto">
-                    <a:xfrm>
-                      <a:off x="0" y="0"/>
-                      <a:ext cx="4064172" cy="3910808"/>
-                    </a:xfrm>
-                    <a:prstGeom prst="rect">
-                      <a:avLst/>
-                    </a:prstGeom>
-                    <a:noFill/>
-                    <a:ln>
-                      <a:noFill/>
-                    </a:ln>
-                  </pic:spPr>
-                </pic:pic>
-              </a:graphicData>
-            </a:graphic>
-          </wp:inline>
-        </w:drawing>
-      </w:r>
-      <w:r>
-        <w:rPr>
-          <w:rFonts w:ascii="Times New Roman" w:hAnsi="Times New Roman" w:cs="Times New Roman"/>
-        </w:rPr>
-        <w:fldChar w:fldCharType="end"/>
-      </w:r>
-    </w:p>
-    <w:p>
-      <w:pPr>
-        <w:spacing w:afterLines="120" w:after="288" w:line="360" w:lineRule="auto"/>
-        <w:jc w:val="both"/>
-        <w:rPr>
-          <w:rFonts w:ascii="Times New Roman" w:hAnsi="Times New Roman" w:cs="Times New Roman"/>
-        </w:rPr>
-      </w:pPr>
-      <w:r>
-        <w:rPr>
-          <w:rFonts w:ascii="Times New Roman" w:hAnsi="Times New Roman" w:cs="Times New Roman"/>
-          <w:noProof/>
-        </w:rPr>
-        <w:drawing>
-          <wp:inline distT="0" distB="0" distL="0" distR="0" wp14:anchorId="3A2CA5E2" wp14:editId="3235B87B">
-            <wp:extent cx="3871707" cy="4028297"/>
-            <wp:effectExtent l="0" t="0" r="0" b="5080"/>
-            <wp:docPr id="339767353" name="Picture 25" descr="A pie chart with different colors&#10;&#10;Description automatically generated"/>
-            <wp:cNvGraphicFramePr>
-              <a:graphicFrameLocks xmlns:a="http://schemas.openxmlformats.org/drawingml/2006/main" noChangeAspect="1"/>
-            </wp:cNvGraphicFramePr>
-            <a:graphic xmlns:a="http://schemas.openxmlformats.org/drawingml/2006/main">
-              <a:graphicData uri="http://schemas.openxmlformats.org/drawingml/2006/picture">
-                <pic:pic xmlns:pic="http://schemas.openxmlformats.org/drawingml/2006/picture">
-                  <pic:nvPicPr>
-                    <pic:cNvPr id="339767353" name="Picture 25" descr="A pie chart with different colors&#10;&#10;Description automatically generated"/>
-                    <pic:cNvPicPr>
-                      <a:picLocks noChangeAspect="1" noChangeArrowheads="1"/>
-                    </pic:cNvPicPr>
-                  </pic:nvPicPr>
-                  <pic:blipFill>
-                    <a:blip r:embed="rId17">
-                      <a:extLst>
-                        <a:ext uri="{28A0092B-C50C-407E-A947-70E740481C1C}">
-                          <a14:useLocalDpi xmlns:a14="http://schemas.microsoft.com/office/drawing/2010/main" val="0"/>
-                        </a:ext>
-                      </a:extLst>
-                    </a:blip>
-                    <a:srcRect/>
-                    <a:stretch>
-                      <a:fillRect/>
-                    </a:stretch>
-                  </pic:blipFill>
-                  <pic:spPr bwMode="auto">
-                    <a:xfrm>
-                      <a:off x="0" y="0"/>
-                      <a:ext cx="3871707" cy="4028297"/>
-                    </a:xfrm>
-                    <a:prstGeom prst="rect">
-                      <a:avLst/>
-                    </a:prstGeom>
-                    <a:noFill/>
-                    <a:ln>
-                      <a:noFill/>
-                    </a:ln>
-                  </pic:spPr>
-                </pic:pic>
-              </a:graphicData>
-            </a:graphic>
-          </wp:inline>
-        </w:drawing>
-      </w:r>
-    </w:p>
-    <w:p>
-      <w:pPr>
-        <w:spacing w:afterLines="120" w:after="288" w:line="360" w:lineRule="auto"/>
-        <w:jc w:val="both"/>
-        <w:rPr>
-          <w:rFonts w:ascii="Times New Roman" w:hAnsi="Times New Roman" w:cs="Times New Roman"/>
-        </w:rPr>
-      </w:pPr>
-      <w:r>
-        <w:rPr>
-          <w:rFonts w:ascii="Times New Roman" w:hAnsi="Times New Roman" w:cs="Times New Roman"/>
-        </w:rPr>
-        <w:lastRenderedPageBreak/>
-        <w:fldChar w:fldCharType="begin"/>
-      </w:r>
-      <w:r>
-        <w:rPr>
-          <w:rFonts w:ascii="Times New Roman" w:hAnsi="Times New Roman" w:cs="Times New Roman"/>
-        </w:rPr>
-        <w:instrText xml:space="preserve"> INCLUDEPICTURE "/Users/benazirrowe/Library/Group Containers/UBF8T346G9.ms/WebArchiveCopyPasteTempFiles/com.microsoft.Word/tEVj7d55qAAAAAElFTkSuQmCC" \* MERGEFORMATINET </w:instrText>
-      </w:r>
-      <w:r>
-        <w:rPr>
-          <w:rFonts w:ascii="Times New Roman" w:hAnsi="Times New Roman" w:cs="Times New Roman"/>
-        </w:rPr>
-        <w:fldChar w:fldCharType="separate"/>
-      </w:r>
-      <w:r>
-        <w:rPr>
-          <w:rFonts w:ascii="Times New Roman" w:hAnsi="Times New Roman" w:cs="Times New Roman"/>
-          <w:noProof/>
-        </w:rPr>
-        <w:drawing>
-          <wp:inline distT="0" distB="0" distL="0" distR="0" wp14:anchorId="2B95AB22" wp14:editId="45E391E5">
-            <wp:extent cx="3553140" cy="3703666"/>
-            <wp:effectExtent l="0" t="0" r="3175" b="5080"/>
-            <wp:docPr id="1165944109" name="Picture 27"/>
-            <wp:cNvGraphicFramePr>
-              <a:graphicFrameLocks xmlns:a="http://schemas.openxmlformats.org/drawingml/2006/main" noChangeAspect="1"/>
-            </wp:cNvGraphicFramePr>
-            <a:graphic xmlns:a="http://schemas.openxmlformats.org/drawingml/2006/main">
-              <a:graphicData uri="http://schemas.openxmlformats.org/drawingml/2006/picture">
-                <pic:pic xmlns:pic="http://schemas.openxmlformats.org/drawingml/2006/picture">
-                  <pic:nvPicPr>
-                    <pic:cNvPr id="0" name="Picture 53"/>
-                    <pic:cNvPicPr>
-                      <a:picLocks noChangeAspect="1" noChangeArrowheads="1"/>
-                    </pic:cNvPicPr>
-                  </pic:nvPicPr>
-                  <pic:blipFill>
-                    <a:blip r:embed="rId18">
-                      <a:extLst>
-                        <a:ext uri="{28A0092B-C50C-407E-A947-70E740481C1C}">
-                          <a14:useLocalDpi xmlns:a14="http://schemas.microsoft.com/office/drawing/2010/main" val="0"/>
-                        </a:ext>
-                      </a:extLst>
-                    </a:blip>
-                    <a:srcRect/>
-                    <a:stretch>
-                      <a:fillRect/>
-                    </a:stretch>
-                  </pic:blipFill>
-                  <pic:spPr bwMode="auto">
-                    <a:xfrm>
-                      <a:off x="0" y="0"/>
-                      <a:ext cx="3575054" cy="3726508"/>
-                    </a:xfrm>
-                    <a:prstGeom prst="rect">
-                      <a:avLst/>
-                    </a:prstGeom>
-                    <a:noFill/>
-                    <a:ln>
-                      <a:noFill/>
-                    </a:ln>
-                  </pic:spPr>
-                </pic:pic>
-              </a:graphicData>
-            </a:graphic>
-          </wp:inline>
-        </w:drawing>
-      </w:r>
-      <w:r>
-        <w:rPr>
-          <w:rFonts w:ascii="Times New Roman" w:hAnsi="Times New Roman" w:cs="Times New Roman"/>
-        </w:rPr>
-        <w:fldChar w:fldCharType="end"/>
-      </w:r>
-    </w:p>
-    <w:p>
-      <w:pPr>
-        <w:spacing w:afterLines="120" w:after="288" w:line="360" w:lineRule="auto"/>
-        <w:jc w:val="both"/>
-        <w:rPr>
-          <w:rFonts w:ascii="Times New Roman" w:hAnsi="Times New Roman" w:cs="Times New Roman"/>
-        </w:rPr>
-      </w:pPr>
-    </w:p>
-    <w:p>
-      <w:pPr>
-        <w:spacing w:afterLines="120" w:after="288" w:line="360" w:lineRule="auto"/>
-        <w:jc w:val="both"/>
-        <w:rPr>
-          <w:rFonts w:ascii="Times New Roman" w:hAnsi="Times New Roman" w:cs="Times New Roman"/>
-        </w:rPr>
-      </w:pPr>
-      <w:r>
-        <w:rPr>
-          <w:rFonts w:ascii="Times New Roman" w:hAnsi="Times New Roman" w:cs="Times New Roman"/>
-          <w:noProof/>
-        </w:rPr>
-        <w:drawing>
-          <wp:inline distT="0" distB="0" distL="0" distR="0" wp14:anchorId="2F2377A9" wp14:editId="74CF21AE">
-            <wp:extent cx="3786909" cy="3786909"/>
-            <wp:effectExtent l="0" t="0" r="0" b="0"/>
-            <wp:docPr id="1263980559" name="Picture 28" descr="A pie chart with different colors and text&#10;&#10;Description automatically generated"/>
-            <wp:cNvGraphicFramePr>
-              <a:graphicFrameLocks xmlns:a="http://schemas.openxmlformats.org/drawingml/2006/main" noChangeAspect="1"/>
-            </wp:cNvGraphicFramePr>
-            <a:graphic xmlns:a="http://schemas.openxmlformats.org/drawingml/2006/main">
-              <a:graphicData uri="http://schemas.openxmlformats.org/drawingml/2006/picture">
-                <pic:pic xmlns:pic="http://schemas.openxmlformats.org/drawingml/2006/picture">
-                  <pic:nvPicPr>
-                    <pic:cNvPr id="1263980559" name="Picture 28" descr="A pie chart with different colors and text&#10;&#10;Description automatically generated"/>
-                    <pic:cNvPicPr>
-                      <a:picLocks noChangeAspect="1" noChangeArrowheads="1"/>
-                    </pic:cNvPicPr>
-                  </pic:nvPicPr>
-                  <pic:blipFill>
-                    <a:blip r:embed="rId19">
-                      <a:extLst>
-                        <a:ext uri="{28A0092B-C50C-407E-A947-70E740481C1C}">
-                          <a14:useLocalDpi xmlns:a14="http://schemas.microsoft.com/office/drawing/2010/main" val="0"/>
-                        </a:ext>
-                      </a:extLst>
-                    </a:blip>
-                    <a:srcRect/>
-                    <a:stretch>
-                      <a:fillRect/>
-                    </a:stretch>
-                  </pic:blipFill>
-                  <pic:spPr bwMode="auto">
-                    <a:xfrm>
-                      <a:off x="0" y="0"/>
-                      <a:ext cx="3808060" cy="3808060"/>
-                    </a:xfrm>
-                    <a:prstGeom prst="rect">
-                      <a:avLst/>
-                    </a:prstGeom>
-                    <a:noFill/>
-                    <a:ln>
-                      <a:noFill/>
-                    </a:ln>
-                  </pic:spPr>
-                </pic:pic>
-              </a:graphicData>
-            </a:graphic>
-          </wp:inline>
-        </w:drawing>
-      </w:r>
-    </w:p>
-    <w:p>
-      <w:pPr>
-        <w:spacing w:afterLines="120" w:after="288" w:line="360" w:lineRule="auto"/>
-        <w:jc w:val="both"/>
-        <w:rPr>
-          <w:rFonts w:ascii="Times New Roman" w:hAnsi="Times New Roman" w:cs="Times New Roman"/>
-        </w:rPr>
-      </w:pPr>
-      <w:r>
-        <w:rPr>
-          <w:rFonts w:ascii="Times New Roman" w:hAnsi="Times New Roman" w:cs="Times New Roman"/>
-        </w:rPr>
-        <w:lastRenderedPageBreak/>
-        <w:fldChar w:fldCharType="begin"/>
-      </w:r>
-      <w:r>
-        <w:rPr>
-          <w:rFonts w:ascii="Times New Roman" w:hAnsi="Times New Roman" w:cs="Times New Roman"/>
-        </w:rPr>
-        <w:instrText xml:space="preserve"> INCLUDEPICTURE "/Users/benazirrowe/Library/Group Containers/UBF8T346G9.ms/WebArchiveCopyPasteTempFiles/com.microsoft.Word/AclEzjfoFdFxAAAAAElFTkSuQmCC" \* MERGEFORMATINET </w:instrText>
-      </w:r>
-      <w:r>
-        <w:rPr>
-          <w:rFonts w:ascii="Times New Roman" w:hAnsi="Times New Roman" w:cs="Times New Roman"/>
-        </w:rPr>
-        <w:fldChar w:fldCharType="separate"/>
-      </w:r>
-      <w:r>
-        <w:rPr>
-          <w:rFonts w:ascii="Times New Roman" w:hAnsi="Times New Roman" w:cs="Times New Roman"/>
-          <w:noProof/>
-        </w:rPr>
-        <w:drawing>
-          <wp:inline distT="0" distB="0" distL="0" distR="0" wp14:anchorId="3D840858" wp14:editId="66E42869">
-            <wp:extent cx="5509491" cy="3571163"/>
-            <wp:effectExtent l="0" t="0" r="2540" b="0"/>
-            <wp:docPr id="1895170473" name="Picture 30"/>
-            <wp:cNvGraphicFramePr>
-              <a:graphicFrameLocks xmlns:a="http://schemas.openxmlformats.org/drawingml/2006/main" noChangeAspect="1"/>
-            </wp:cNvGraphicFramePr>
-            <a:graphic xmlns:a="http://schemas.openxmlformats.org/drawingml/2006/main">
-              <a:graphicData uri="http://schemas.openxmlformats.org/drawingml/2006/picture">
-                <pic:pic xmlns:pic="http://schemas.openxmlformats.org/drawingml/2006/picture">
-                  <pic:nvPicPr>
-                    <pic:cNvPr id="0" name="Picture 59"/>
-                    <pic:cNvPicPr>
-                      <a:picLocks noChangeAspect="1" noChangeArrowheads="1"/>
-                    </pic:cNvPicPr>
-                  </pic:nvPicPr>
-                  <pic:blipFill>
-                    <a:blip r:embed="rId20">
-                      <a:extLst>
-                        <a:ext uri="{28A0092B-C50C-407E-A947-70E740481C1C}">
-                          <a14:useLocalDpi xmlns:a14="http://schemas.microsoft.com/office/drawing/2010/main" val="0"/>
-                        </a:ext>
-                      </a:extLst>
-                    </a:blip>
-                    <a:srcRect/>
-                    <a:stretch>
-                      <a:fillRect/>
-                    </a:stretch>
-                  </pic:blipFill>
-                  <pic:spPr bwMode="auto">
-                    <a:xfrm>
-                      <a:off x="0" y="0"/>
-                      <a:ext cx="5524460" cy="3580866"/>
-                    </a:xfrm>
-                    <a:prstGeom prst="rect">
-                      <a:avLst/>
-                    </a:prstGeom>
-                    <a:noFill/>
-                    <a:ln>
-                      <a:noFill/>
-                    </a:ln>
-                  </pic:spPr>
-                </pic:pic>
-              </a:graphicData>
-            </a:graphic>
-          </wp:inline>
-        </w:drawing>
-      </w:r>
-      <w:r>
-        <w:rPr>
-          <w:rFonts w:ascii="Times New Roman" w:hAnsi="Times New Roman" w:cs="Times New Roman"/>
-        </w:rPr>
-        <w:fldChar w:fldCharType="end"/>
-      </w:r>
-    </w:p>
-    <w:p>
-      <w:pPr>
-        <w:spacing w:afterLines="120" w:after="288" w:line="360" w:lineRule="auto"/>
-        <w:jc w:val="both"/>
-        <w:rPr>
-          <w:rFonts w:ascii="Times New Roman" w:hAnsi="Times New Roman" w:cs="Times New Roman"/>
-        </w:rPr>
-      </w:pPr>
-    </w:p>
-    <w:p>
-      <w:pPr>
-        <w:spacing w:afterLines="120" w:after="288" w:line="360" w:lineRule="auto"/>
-        <w:rPr>
-          <w:rFonts w:ascii="Times New Roman" w:eastAsia="Times New Roman" w:hAnsi="Times New Roman" w:cs="Times New Roman"/>
-          <w:b/>
-          <w:bCs/>
-          <w:kern w:val="0"/>
-          <w:sz w:val="36"/>
-          <w:szCs w:val="36"/>
-          <w14:ligatures w14:val="none"/>
-        </w:rPr>
-      </w:pPr>
-      <w:r>
+        <w:spacing w:after="240" w:line="360" w:lineRule="auto"/>
+        <w:rPr>
+          <w:rFonts w:ascii="Times New Roman" w:hAnsi="Times New Roman" w:cs="Times New Roman"/>
+        </w:rPr>
+      </w:pPr>
+      <w:r>
+        <w:rPr>
+          <w:rFonts w:ascii="Times New Roman" w:hAnsi="Times New Roman" w:cs="Times New Roman"/>
+        </w:rPr>
+        <w:t xml:space="preserve">If we look at the number of reviews each product has, most products have under 200 ratings, with a few having over 500 ratings. </w:t>
+      </w:r>
+      <w:r>
+        <w:rPr>
+          <w:rFonts w:ascii="Times New Roman" w:hAnsi="Times New Roman" w:cs="Times New Roman"/>
+        </w:rPr>
         <w:br w:type="page"/>
       </w:r>
     </w:p>
@@ -2070,16 +2542,14 @@
           <w:rFonts w:ascii="Times New Roman" w:hAnsi="Times New Roman" w:cs="Times New Roman"/>
         </w:rPr>
         <w:lastRenderedPageBreak/>
-        <w:t xml:space="preserve">The results of the 5- fold cross validation </w:t>
-      </w:r>
-      <w:proofErr w:type="gramStart"/>
-      <w:r>
-        <w:rPr>
-          <w:rFonts w:ascii="Times New Roman" w:hAnsi="Times New Roman" w:cs="Times New Roman"/>
-        </w:rPr>
-        <w:t>are</w:t>
-      </w:r>
-      <w:proofErr w:type="gramEnd"/>
+        <w:t xml:space="preserve">The result of the 5- fold cross validation </w:t>
+      </w:r>
+      <w:r>
+        <w:rPr>
+          <w:rFonts w:ascii="Times New Roman" w:hAnsi="Times New Roman" w:cs="Times New Roman"/>
+        </w:rPr>
+        <w:t>is</w:t>
+      </w:r>
       <w:r>
         <w:rPr>
           <w:rFonts w:ascii="Times New Roman" w:hAnsi="Times New Roman" w:cs="Times New Roman"/>
@@ -2611,33 +3081,17 @@
         </w:rPr>
         <w:t xml:space="preserve"> </w:t>
       </w:r>
-      <w:proofErr w:type="gramStart"/>
-      <w:r>
-        <w:rPr>
-          <w:rFonts w:ascii="Times New Roman" w:hAnsi="Times New Roman" w:cs="Times New Roman"/>
-        </w:rPr>
-        <w:t>however</w:t>
-      </w:r>
-      <w:proofErr w:type="gramEnd"/>
-      <w:r>
-        <w:rPr>
-          <w:rFonts w:ascii="Times New Roman" w:hAnsi="Times New Roman" w:cs="Times New Roman"/>
-        </w:rPr>
-        <w:t xml:space="preserve"> test time was shorter compared to regular SVD. NMF </w:t>
-      </w:r>
-      <w:proofErr w:type="spellStart"/>
-      <w:r>
-        <w:rPr>
-          <w:rFonts w:ascii="Times New Roman" w:hAnsi="Times New Roman" w:cs="Times New Roman"/>
-        </w:rPr>
-        <w:t>is</w:t>
-      </w:r>
-      <w:proofErr w:type="spellEnd"/>
-      <w:r>
-        <w:rPr>
-          <w:rFonts w:ascii="Times New Roman" w:hAnsi="Times New Roman" w:cs="Times New Roman"/>
-        </w:rPr>
-        <w:t xml:space="preserve"> losing on all metrics.</w:t>
+      <w:r>
+        <w:rPr>
+          <w:rFonts w:ascii="Times New Roman" w:hAnsi="Times New Roman" w:cs="Times New Roman"/>
+        </w:rPr>
+        <w:t>however,</w:t>
+      </w:r>
+      <w:r>
+        <w:rPr>
+          <w:rFonts w:ascii="Times New Roman" w:hAnsi="Times New Roman" w:cs="Times New Roman"/>
+        </w:rPr>
+        <w:t xml:space="preserve"> test time was shorter compared to regular SVD. NMF is losing on all metrics.</w:t>
       </w:r>
       <w:r>
         <w:rPr>
@@ -2665,54 +3119,6 @@
         </w:rPr>
         <w:t>We would like to demonstrate the top model’s performance a little bit more in-depth.</w:t>
       </w:r>
-    </w:p>
-    <w:p>
-      <w:pPr>
-        <w:pStyle w:val="HTMLPreformatted"/>
-        <w:spacing w:afterLines="120" w:after="288" w:line="360" w:lineRule="auto"/>
-        <w:textAlignment w:val="baseline"/>
-        <w:rPr>
-          <w:color w:val="000000"/>
-          <w:sz w:val="21"/>
-          <w:szCs w:val="21"/>
-        </w:rPr>
-      </w:pPr>
-      <w:r>
-        <w:rPr>
-          <w:color w:val="000000"/>
-          <w:sz w:val="21"/>
-          <w:szCs w:val="21"/>
-        </w:rPr>
-        <w:t>RMSE: 0.6414</w:t>
-      </w:r>
-    </w:p>
-    <w:p>
-      <w:pPr>
-        <w:pStyle w:val="HTMLPreformatted"/>
-        <w:spacing w:afterLines="120" w:after="288" w:line="360" w:lineRule="auto"/>
-        <w:textAlignment w:val="baseline"/>
-        <w:rPr>
-          <w:color w:val="000000"/>
-          <w:sz w:val="21"/>
-          <w:szCs w:val="21"/>
-        </w:rPr>
-      </w:pPr>
-      <w:r>
-        <w:rPr>
-          <w:color w:val="000000"/>
-          <w:sz w:val="21"/>
-          <w:szCs w:val="21"/>
-        </w:rPr>
-        <w:t>MAE:  0.4355</w:t>
-      </w:r>
-    </w:p>
-    <w:p>
-      <w:pPr>
-        <w:spacing w:afterLines="120" w:after="288" w:line="360" w:lineRule="auto"/>
-        <w:rPr>
-          <w:rFonts w:ascii="Times New Roman" w:hAnsi="Times New Roman" w:cs="Times New Roman"/>
-        </w:rPr>
-      </w:pPr>
     </w:p>
     <w:p>
       <w:pPr>
@@ -2749,7 +3155,6 @@
           <w:b/>
           <w:bCs/>
         </w:rPr>
-        <w:lastRenderedPageBreak/>
         <w:t>MAE (Mean Absolute Error):</w:t>
       </w:r>
       <w:r>
@@ -2763,19 +3168,16 @@
       <w:pPr>
         <w:pStyle w:val="Heading1"/>
         <w:spacing w:before="0" w:afterLines="120" w:after="288" w:line="360" w:lineRule="auto"/>
-      </w:pPr>
-      <w:r>
+        <w:jc w:val="both"/>
+      </w:pPr>
+      <w:r>
+        <w:lastRenderedPageBreak/>
         <w:t>Binarized ratings classification metrics</w:t>
       </w:r>
     </w:p>
     <w:p>
       <w:pPr>
         <w:spacing w:afterLines="120" w:after="288" w:line="360" w:lineRule="auto"/>
-      </w:pPr>
-    </w:p>
-    <w:p>
-      <w:pPr>
-        <w:spacing w:afterLines="120" w:after="288" w:line="360" w:lineRule="auto"/>
         <w:rPr>
           <w:rFonts w:ascii="Times New Roman" w:hAnsi="Times New Roman" w:cs="Times New Roman"/>
         </w:rPr>
@@ -2792,18 +3194,6 @@
         </w:rPr>
         <w:t>, we would like to provide the classification metrics based on binarized ratings, where 4 or 5 stars is considered ‘good’ and 1-3 stars ‘bad. The results are below.</w:t>
       </w:r>
-    </w:p>
-    <w:p>
-      <w:pPr>
-        <w:pStyle w:val="HTMLPreformatted"/>
-        <w:spacing w:afterLines="120" w:after="288" w:line="360" w:lineRule="auto"/>
-        <w:textAlignment w:val="baseline"/>
-        <w:rPr>
-          <w:color w:val="000000"/>
-          <w:sz w:val="21"/>
-          <w:szCs w:val="21"/>
-        </w:rPr>
-      </w:pPr>
     </w:p>
     <w:tbl>
       <w:tblPr>
@@ -2813,19 +3203,19 @@
         <w:tblLook w:val="04A0" w:firstRow="1" w:lastRow="0" w:firstColumn="1" w:lastColumn="0" w:noHBand="0" w:noVBand="1"/>
       </w:tblPr>
       <w:tblGrid>
-        <w:gridCol w:w="3892"/>
-        <w:gridCol w:w="3894"/>
+        <w:gridCol w:w="2409"/>
+        <w:gridCol w:w="2410"/>
       </w:tblGrid>
       <w:tr>
         <w:trPr>
           <w:cnfStyle w:val="100000000000" w:firstRow="1" w:lastRow="0" w:firstColumn="0" w:lastColumn="0" w:oddVBand="0" w:evenVBand="0" w:oddHBand="0" w:evenHBand="0" w:firstRowFirstColumn="0" w:firstRowLastColumn="0" w:lastRowFirstColumn="0" w:lastRowLastColumn="0"/>
-          <w:trHeight w:val="201"/>
+          <w:trHeight w:val="60"/>
           <w:jc w:val="center"/>
         </w:trPr>
         <w:tc>
           <w:tcPr>
             <w:cnfStyle w:val="001000000000" w:firstRow="0" w:lastRow="0" w:firstColumn="1" w:lastColumn="0" w:oddVBand="0" w:evenVBand="0" w:oddHBand="0" w:evenHBand="0" w:firstRowFirstColumn="0" w:firstRowLastColumn="0" w:lastRowFirstColumn="0" w:lastRowLastColumn="0"/>
-            <w:tcW w:w="3892" w:type="dxa"/>
+            <w:tcW w:w="2409" w:type="dxa"/>
           </w:tcPr>
           <w:p>
             <w:pPr>
@@ -2838,17 +3228,24 @@
                 <w:szCs w:val="21"/>
               </w:rPr>
             </w:pPr>
+            <w:r>
+              <w:rPr>
+                <w:color w:val="000000"/>
+                <w:sz w:val="21"/>
+                <w:szCs w:val="21"/>
+              </w:rPr>
+              <w:t>Metric</w:t>
+            </w:r>
           </w:p>
         </w:tc>
         <w:tc>
           <w:tcPr>
-            <w:tcW w:w="3894" w:type="dxa"/>
+            <w:tcW w:w="2410" w:type="dxa"/>
           </w:tcPr>
           <w:p>
             <w:pPr>
               <w:pStyle w:val="HTMLPreformatted"/>
               <w:spacing w:afterLines="120" w:after="288" w:line="360" w:lineRule="auto"/>
-              <w:jc w:val="center"/>
               <w:textAlignment w:val="baseline"/>
               <w:cnfStyle w:val="100000000000" w:firstRow="1" w:lastRow="0" w:firstColumn="0" w:lastColumn="0" w:oddVBand="0" w:evenVBand="0" w:oddHBand="0" w:evenHBand="0" w:firstRowFirstColumn="0" w:firstRowLastColumn="0" w:lastRowFirstColumn="0" w:lastRowLastColumn="0"/>
               <w:rPr>
@@ -2857,19 +3254,27 @@
                 <w:szCs w:val="21"/>
               </w:rPr>
             </w:pPr>
+            <w:r>
+              <w:rPr>
+                <w:color w:val="000000"/>
+                <w:sz w:val="21"/>
+                <w:szCs w:val="21"/>
+              </w:rPr>
+              <w:t>Value</w:t>
+            </w:r>
           </w:p>
         </w:tc>
       </w:tr>
       <w:tr>
         <w:trPr>
           <w:cnfStyle w:val="000000100000" w:firstRow="0" w:lastRow="0" w:firstColumn="0" w:lastColumn="0" w:oddVBand="0" w:evenVBand="0" w:oddHBand="1" w:evenHBand="0" w:firstRowFirstColumn="0" w:firstRowLastColumn="0" w:lastRowFirstColumn="0" w:lastRowLastColumn="0"/>
-          <w:trHeight w:val="201"/>
+          <w:trHeight w:val="60"/>
           <w:jc w:val="center"/>
         </w:trPr>
         <w:tc>
           <w:tcPr>
             <w:cnfStyle w:val="001000000000" w:firstRow="0" w:lastRow="0" w:firstColumn="1" w:lastColumn="0" w:oddVBand="0" w:evenVBand="0" w:oddHBand="0" w:evenHBand="0" w:firstRowFirstColumn="0" w:firstRowLastColumn="0" w:lastRowFirstColumn="0" w:lastRowLastColumn="0"/>
-            <w:tcW w:w="3892" w:type="dxa"/>
+            <w:tcW w:w="2409" w:type="dxa"/>
           </w:tcPr>
           <w:p>
             <w:pPr>
@@ -2894,7 +3299,7 @@
         </w:tc>
         <w:tc>
           <w:tcPr>
-            <w:tcW w:w="3894" w:type="dxa"/>
+            <w:tcW w:w="2410" w:type="dxa"/>
           </w:tcPr>
           <w:p>
             <w:pPr>
@@ -2921,13 +3326,13 @@
       </w:tr>
       <w:tr>
         <w:trPr>
-          <w:trHeight w:val="201"/>
+          <w:trHeight w:val="60"/>
           <w:jc w:val="center"/>
         </w:trPr>
         <w:tc>
           <w:tcPr>
             <w:cnfStyle w:val="001000000000" w:firstRow="0" w:lastRow="0" w:firstColumn="1" w:lastColumn="0" w:oddVBand="0" w:evenVBand="0" w:oddHBand="0" w:evenHBand="0" w:firstRowFirstColumn="0" w:firstRowLastColumn="0" w:lastRowFirstColumn="0" w:lastRowLastColumn="0"/>
-            <w:tcW w:w="3892" w:type="dxa"/>
+            <w:tcW w:w="2409" w:type="dxa"/>
           </w:tcPr>
           <w:p>
             <w:pPr>
@@ -2952,7 +3357,7 @@
         </w:tc>
         <w:tc>
           <w:tcPr>
-            <w:tcW w:w="3894" w:type="dxa"/>
+            <w:tcW w:w="2410" w:type="dxa"/>
           </w:tcPr>
           <w:p>
             <w:pPr>
@@ -2980,13 +3385,13 @@
       <w:tr>
         <w:trPr>
           <w:cnfStyle w:val="000000100000" w:firstRow="0" w:lastRow="0" w:firstColumn="0" w:lastColumn="0" w:oddVBand="0" w:evenVBand="0" w:oddHBand="1" w:evenHBand="0" w:firstRowFirstColumn="0" w:firstRowLastColumn="0" w:lastRowFirstColumn="0" w:lastRowLastColumn="0"/>
-          <w:trHeight w:val="201"/>
+          <w:trHeight w:val="68"/>
           <w:jc w:val="center"/>
         </w:trPr>
         <w:tc>
           <w:tcPr>
             <w:cnfStyle w:val="001000000000" w:firstRow="0" w:lastRow="0" w:firstColumn="1" w:lastColumn="0" w:oddVBand="0" w:evenVBand="0" w:oddHBand="0" w:evenHBand="0" w:firstRowFirstColumn="0" w:firstRowLastColumn="0" w:lastRowFirstColumn="0" w:lastRowLastColumn="0"/>
-            <w:tcW w:w="3892" w:type="dxa"/>
+            <w:tcW w:w="2409" w:type="dxa"/>
           </w:tcPr>
           <w:p>
             <w:pPr>
@@ -3011,7 +3416,7 @@
         </w:tc>
         <w:tc>
           <w:tcPr>
-            <w:tcW w:w="3894" w:type="dxa"/>
+            <w:tcW w:w="2410" w:type="dxa"/>
           </w:tcPr>
           <w:p>
             <w:pPr>
@@ -3120,42 +3525,48 @@
           <w:b/>
           <w:bCs/>
         </w:rPr>
+        <w:t>F1 Score:</w:t>
+      </w:r>
+      <w:r>
+        <w:rPr>
+          <w:rFonts w:ascii="Times New Roman" w:hAnsi="Times New Roman" w:cs="Times New Roman"/>
+        </w:rPr>
+        <w:t xml:space="preserve"> The F1 Score is the 2*((precision*recall)/(</w:t>
+      </w:r>
+      <w:proofErr w:type="spellStart"/>
+      <w:r>
+        <w:rPr>
+          <w:rFonts w:ascii="Times New Roman" w:hAnsi="Times New Roman" w:cs="Times New Roman"/>
+        </w:rPr>
+        <w:t>precision+recall</w:t>
+      </w:r>
+      <w:proofErr w:type="spellEnd"/>
+      <w:r>
+        <w:rPr>
+          <w:rFonts w:ascii="Times New Roman" w:hAnsi="Times New Roman" w:cs="Times New Roman"/>
+        </w:rPr>
+        <w:t>)). It is also called the F Score or the F Measure. Our high F1 score of 0.96 suggests that the model maintains an excellent balance between precision and recall, ensuring fewer false positives and fewer false negatives.</w:t>
+      </w:r>
+    </w:p>
+    <w:p>
+      <w:pPr>
+        <w:spacing w:afterLines="120" w:after="288" w:line="360" w:lineRule="auto"/>
+        <w:rPr>
+          <w:rFonts w:ascii="Times New Roman" w:hAnsi="Times New Roman" w:cs="Times New Roman"/>
+        </w:rPr>
+      </w:pPr>
+      <w:r>
+        <w:rPr>
+          <w:rFonts w:ascii="Times New Roman" w:hAnsi="Times New Roman" w:cs="Times New Roman"/>
+        </w:rPr>
+        <w:t xml:space="preserve">Given these evaluation metrics, our recommender system appears to be doing a solid job in recommending products that users are likely to enjoy and rate highly. The precision, recall, and F1 scores are particularly strong, suggesting the model is very effective at recommending relevant items and capturing user preferences. There is room to improve the model's RMSE and </w:t>
+      </w:r>
+      <w:r>
+        <w:rPr>
+          <w:rFonts w:ascii="Times New Roman" w:hAnsi="Times New Roman" w:cs="Times New Roman"/>
+        </w:rPr>
         <w:lastRenderedPageBreak/>
-        <w:t>F1 Score:</w:t>
-      </w:r>
-      <w:r>
-        <w:rPr>
-          <w:rFonts w:ascii="Times New Roman" w:hAnsi="Times New Roman" w:cs="Times New Roman"/>
-        </w:rPr>
-        <w:t xml:space="preserve"> The F1 Score is the 2*((precision*recall)/(</w:t>
-      </w:r>
-      <w:proofErr w:type="spellStart"/>
-      <w:r>
-        <w:rPr>
-          <w:rFonts w:ascii="Times New Roman" w:hAnsi="Times New Roman" w:cs="Times New Roman"/>
-        </w:rPr>
-        <w:t>precision+recall</w:t>
-      </w:r>
-      <w:proofErr w:type="spellEnd"/>
-      <w:r>
-        <w:rPr>
-          <w:rFonts w:ascii="Times New Roman" w:hAnsi="Times New Roman" w:cs="Times New Roman"/>
-        </w:rPr>
-        <w:t>)). It is also called the F Score or the F Measure. Our high F1 score of 0.96 suggests that the model maintains an excellent balance between precision and recall, ensuring fewer false positives and fewer false negatives.</w:t>
-      </w:r>
-    </w:p>
-    <w:p>
-      <w:pPr>
-        <w:spacing w:afterLines="120" w:after="288" w:line="360" w:lineRule="auto"/>
-        <w:rPr>
-          <w:rFonts w:ascii="Times New Roman" w:hAnsi="Times New Roman" w:cs="Times New Roman"/>
-        </w:rPr>
-      </w:pPr>
-      <w:r>
-        <w:rPr>
-          <w:rFonts w:ascii="Times New Roman" w:hAnsi="Times New Roman" w:cs="Times New Roman"/>
-        </w:rPr>
-        <w:t>Given these evaluation metrics, our recommender system appears to be doing a solid job in recommending products that users are likely to enjoy and rate highly. The precision, recall, and F1 scores are particularly strong, suggesting the model is very effective at recommending relevant items and capturing user preferences. There is room to improve the model's RMSE and MAE scores, which could be achieved through further hyperparameter tuning or trying different modeling techniques. However, considering the complexities and nuances inherent in human preferences, these results are quite encouraging.</w:t>
+        <w:t>MAE scores, which could be achieved through further hyperparameter tuning or trying different modeling techniques. However, considering the complexities and nuances inherent in human preferences, these results are quite encouraging.</w:t>
       </w:r>
     </w:p>
     <w:p>
@@ -3171,8 +3582,8 @@
           <w:noProof/>
         </w:rPr>
         <w:drawing>
-          <wp:inline distT="0" distB="0" distL="0" distR="0" wp14:anchorId="2EB2DD63" wp14:editId="7FF84FD8">
-            <wp:extent cx="4461164" cy="3143864"/>
+          <wp:inline distT="0" distB="0" distL="0" distR="0" wp14:anchorId="2EB2DD63" wp14:editId="45B3C51F">
+            <wp:extent cx="4353427" cy="3067940"/>
             <wp:effectExtent l="0" t="0" r="0" b="0"/>
             <wp:docPr id="88558632" name="Picture 32" descr="A graph of a curve&#10;&#10;Description automatically generated"/>
             <wp:cNvGraphicFramePr>
@@ -3188,7 +3599,7 @@
                     </pic:cNvPicPr>
                   </pic:nvPicPr>
                   <pic:blipFill>
-                    <a:blip r:embed="rId21">
+                    <a:blip r:embed="rId19">
                       <a:extLst>
                         <a:ext uri="{28A0092B-C50C-407E-A947-70E740481C1C}">
                           <a14:useLocalDpi xmlns:a14="http://schemas.microsoft.com/office/drawing/2010/main" val="0"/>
@@ -3203,7 +3614,7 @@
                   <pic:spPr bwMode="auto">
                     <a:xfrm>
                       <a:off x="0" y="0"/>
-                      <a:ext cx="4477948" cy="3155692"/>
+                      <a:ext cx="4395436" cy="3097544"/>
                     </a:xfrm>
                     <a:prstGeom prst="rect">
                       <a:avLst/>
@@ -3247,6 +3658,7 @@
     <w:p>
       <w:pPr>
         <w:spacing w:afterLines="120" w:after="288" w:line="360" w:lineRule="auto"/>
+        <w:jc w:val="center"/>
         <w:rPr>
           <w:rFonts w:ascii="Times New Roman" w:hAnsi="Times New Roman" w:cs="Times New Roman"/>
         </w:rPr>
@@ -3258,9 +3670,9 @@
         </w:rPr>
         <w:lastRenderedPageBreak/>
         <w:drawing>
-          <wp:inline distT="0" distB="0" distL="0" distR="0" wp14:anchorId="66FF5295" wp14:editId="61AE6E7A">
-            <wp:extent cx="5509260" cy="3556704"/>
-            <wp:effectExtent l="0" t="0" r="2540" b="0"/>
+          <wp:inline distT="0" distB="0" distL="0" distR="0" wp14:anchorId="66FF5295" wp14:editId="4C3AF489">
+            <wp:extent cx="5121227" cy="3306195"/>
+            <wp:effectExtent l="0" t="0" r="0" b="0"/>
             <wp:docPr id="1024310344" name="Picture 31" descr="A group of arrows with different colors&#10;&#10;Description automatically generated"/>
             <wp:cNvGraphicFramePr>
               <a:graphicFrameLocks xmlns:a="http://schemas.openxmlformats.org/drawingml/2006/main" noChangeAspect="1"/>
@@ -3275,7 +3687,7 @@
                     </pic:cNvPicPr>
                   </pic:nvPicPr>
                   <pic:blipFill>
-                    <a:blip r:embed="rId22">
+                    <a:blip r:embed="rId20">
                       <a:extLst>
                         <a:ext uri="{28A0092B-C50C-407E-A947-70E740481C1C}">
                           <a14:useLocalDpi xmlns:a14="http://schemas.microsoft.com/office/drawing/2010/main" val="0"/>
@@ -3290,7 +3702,7 @@
                   <pic:spPr bwMode="auto">
                     <a:xfrm>
                       <a:off x="0" y="0"/>
-                      <a:ext cx="5531298" cy="3570931"/>
+                      <a:ext cx="5160913" cy="3331816"/>
                     </a:xfrm>
                     <a:prstGeom prst="rect">
                       <a:avLst/>
@@ -3333,19 +3745,321 @@
     </w:p>
     <w:p>
       <w:pPr>
+        <w:rPr>
+          <w:rFonts w:ascii="Times New Roman" w:eastAsia="Times New Roman" w:hAnsi="Times New Roman" w:cs="Times New Roman"/>
+          <w:b/>
+          <w:bCs/>
+          <w:kern w:val="0"/>
+          <w:sz w:val="36"/>
+          <w:szCs w:val="36"/>
+          <w14:ligatures w14:val="none"/>
+        </w:rPr>
+      </w:pPr>
+      <w:r>
+        <w:br w:type="page"/>
+      </w:r>
+    </w:p>
+    <w:p>
+      <w:pPr>
         <w:pStyle w:val="Heading2"/>
-        <w:spacing w:before="0" w:beforeAutospacing="0" w:afterLines="120" w:after="288" w:afterAutospacing="0" w:line="360" w:lineRule="auto"/>
-        <w:rPr>
+      </w:pPr>
+      <w:r>
+        <w:lastRenderedPageBreak/>
+        <w:t>Conclusion</w:t>
+      </w:r>
+    </w:p>
+    <w:p>
+      <w:pPr>
+        <w:pStyle w:val="Heading2"/>
+        <w:spacing w:before="0" w:afterLines="120" w:after="288" w:line="360" w:lineRule="auto"/>
+        <w:rPr>
+          <w:rFonts w:eastAsiaTheme="minorHAnsi"/>
+          <w:b w:val="0"/>
+          <w:bCs w:val="0"/>
+          <w:kern w:val="2"/>
           <w:sz w:val="24"/>
           <w:szCs w:val="24"/>
-        </w:rPr>
-      </w:pPr>
-      <w:r>
-        <w:rPr>
+          <w14:ligatures w14:val="standardContextual"/>
+        </w:rPr>
+      </w:pPr>
+      <w:r>
+        <w:rPr>
+          <w:rFonts w:eastAsiaTheme="minorHAnsi"/>
+          <w:b w:val="0"/>
+          <w:bCs w:val="0"/>
+          <w:kern w:val="2"/>
           <w:sz w:val="24"/>
           <w:szCs w:val="24"/>
-        </w:rPr>
-        <w:t>Conclusion</w:t>
+          <w14:ligatures w14:val="standardContextual"/>
+        </w:rPr>
+        <w:t xml:space="preserve">Throughout this project, we have </w:t>
+      </w:r>
+      <w:r>
+        <w:rPr>
+          <w:rFonts w:eastAsiaTheme="minorHAnsi"/>
+          <w:b w:val="0"/>
+          <w:bCs w:val="0"/>
+          <w:kern w:val="2"/>
+          <w:sz w:val="24"/>
+          <w:szCs w:val="24"/>
+          <w14:ligatures w14:val="standardContextual"/>
+        </w:rPr>
+        <w:t xml:space="preserve">tried to build </w:t>
+      </w:r>
+      <w:r>
+        <w:rPr>
+          <w:rFonts w:eastAsiaTheme="minorHAnsi"/>
+          <w:b w:val="0"/>
+          <w:bCs w:val="0"/>
+          <w:kern w:val="2"/>
+          <w:sz w:val="24"/>
+          <w:szCs w:val="24"/>
+          <w14:ligatures w14:val="standardContextual"/>
+        </w:rPr>
+        <w:t>a robust recommender system for Sephora's skincare product</w:t>
+      </w:r>
+      <w:r>
+        <w:rPr>
+          <w:rFonts w:eastAsiaTheme="minorHAnsi"/>
+          <w:b w:val="0"/>
+          <w:bCs w:val="0"/>
+          <w:kern w:val="2"/>
+          <w:sz w:val="24"/>
+          <w:szCs w:val="24"/>
+          <w14:ligatures w14:val="standardContextual"/>
+        </w:rPr>
+        <w:t>s</w:t>
+      </w:r>
+      <w:r>
+        <w:rPr>
+          <w:rFonts w:eastAsiaTheme="minorHAnsi"/>
+          <w:b w:val="0"/>
+          <w:bCs w:val="0"/>
+          <w:kern w:val="2"/>
+          <w:sz w:val="24"/>
+          <w:szCs w:val="24"/>
+          <w14:ligatures w14:val="standardContextual"/>
+        </w:rPr>
+        <w:t xml:space="preserve">. </w:t>
+      </w:r>
+      <w:r>
+        <w:rPr>
+          <w:rFonts w:eastAsiaTheme="minorHAnsi"/>
+          <w:b w:val="0"/>
+          <w:bCs w:val="0"/>
+          <w:kern w:val="2"/>
+          <w:sz w:val="24"/>
+          <w:szCs w:val="24"/>
+          <w14:ligatures w14:val="standardContextual"/>
+        </w:rPr>
+        <w:t>Using</w:t>
+      </w:r>
+      <w:r>
+        <w:rPr>
+          <w:rFonts w:eastAsiaTheme="minorHAnsi"/>
+          <w:b w:val="0"/>
+          <w:bCs w:val="0"/>
+          <w:kern w:val="2"/>
+          <w:sz w:val="24"/>
+          <w:szCs w:val="24"/>
+          <w14:ligatures w14:val="standardContextual"/>
+        </w:rPr>
+        <w:t xml:space="preserve"> machine learning algorithms, we've navigated tasks </w:t>
+      </w:r>
+      <w:r>
+        <w:rPr>
+          <w:rFonts w:eastAsiaTheme="minorHAnsi"/>
+          <w:b w:val="0"/>
+          <w:bCs w:val="0"/>
+          <w:kern w:val="2"/>
+          <w:sz w:val="24"/>
+          <w:szCs w:val="24"/>
+          <w14:ligatures w14:val="standardContextual"/>
+        </w:rPr>
+        <w:t xml:space="preserve">of </w:t>
+      </w:r>
+      <w:r>
+        <w:rPr>
+          <w:rFonts w:eastAsiaTheme="minorHAnsi"/>
+          <w:b w:val="0"/>
+          <w:bCs w:val="0"/>
+          <w:kern w:val="2"/>
+          <w:sz w:val="24"/>
+          <w:szCs w:val="24"/>
+          <w14:ligatures w14:val="standardContextual"/>
+        </w:rPr>
+        <w:t>data preprocessing, model building, evaluation, and ultimately, predicting personalized product recommendations.</w:t>
+      </w:r>
+    </w:p>
+    <w:p>
+      <w:pPr>
+        <w:pStyle w:val="Heading2"/>
+        <w:spacing w:before="0" w:afterLines="120" w:after="288" w:line="360" w:lineRule="auto"/>
+        <w:rPr>
+          <w:rFonts w:eastAsiaTheme="minorHAnsi"/>
+          <w:b w:val="0"/>
+          <w:bCs w:val="0"/>
+          <w:kern w:val="2"/>
+          <w:sz w:val="24"/>
+          <w:szCs w:val="24"/>
+          <w14:ligatures w14:val="standardContextual"/>
+        </w:rPr>
+      </w:pPr>
+      <w:r>
+        <w:rPr>
+          <w:rFonts w:eastAsiaTheme="minorHAnsi"/>
+          <w:b w:val="0"/>
+          <w:bCs w:val="0"/>
+          <w:kern w:val="2"/>
+          <w:sz w:val="24"/>
+          <w:szCs w:val="24"/>
+          <w14:ligatures w14:val="standardContextual"/>
+        </w:rPr>
+        <w:t>The key algorithms utilized in our recommendation system were Singular Value Decomposition (SVD), K-Nearest Neighbors (KNN), Non-negative Matrix Factorization (NMF), and Biased Singular Value Decomposition (biased SVD). Each of these models presented its own strengths, and their comprehensive evaluation provided us a deep understanding of their performance and potential applications.</w:t>
+      </w:r>
+    </w:p>
+    <w:p>
+      <w:pPr>
+        <w:pStyle w:val="Heading2"/>
+        <w:spacing w:before="0" w:afterLines="120" w:after="288" w:line="360" w:lineRule="auto"/>
+        <w:rPr>
+          <w:rFonts w:eastAsiaTheme="minorHAnsi"/>
+          <w:b w:val="0"/>
+          <w:bCs w:val="0"/>
+          <w:kern w:val="2"/>
+          <w:sz w:val="24"/>
+          <w:szCs w:val="24"/>
+          <w14:ligatures w14:val="standardContextual"/>
+        </w:rPr>
+      </w:pPr>
+      <w:r>
+        <w:rPr>
+          <w:rFonts w:eastAsiaTheme="minorHAnsi"/>
+          <w:b w:val="0"/>
+          <w:bCs w:val="0"/>
+          <w:kern w:val="2"/>
+          <w:sz w:val="24"/>
+          <w:szCs w:val="24"/>
+          <w14:ligatures w14:val="standardContextual"/>
+        </w:rPr>
+        <w:t>The achieved evaluation metrics, particularly the high precision, recall, and F1 scores, indicate that the built recommender system is highly effective in suggesting relevant items and capturing user preferences. These results provide strong support for the utility of our recommender system, illustrating its potential to enhance user experience and drive business outcomes by personalizing product recommendations.</w:t>
+      </w:r>
+    </w:p>
+    <w:p>
+      <w:pPr>
+        <w:pStyle w:val="Heading2"/>
+        <w:spacing w:before="0" w:afterLines="120" w:after="288" w:line="360" w:lineRule="auto"/>
+        <w:rPr>
+          <w:rFonts w:eastAsiaTheme="minorHAnsi"/>
+          <w:b w:val="0"/>
+          <w:bCs w:val="0"/>
+          <w:kern w:val="2"/>
+          <w:sz w:val="24"/>
+          <w:szCs w:val="24"/>
+          <w14:ligatures w14:val="standardContextual"/>
+        </w:rPr>
+      </w:pPr>
+      <w:r>
+        <w:rPr>
+          <w:rFonts w:eastAsiaTheme="minorHAnsi"/>
+          <w:b w:val="0"/>
+          <w:bCs w:val="0"/>
+          <w:kern w:val="2"/>
+          <w:sz w:val="24"/>
+          <w:szCs w:val="24"/>
+          <w14:ligatures w14:val="standardContextual"/>
+        </w:rPr>
+        <w:t xml:space="preserve">However, </w:t>
+      </w:r>
+      <w:r>
+        <w:rPr>
+          <w:rFonts w:eastAsiaTheme="minorHAnsi"/>
+          <w:b w:val="0"/>
+          <w:bCs w:val="0"/>
+          <w:kern w:val="2"/>
+          <w:sz w:val="24"/>
+          <w:szCs w:val="24"/>
+          <w14:ligatures w14:val="standardContextual"/>
+        </w:rPr>
+        <w:t xml:space="preserve">there are many ways to improve this work. </w:t>
+      </w:r>
+      <w:r>
+        <w:rPr>
+          <w:rFonts w:eastAsiaTheme="minorHAnsi"/>
+          <w:b w:val="0"/>
+          <w:bCs w:val="0"/>
+          <w:kern w:val="2"/>
+          <w:sz w:val="24"/>
+          <w:szCs w:val="24"/>
+          <w14:ligatures w14:val="standardContextual"/>
+        </w:rPr>
+        <w:t xml:space="preserve"> The RMSE and MAE scores suggest that there is still room to improve the precision of our predicted ratings. Future work may explore additional algorithms, hyperparameter tuning, or feature engineering to reduce these errors.</w:t>
+      </w:r>
+    </w:p>
+    <w:p>
+      <w:pPr>
+        <w:pStyle w:val="Heading2"/>
+        <w:spacing w:before="0" w:afterLines="120" w:after="288" w:line="360" w:lineRule="auto"/>
+        <w:rPr>
+          <w:rFonts w:eastAsiaTheme="minorHAnsi"/>
+          <w:b w:val="0"/>
+          <w:bCs w:val="0"/>
+          <w:kern w:val="2"/>
+          <w:sz w:val="24"/>
+          <w:szCs w:val="24"/>
+          <w14:ligatures w14:val="standardContextual"/>
+        </w:rPr>
+      </w:pPr>
+      <w:r>
+        <w:rPr>
+          <w:rFonts w:eastAsiaTheme="minorHAnsi"/>
+          <w:b w:val="0"/>
+          <w:bCs w:val="0"/>
+          <w:kern w:val="2"/>
+          <w:sz w:val="24"/>
+          <w:szCs w:val="24"/>
+          <w14:ligatures w14:val="standardContextual"/>
+        </w:rPr>
+        <w:t>Moreover, exploring hybrid models that combine the strengths of collaborative and content-based filtering could lead to further improvements. Additionally, incorporation of temporal dynamics, like evolving user preferences or changing product trends, could also refine the recommendations.</w:t>
+      </w:r>
+    </w:p>
+    <w:p>
+      <w:pPr>
+        <w:pStyle w:val="Heading2"/>
+        <w:spacing w:before="0" w:afterLines="120" w:after="288" w:line="360" w:lineRule="auto"/>
+        <w:rPr>
+          <w:rFonts w:eastAsiaTheme="minorHAnsi"/>
+          <w:b w:val="0"/>
+          <w:bCs w:val="0"/>
+          <w:kern w:val="2"/>
+          <w:sz w:val="24"/>
+          <w:szCs w:val="24"/>
+          <w14:ligatures w14:val="standardContextual"/>
+        </w:rPr>
+      </w:pPr>
+      <w:r>
+        <w:rPr>
+          <w:rFonts w:eastAsiaTheme="minorHAnsi"/>
+          <w:b w:val="0"/>
+          <w:bCs w:val="0"/>
+          <w:kern w:val="2"/>
+          <w:sz w:val="24"/>
+          <w:szCs w:val="24"/>
+          <w14:ligatures w14:val="standardContextual"/>
+        </w:rPr>
+        <w:t xml:space="preserve">In conclusion, recommender systems are a powerful tool in the e-commerce industry, providing personalized user experiences and promoting product discoverability. This project on building a recommender system for Sephora's skincare products illuminates the potential of such systems in enhancing user satisfaction and in turn, driving business growth. </w:t>
+      </w:r>
+    </w:p>
+    <w:p>
+      <w:pPr>
+        <w:pStyle w:val="Heading2"/>
+      </w:pPr>
+      <w:r>
+        <w:lastRenderedPageBreak/>
+        <w:t>R</w:t>
+      </w:r>
+      <w:r>
+        <w:t>eferences </w:t>
       </w:r>
     </w:p>
     <w:p>
@@ -3354,8 +4068,16 @@
         <w:jc w:val="both"/>
         <w:rPr>
           <w:rFonts w:ascii="Times New Roman" w:hAnsi="Times New Roman" w:cs="Times New Roman"/>
-        </w:rPr>
-      </w:pPr>
+          <w:color w:val="000000" w:themeColor="text1"/>
+        </w:rPr>
+      </w:pPr>
+      <w:r>
+        <w:rPr>
+          <w:rFonts w:ascii="Times New Roman" w:hAnsi="Times New Roman" w:cs="Times New Roman"/>
+          <w:color w:val="000000" w:themeColor="text1"/>
+        </w:rPr>
+        <w:t>https://surprise.readthedocs.io/en/stable/</w:t>
+      </w:r>
     </w:p>
     <w:p>
       <w:pPr>
@@ -3363,8 +4085,19 @@
         <w:jc w:val="both"/>
         <w:rPr>
           <w:rFonts w:ascii="Times New Roman" w:hAnsi="Times New Roman" w:cs="Times New Roman"/>
-        </w:rPr>
-      </w:pPr>
+          <w:color w:val="000000" w:themeColor="text1"/>
+        </w:rPr>
+      </w:pPr>
+      <w:hyperlink r:id="rId21" w:history="1">
+        <w:r>
+          <w:rPr>
+            <w:rStyle w:val="Hyperlink"/>
+            <w:rFonts w:ascii="Times New Roman" w:hAnsi="Times New Roman" w:cs="Times New Roman"/>
+            <w:color w:val="000000" w:themeColor="text1"/>
+          </w:rPr>
+          <w:t>https://www.kaggle.com/datasets/nadyinky/sephora-products-and-skincare-reviews</w:t>
+        </w:r>
+      </w:hyperlink>
     </w:p>
     <w:p>
       <w:pPr>
@@ -3372,8 +4105,19 @@
         <w:jc w:val="both"/>
         <w:rPr>
           <w:rFonts w:ascii="Times New Roman" w:hAnsi="Times New Roman" w:cs="Times New Roman"/>
-        </w:rPr>
-      </w:pPr>
+          <w:color w:val="000000" w:themeColor="text1"/>
+        </w:rPr>
+      </w:pPr>
+      <w:hyperlink r:id="rId22" w:history="1">
+        <w:r>
+          <w:rPr>
+            <w:rStyle w:val="Hyperlink"/>
+            <w:rFonts w:ascii="Times New Roman" w:hAnsi="Times New Roman" w:cs="Times New Roman"/>
+            <w:color w:val="000000" w:themeColor="text1"/>
+          </w:rPr>
+          <w:t>https://projects.scipy.org/scikits.html</w:t>
+        </w:r>
+      </w:hyperlink>
     </w:p>
     <w:p>
       <w:pPr>
@@ -3381,67 +4125,25 @@
         <w:jc w:val="both"/>
         <w:rPr>
           <w:rFonts w:ascii="Times New Roman" w:hAnsi="Times New Roman" w:cs="Times New Roman"/>
-        </w:rPr>
-      </w:pPr>
-    </w:p>
-    <w:p>
-      <w:pPr>
-        <w:spacing w:afterLines="120" w:after="288" w:line="360" w:lineRule="auto"/>
-        <w:jc w:val="both"/>
-        <w:rPr>
-          <w:rFonts w:ascii="Times New Roman" w:hAnsi="Times New Roman" w:cs="Times New Roman"/>
-        </w:rPr>
-      </w:pPr>
-    </w:p>
-    <w:p>
-      <w:pPr>
-        <w:pStyle w:val="Heading2"/>
-        <w:spacing w:before="0" w:beforeAutospacing="0" w:afterLines="120" w:after="288" w:afterAutospacing="0" w:line="360" w:lineRule="auto"/>
-        <w:rPr>
-          <w:sz w:val="24"/>
-          <w:szCs w:val="24"/>
-        </w:rPr>
-      </w:pPr>
-      <w:r>
-        <w:rPr>
-          <w:sz w:val="24"/>
-          <w:szCs w:val="24"/>
-        </w:rPr>
-        <w:t>R</w:t>
-      </w:r>
-      <w:r>
-        <w:rPr>
-          <w:sz w:val="24"/>
-          <w:szCs w:val="24"/>
-        </w:rPr>
-        <w:t>eferences </w:t>
-      </w:r>
-    </w:p>
-    <w:p>
-      <w:pPr>
-        <w:spacing w:afterLines="120" w:after="288" w:line="360" w:lineRule="auto"/>
-        <w:jc w:val="both"/>
-        <w:rPr>
-          <w:rFonts w:ascii="Times New Roman" w:hAnsi="Times New Roman" w:cs="Times New Roman"/>
-          <w:color w:val="000000"/>
-        </w:rPr>
-      </w:pPr>
-    </w:p>
-    <w:p>
-      <w:pPr>
-        <w:spacing w:afterLines="120" w:after="288" w:line="360" w:lineRule="auto"/>
-        <w:jc w:val="both"/>
-        <w:rPr>
-          <w:rFonts w:ascii="Times New Roman" w:hAnsi="Times New Roman" w:cs="Times New Roman"/>
-        </w:rPr>
-      </w:pPr>
+          <w:color w:val="000000" w:themeColor="text1"/>
+        </w:rPr>
+      </w:pPr>
+      <w:r>
+        <w:rPr>
+          <w:rFonts w:ascii="Times New Roman" w:hAnsi="Times New Roman" w:cs="Times New Roman"/>
+          <w:color w:val="000000" w:themeColor="text1"/>
+        </w:rPr>
+        <w:t>https://builtin.com/data-science/recommender-systems</w:t>
+      </w:r>
     </w:p>
     <w:sectPr>
       <w:footerReference w:type="even" r:id="rId23"/>
       <w:footerReference w:type="default" r:id="rId24"/>
       <w:pgSz w:w="12240" w:h="15840"/>
       <w:pgMar w:top="1440" w:right="1440" w:bottom="1440" w:left="1440" w:header="720" w:footer="720" w:gutter="0"/>
+      <w:pgNumType w:start="0"/>
       <w:cols w:space="720"/>
+      <w:titlePg/>
       <w:docGrid w:linePitch="360"/>
     </w:sectPr>
   </w:body>
@@ -3600,6 +4302,42 @@
       </w:r>
     </w:p>
   </w:footnote>
+  <w:footnote w:id="1">
+    <w:p>
+      <w:pPr>
+        <w:spacing w:afterLines="120" w:after="288" w:line="360" w:lineRule="auto"/>
+        <w:jc w:val="both"/>
+        <w:rPr>
+          <w:rFonts w:ascii="Times New Roman" w:hAnsi="Times New Roman" w:cs="Times New Roman"/>
+          <w:color w:val="000000" w:themeColor="text1"/>
+        </w:rPr>
+      </w:pPr>
+      <w:r>
+        <w:rPr>
+          <w:rStyle w:val="FootnoteReference"/>
+        </w:rPr>
+        <w:footnoteRef/>
+      </w:r>
+      <w:r>
+        <w:t xml:space="preserve"> </w:t>
+      </w:r>
+      <w:hyperlink r:id="rId1" w:history="1">
+        <w:r>
+          <w:rPr>
+            <w:rStyle w:val="Hyperlink"/>
+            <w:rFonts w:ascii="Times New Roman" w:hAnsi="Times New Roman" w:cs="Times New Roman"/>
+            <w:color w:val="000000" w:themeColor="text1"/>
+          </w:rPr>
+          <w:t>https://www.kaggle.com/datasets/nadyinky/sephora-products-and-skincare-reviews</w:t>
+        </w:r>
+      </w:hyperlink>
+    </w:p>
+    <w:p>
+      <w:pPr>
+        <w:pStyle w:val="FootnoteText"/>
+      </w:pPr>
+    </w:p>
+  </w:footnote>
 </w:footnotes>
 </file>
 
@@ -3719,6 +4457,155 @@
     </w:lvl>
   </w:abstractNum>
   <w:abstractNum w:abstractNumId="1" w15:restartNumberingAfterBreak="0">
+    <w:nsid w:val="1A987B9F"/>
+    <w:multiLevelType w:val="multilevel"/>
+    <w:tmpl w:val="AA20F970"/>
+    <w:lvl w:ilvl="0">
+      <w:start w:val="1"/>
+      <w:numFmt w:val="bullet"/>
+      <w:lvlText w:val=""/>
+      <w:lvlJc w:val="left"/>
+      <w:pPr>
+        <w:tabs>
+          <w:tab w:val="num" w:pos="720"/>
+        </w:tabs>
+        <w:ind w:left="720" w:hanging="360"/>
+      </w:pPr>
+      <w:rPr>
+        <w:rFonts w:ascii="Symbol" w:hAnsi="Symbol" w:hint="default"/>
+        <w:sz w:val="20"/>
+      </w:rPr>
+    </w:lvl>
+    <w:lvl w:ilvl="1" w:tentative="1">
+      <w:start w:val="1"/>
+      <w:numFmt w:val="bullet"/>
+      <w:lvlText w:val=""/>
+      <w:lvlJc w:val="left"/>
+      <w:pPr>
+        <w:tabs>
+          <w:tab w:val="num" w:pos="1440"/>
+        </w:tabs>
+        <w:ind w:left="1440" w:hanging="360"/>
+      </w:pPr>
+      <w:rPr>
+        <w:rFonts w:ascii="Symbol" w:hAnsi="Symbol" w:hint="default"/>
+        <w:sz w:val="20"/>
+      </w:rPr>
+    </w:lvl>
+    <w:lvl w:ilvl="2" w:tentative="1">
+      <w:start w:val="1"/>
+      <w:numFmt w:val="bullet"/>
+      <w:lvlText w:val=""/>
+      <w:lvlJc w:val="left"/>
+      <w:pPr>
+        <w:tabs>
+          <w:tab w:val="num" w:pos="2160"/>
+        </w:tabs>
+        <w:ind w:left="2160" w:hanging="360"/>
+      </w:pPr>
+      <w:rPr>
+        <w:rFonts w:ascii="Symbol" w:hAnsi="Symbol" w:hint="default"/>
+        <w:sz w:val="20"/>
+      </w:rPr>
+    </w:lvl>
+    <w:lvl w:ilvl="3" w:tentative="1">
+      <w:start w:val="1"/>
+      <w:numFmt w:val="bullet"/>
+      <w:lvlText w:val=""/>
+      <w:lvlJc w:val="left"/>
+      <w:pPr>
+        <w:tabs>
+          <w:tab w:val="num" w:pos="2880"/>
+        </w:tabs>
+        <w:ind w:left="2880" w:hanging="360"/>
+      </w:pPr>
+      <w:rPr>
+        <w:rFonts w:ascii="Symbol" w:hAnsi="Symbol" w:hint="default"/>
+        <w:sz w:val="20"/>
+      </w:rPr>
+    </w:lvl>
+    <w:lvl w:ilvl="4" w:tentative="1">
+      <w:start w:val="1"/>
+      <w:numFmt w:val="bullet"/>
+      <w:lvlText w:val=""/>
+      <w:lvlJc w:val="left"/>
+      <w:pPr>
+        <w:tabs>
+          <w:tab w:val="num" w:pos="3600"/>
+        </w:tabs>
+        <w:ind w:left="3600" w:hanging="360"/>
+      </w:pPr>
+      <w:rPr>
+        <w:rFonts w:ascii="Symbol" w:hAnsi="Symbol" w:hint="default"/>
+        <w:sz w:val="20"/>
+      </w:rPr>
+    </w:lvl>
+    <w:lvl w:ilvl="5" w:tentative="1">
+      <w:start w:val="1"/>
+      <w:numFmt w:val="bullet"/>
+      <w:lvlText w:val=""/>
+      <w:lvlJc w:val="left"/>
+      <w:pPr>
+        <w:tabs>
+          <w:tab w:val="num" w:pos="4320"/>
+        </w:tabs>
+        <w:ind w:left="4320" w:hanging="360"/>
+      </w:pPr>
+      <w:rPr>
+        <w:rFonts w:ascii="Symbol" w:hAnsi="Symbol" w:hint="default"/>
+        <w:sz w:val="20"/>
+      </w:rPr>
+    </w:lvl>
+    <w:lvl w:ilvl="6" w:tentative="1">
+      <w:start w:val="1"/>
+      <w:numFmt w:val="bullet"/>
+      <w:lvlText w:val=""/>
+      <w:lvlJc w:val="left"/>
+      <w:pPr>
+        <w:tabs>
+          <w:tab w:val="num" w:pos="5040"/>
+        </w:tabs>
+        <w:ind w:left="5040" w:hanging="360"/>
+      </w:pPr>
+      <w:rPr>
+        <w:rFonts w:ascii="Symbol" w:hAnsi="Symbol" w:hint="default"/>
+        <w:sz w:val="20"/>
+      </w:rPr>
+    </w:lvl>
+    <w:lvl w:ilvl="7" w:tentative="1">
+      <w:start w:val="1"/>
+      <w:numFmt w:val="bullet"/>
+      <w:lvlText w:val=""/>
+      <w:lvlJc w:val="left"/>
+      <w:pPr>
+        <w:tabs>
+          <w:tab w:val="num" w:pos="5760"/>
+        </w:tabs>
+        <w:ind w:left="5760" w:hanging="360"/>
+      </w:pPr>
+      <w:rPr>
+        <w:rFonts w:ascii="Symbol" w:hAnsi="Symbol" w:hint="default"/>
+        <w:sz w:val="20"/>
+      </w:rPr>
+    </w:lvl>
+    <w:lvl w:ilvl="8" w:tentative="1">
+      <w:start w:val="1"/>
+      <w:numFmt w:val="bullet"/>
+      <w:lvlText w:val=""/>
+      <w:lvlJc w:val="left"/>
+      <w:pPr>
+        <w:tabs>
+          <w:tab w:val="num" w:pos="6480"/>
+        </w:tabs>
+        <w:ind w:left="6480" w:hanging="360"/>
+      </w:pPr>
+      <w:rPr>
+        <w:rFonts w:ascii="Symbol" w:hAnsi="Symbol" w:hint="default"/>
+        <w:sz w:val="20"/>
+      </w:rPr>
+    </w:lvl>
+  </w:abstractNum>
+  <w:abstractNum w:abstractNumId="2" w15:restartNumberingAfterBreak="0">
     <w:nsid w:val="2C957B34"/>
     <w:multiLevelType w:val="multilevel"/>
     <w:tmpl w:val="8078088E"/>
@@ -3832,10 +4719,13 @@
     </w:lvl>
   </w:abstractNum>
   <w:num w:numId="1" w16cid:durableId="1350833396">
-    <w:abstractNumId w:val="1"/>
+    <w:abstractNumId w:val="2"/>
   </w:num>
   <w:num w:numId="2" w16cid:durableId="369768126">
     <w:abstractNumId w:val="0"/>
+  </w:num>
+  <w:num w:numId="3" w16cid:durableId="2098867090">
+    <w:abstractNumId w:val="1"/>
   </w:num>
 </w:numbering>
 </file>
@@ -4303,6 +5193,7 @@
   <w:style w:type="character" w:default="1" w:styleId="DefaultParagraphFont">
     <w:name w:val="Default Paragraph Font"/>
     <w:uiPriority w:val="1"/>
+    <w:semiHidden/>
     <w:unhideWhenUsed/>
   </w:style>
   <w:style w:type="table" w:default="1" w:styleId="TableNormal">
@@ -4552,6 +5443,7 @@
   </w:style>
   <w:style w:type="paragraph" w:styleId="NoSpacing">
     <w:name w:val="No Spacing"/>
+    <w:link w:val="NoSpacingChar"/>
     <w:uiPriority w:val="1"/>
     <w:qFormat/>
     <w:rsid w:val="00AE0D6C"/>
@@ -4937,6 +5829,49 @@
       </w:tblBorders>
     </w:tblPr>
   </w:style>
+  <w:style w:type="character" w:customStyle="1" w:styleId="NoSpacingChar">
+    <w:name w:val="No Spacing Char"/>
+    <w:basedOn w:val="DefaultParagraphFont"/>
+    <w:link w:val="NoSpacing"/>
+    <w:uiPriority w:val="1"/>
+    <w:rsid w:val="004560EA"/>
+  </w:style>
+  <w:style w:type="paragraph" w:styleId="FootnoteText">
+    <w:name w:val="footnote text"/>
+    <w:basedOn w:val="Normal"/>
+    <w:link w:val="FootnoteTextChar"/>
+    <w:uiPriority w:val="99"/>
+    <w:semiHidden/>
+    <w:unhideWhenUsed/>
+    <w:rsid w:val="008A7F60"/>
+    <w:rPr>
+      <w:sz w:val="20"/>
+      <w:szCs w:val="20"/>
+    </w:rPr>
+  </w:style>
+  <w:style w:type="character" w:customStyle="1" w:styleId="FootnoteTextChar">
+    <w:name w:val="Footnote Text Char"/>
+    <w:basedOn w:val="DefaultParagraphFont"/>
+    <w:link w:val="FootnoteText"/>
+    <w:uiPriority w:val="99"/>
+    <w:semiHidden/>
+    <w:rsid w:val="008A7F60"/>
+    <w:rPr>
+      <w:sz w:val="20"/>
+      <w:szCs w:val="20"/>
+    </w:rPr>
+  </w:style>
+  <w:style w:type="character" w:styleId="FootnoteReference">
+    <w:name w:val="footnote reference"/>
+    <w:basedOn w:val="DefaultParagraphFont"/>
+    <w:uiPriority w:val="99"/>
+    <w:semiHidden/>
+    <w:unhideWhenUsed/>
+    <w:rsid w:val="008A7F60"/>
+    <w:rPr>
+      <w:vertAlign w:val="superscript"/>
+    </w:rPr>
+  </w:style>
 </w:styles>
 </file>
 
@@ -5236,11 +6171,30 @@
 </file>
 
 <file path=customXml/item1.xml><?xml version="1.0" encoding="utf-8"?>
+<CoverPageProperties xmlns="http://schemas.microsoft.com/office/2006/coverPageProps">
+  <PublishDate/>
+  <Abstract/>
+  <CompanyAddress>online data science bootcamp</CompanyAddress>
+  <CompanyPhone/>
+  <CompanyFax/>
+  <CompanyEmail/>
+</CoverPageProperties>
+</file>
+
+<file path=customXml/item2.xml><?xml version="1.0" encoding="utf-8"?>
 <b:Sources xmlns:b="http://schemas.openxmlformats.org/officeDocument/2006/bibliography" xmlns="http://schemas.openxmlformats.org/officeDocument/2006/bibliography" SelectedStyle="/APASixthEditionOfficeOnline.xsl" StyleName="APA" Version="6"/>
 </file>
 
 <file path=customXml/itemProps1.xml><?xml version="1.0" encoding="utf-8"?>
-<ds:datastoreItem xmlns:ds="http://schemas.openxmlformats.org/officeDocument/2006/customXml" ds:itemID="{9D533AF5-CBBF-0344-BE7A-88DD1F195DC1}">
+<ds:datastoreItem xmlns:ds="http://schemas.openxmlformats.org/officeDocument/2006/customXml" ds:itemID="{55AF091B-3C7A-41E3-B477-F2FDAA23CFDA}">
+  <ds:schemaRefs>
+    <ds:schemaRef ds:uri="http://schemas.microsoft.com/office/2006/coverPageProps"/>
+  </ds:schemaRefs>
+</ds:datastoreItem>
+</file>
+
+<file path=customXml/itemProps2.xml><?xml version="1.0" encoding="utf-8"?>
+<ds:datastoreItem xmlns:ds="http://schemas.openxmlformats.org/officeDocument/2006/customXml" ds:itemID="{E0F7CD64-6A85-9748-9ABC-D2CDEC0FEA22}">
   <ds:schemaRefs>
     <ds:schemaRef ds:uri="http://schemas.openxmlformats.org/officeDocument/2006/bibliography"/>
   </ds:schemaRefs>

</xml_diff>